<commit_message>
data files updated to the same one
</commit_message>
<xml_diff>
--- a/Project.docx
+++ b/Project.docx
@@ -1,10 +1,10 @@
 
 <file path=word/document.xml><?xml version="1.0" encoding="utf-8"?>
-<w:document xmlns:wpc="http://schemas.microsoft.com/office/word/2010/wordprocessingCanvas" xmlns:mc="http://schemas.openxmlformats.org/markup-compatibility/2006" xmlns:o="urn:schemas-microsoft-com:office:office" xmlns:r="http://schemas.openxmlformats.org/officeDocument/2006/relationships" xmlns:m="http://schemas.openxmlformats.org/officeDocument/2006/math" xmlns:v="urn:schemas-microsoft-com:vml" xmlns:wp14="http://schemas.microsoft.com/office/word/2010/wordprocessingDrawing" xmlns:wp="http://schemas.openxmlformats.org/drawingml/2006/wordprocessingDrawing" xmlns:w10="urn:schemas-microsoft-com:office:word" xmlns:w="http://schemas.openxmlformats.org/wordprocessingml/2006/main" xmlns:w14="http://schemas.microsoft.com/office/word/2010/wordml" xmlns:w15="http://schemas.microsoft.com/office/word/2012/wordml" xmlns:wpg="http://schemas.microsoft.com/office/word/2010/wordprocessingGroup" xmlns:wpi="http://schemas.microsoft.com/office/word/2010/wordprocessingInk" xmlns:wne="http://schemas.microsoft.com/office/word/2006/wordml" xmlns:wps="http://schemas.microsoft.com/office/word/2010/wordprocessingShape" mc:Ignorable="w14 w15 wp14">
+<w:document xmlns:wpc="http://schemas.microsoft.com/office/word/2010/wordprocessingCanvas" xmlns:cx="http://schemas.microsoft.com/office/drawing/2014/chartex" xmlns:cx1="http://schemas.microsoft.com/office/drawing/2015/9/8/chartex" xmlns:cx2="http://schemas.microsoft.com/office/drawing/2015/10/21/chartex" xmlns:cx3="http://schemas.microsoft.com/office/drawing/2016/5/9/chartex" xmlns:cx4="http://schemas.microsoft.com/office/drawing/2016/5/10/chartex" xmlns:cx5="http://schemas.microsoft.com/office/drawing/2016/5/11/chartex" xmlns:cx6="http://schemas.microsoft.com/office/drawing/2016/5/12/chartex" xmlns:cx7="http://schemas.microsoft.com/office/drawing/2016/5/13/chartex" xmlns:cx8="http://schemas.microsoft.com/office/drawing/2016/5/14/chartex" xmlns:mc="http://schemas.openxmlformats.org/markup-compatibility/2006" xmlns:aink="http://schemas.microsoft.com/office/drawing/2016/ink" xmlns:am3d="http://schemas.microsoft.com/office/drawing/2017/model3d" xmlns:o="urn:schemas-microsoft-com:office:office" xmlns:r="http://schemas.openxmlformats.org/officeDocument/2006/relationships" xmlns:m="http://schemas.openxmlformats.org/officeDocument/2006/math" xmlns:v="urn:schemas-microsoft-com:vml" xmlns:wp14="http://schemas.microsoft.com/office/word/2010/wordprocessingDrawing" xmlns:wp="http://schemas.openxmlformats.org/drawingml/2006/wordprocessingDrawing" xmlns:w10="urn:schemas-microsoft-com:office:word" xmlns:w="http://schemas.openxmlformats.org/wordprocessingml/2006/main" xmlns:w14="http://schemas.microsoft.com/office/word/2010/wordml" xmlns:w15="http://schemas.microsoft.com/office/word/2012/wordml" xmlns:w16cex="http://schemas.microsoft.com/office/word/2018/wordml/cex" xmlns:w16cid="http://schemas.microsoft.com/office/word/2016/wordml/cid" xmlns:w16="http://schemas.microsoft.com/office/word/2018/wordml" xmlns:w16sdtdh="http://schemas.microsoft.com/office/word/2020/wordml/sdtdatahash" xmlns:w16se="http://schemas.microsoft.com/office/word/2015/wordml/symex" xmlns:wpg="http://schemas.microsoft.com/office/word/2010/wordprocessingGroup" xmlns:wpi="http://schemas.microsoft.com/office/word/2010/wordprocessingInk" xmlns:wne="http://schemas.microsoft.com/office/word/2006/wordml" xmlns:wps="http://schemas.microsoft.com/office/word/2010/wordprocessingShape" mc:Ignorable="w14 w15 w16se w16cid w16 w16cex w16sdtdh wp14">
   <w:body>
     <w:p>
       <w:pPr>
-        <w:pStyle w:val="a3"/>
+        <w:pStyle w:val="Title"/>
         <w:bidi/>
         <w:jc w:val="center"/>
         <w:rPr>
@@ -49,7 +49,7 @@
                     <pic:cNvPicPr preferRelativeResize="0"/>
                   </pic:nvPicPr>
                   <pic:blipFill>
-                    <a:blip r:embed="rId5"/>
+                    <a:blip r:embed="rId7"/>
                     <a:srcRect/>
                     <a:stretch>
                       <a:fillRect/>
@@ -172,7 +172,7 @@
     </w:p>
     <w:p>
       <w:pPr>
-        <w:pStyle w:val="a3"/>
+        <w:pStyle w:val="Title"/>
         <w:bidi/>
         <w:spacing w:before="240" w:after="240"/>
         <w:jc w:val="center"/>
@@ -189,7 +189,7 @@
     </w:p>
     <w:p>
       <w:pPr>
-        <w:pStyle w:val="a3"/>
+        <w:pStyle w:val="Title"/>
         <w:bidi/>
         <w:jc w:val="center"/>
         <w:rPr>
@@ -203,16 +203,8 @@
           <w:rtl/>
         </w:rPr>
         <w:lastRenderedPageBreak/>
-        <w:t>2. תקציר</w:t>
-      </w:r>
-    </w:p>
-    <w:p>
-      <w:pPr>
-        <w:bidi/>
-        <w:rPr>
-          <w:rtl/>
-        </w:rPr>
-      </w:pPr>
+        <w:t>תקציר</w:t>
+      </w:r>
     </w:p>
     <w:p>
       <w:pPr>
@@ -249,18 +241,44 @@
         <w:rPr>
           <w:rtl/>
         </w:rPr>
-        <w:t xml:space="preserve">לשם כך, בחרנו לחקור אם קיים קשר בין השיתוק הפוליטי לבין השפעתן של המפלגות הקטנות בכנסת ובממשלה. </w:t>
-      </w:r>
-    </w:p>
-    <w:p>
-      <w:pPr>
-        <w:bidi/>
-      </w:pPr>
-      <w:r>
-        <w:rPr>
-          <w:rtl/>
-        </w:rPr>
-        <w:t>החלטנו כי התכונות הבאות הן ביטוי לכוח הפוליטי של המפלגות הקטנות בכנסת:</w:t>
+        <w:t xml:space="preserve">לשם כך, בחרנו לחקור אם קיים קשר בין השיתוק הפוליטי לבין </w:t>
+      </w:r>
+      <w:r>
+        <w:rPr>
+          <w:rFonts w:hint="cs"/>
+          <w:rtl/>
+        </w:rPr>
+        <w:t>עלייה ברמת השפעתן</w:t>
+      </w:r>
+      <w:r>
+        <w:rPr>
+          <w:rtl/>
+        </w:rPr>
+        <w:t xml:space="preserve"> של המפלגות הקטנות בכנסת ובממשלה. </w:t>
+      </w:r>
+    </w:p>
+    <w:p>
+      <w:pPr>
+        <w:bidi/>
+      </w:pPr>
+      <w:r>
+        <w:rPr>
+          <w:rtl/>
+        </w:rPr>
+        <w:t>החלטנו כי התכונות הבאות הן ביטוי לכוח הפוליטי של המפלגות הקטנו</w:t>
+      </w:r>
+      <w:r>
+        <w:rPr>
+          <w:rFonts w:hint="cs"/>
+          <w:rtl/>
+        </w:rPr>
+        <w:t>ת</w:t>
+      </w:r>
+      <w:r>
+        <w:rPr>
+          <w:rtl/>
+        </w:rPr>
+        <w:t>:</w:t>
       </w:r>
     </w:p>
     <w:p>
@@ -341,6 +359,13 @@
         </w:rPr>
         <w:t xml:space="preserve"> בדקנו האם בזמן תקופת השיתוק הפוליטי סביר יותר כי תהיה עלייה בערכי הפרמטרים לעומת התקופה שלפניה</w:t>
       </w:r>
+      <w:r>
+        <w:rPr>
+          <w:rFonts w:hint="cs"/>
+          <w:rtl/>
+        </w:rPr>
+        <w:t>.</w:t>
+      </w:r>
     </w:p>
     <w:p>
       <w:pPr>
@@ -358,13 +383,10 @@
     </w:p>
     <w:p>
       <w:pPr>
-        <w:pStyle w:val="a3"/>
+        <w:pStyle w:val="Title"/>
         <w:bidi/>
         <w:spacing w:before="240" w:after="240"/>
         <w:jc w:val="center"/>
-        <w:rPr>
-          <w:rtl/>
-        </w:rPr>
       </w:pPr>
       <w:bookmarkStart w:id="3" w:name="_h2v2t8rz3gfh" w:colFirst="0" w:colLast="0"/>
       <w:bookmarkEnd w:id="3"/>
@@ -373,13 +395,8 @@
           <w:rtl/>
         </w:rPr>
         <w:lastRenderedPageBreak/>
-        <w:t>3. מבוא</w:t>
-      </w:r>
-    </w:p>
-    <w:p>
-      <w:pPr>
-        <w:bidi/>
-      </w:pPr>
+        <w:t>מבוא</w:t>
+      </w:r>
     </w:p>
     <w:p>
       <w:pPr>
@@ -437,7 +454,22 @@
           <w:highlight w:val="white"/>
           <w:rtl/>
         </w:rPr>
-        <w:t>, כאשר לאף גוש פוליטי אין את הכוח הדרוש להרכיב ממשלה. מאז פיזור הכנסת ה-20, נוצר תקדים פוליטי שבה ממשלת מעבר כיהנה כמעט כשנה</w:t>
+        <w:t>, כאשר לאף גוש פוליטי אין את הכוח הדרוש להרכיב ממשלה. מאז פיזור הכנסת ה-20, נוצר תקדים פוליטי שב</w:t>
+      </w:r>
+      <w:r>
+        <w:rPr>
+          <w:rFonts w:hint="cs"/>
+          <w:highlight w:val="white"/>
+          <w:rtl/>
+        </w:rPr>
+        <w:t>ו</w:t>
+      </w:r>
+      <w:r>
+        <w:rPr>
+          <w:highlight w:val="white"/>
+          <w:rtl/>
+        </w:rPr>
+        <w:t xml:space="preserve"> ממשלת מעבר כיהנה כמעט כשנה</w:t>
       </w:r>
       <w:r>
         <w:rPr>
@@ -467,7 +499,7 @@
           <w:highlight w:val="white"/>
           <w:rtl/>
         </w:rPr>
-        <w:t>לאחר שתי מערכות בחירות ללא הקמת ממשלה, פרץ נגיף הקורונה במרץ 2020. לצורך התמודדות עם משבר הקורונה הוקמה "ממשלת אחדות". ממשלה זו תפקדה ברוח השיתוק הפרלמנטרי הקיים בכנסת: הצעות חוק רבות נבלמו ולא הגיעו לאישור הכנסת וכמו כן, מרבית החוקים שכן שעברו היו לצורך התמודדות עם המשבר</w:t>
+        <w:t>לאחר שתי מערכות בחירות ללא הקמת ממשלה, פרץ נגיף הקורונה במרץ 2020. לצורך התמודדות עם משבר הקורונה הוקמה "ממשלת אחדות". ממשלה זו תפקדה ברוח השיתוק הפרלמנטרי הקיים בכנסת: הצעות חוק רבות נבלמו ולא הגיעו לאישור הכנסת וכמו כן, מרבית החוקים שכן עברו היו לצורך התמודדות עם המשבר</w:t>
       </w:r>
       <w:r>
         <w:rPr>
@@ -516,7 +548,7 @@
       </w:r>
       <w:r>
         <w:rPr>
-          <w:b/>
+          <w:bCs/>
           <w:highlight w:val="white"/>
           <w:rtl/>
         </w:rPr>
@@ -546,21 +578,104 @@
         <w:rPr>
           <w:rtl/>
         </w:rPr>
-        <w:t xml:space="preserve">לצורך המחקר, ולאחר עיון מעמיק בהרכבי הכנסת השונים, החלטנו להגדיר "מפלגה קטנה" כמפלגה אשר מחזיקה בשבעה מנדטים לכל היותר. בנספח 4 מופיעים ניתוחים לפי הגדרות אלטרנטיביות של מפלגה קטנה. בנוסף, "גוש המפלגות הקטנות" יהיה כל המפלגות המזוהות עם ההגדרה של "מפלגה קטנה", מתוך כנסת </w:t>
-      </w:r>
-      <w:proofErr w:type="spellStart"/>
-      <w:r>
-        <w:rPr>
-          <w:rtl/>
-        </w:rPr>
-        <w:t>מסויימת</w:t>
-      </w:r>
-      <w:proofErr w:type="spellEnd"/>
-      <w:r>
-        <w:rPr>
-          <w:rtl/>
-        </w:rPr>
-        <w:t>. כמו כן, "תקופת השיתוק הפוליטי" הינה תקופת כהונתן של הכנסות ה-21 עד ה-24, ובהתאם "התקופה שלפני השיתוק" הינה תקופת כהונתן של הכנסות ה-1 עד ה-20.</w:t>
+        <w:t>לצורך המחקר, ולאחר עיון מעמיק בהרכבי הכנסת השונים, החלטנו להגדיר "</w:t>
+      </w:r>
+      <w:r>
+        <w:rPr>
+          <w:b/>
+          <w:bCs/>
+          <w:rtl/>
+        </w:rPr>
+        <w:t>מפלגה קטנה</w:t>
+      </w:r>
+      <w:r>
+        <w:rPr>
+          <w:rtl/>
+        </w:rPr>
+        <w:t>" כמפלגה אשר מחזיקה בשבעה מנדטים לכל היותר. בנספח 4 מופיעים ניתוחים לפי הגדרות אלטרנטיביות של מפלגה קטנה. בנוסף, "</w:t>
+      </w:r>
+      <w:r>
+        <w:rPr>
+          <w:b/>
+          <w:bCs/>
+          <w:rtl/>
+        </w:rPr>
+        <w:t>גוש המפלגות הקטנות</w:t>
+      </w:r>
+      <w:r>
+        <w:rPr>
+          <w:rtl/>
+        </w:rPr>
+        <w:t>" יהיה כל המפלגות המזוהות עם ההגדרה של "מפלגה קטנה" מתוך כנסת מסוימת. כמו כן, "</w:t>
+      </w:r>
+      <w:r>
+        <w:rPr>
+          <w:b/>
+          <w:bCs/>
+          <w:rtl/>
+        </w:rPr>
+        <w:t>תקופת השיתוק הפוליטי</w:t>
+      </w:r>
+      <w:r>
+        <w:rPr>
+          <w:rtl/>
+        </w:rPr>
+        <w:t>" הינה תקופת כהונתן של הכנסות ה-21 עד ה-24</w:t>
+      </w:r>
+      <w:r>
+        <w:rPr>
+          <w:rFonts w:hint="cs"/>
+          <w:rtl/>
+        </w:rPr>
+        <w:t xml:space="preserve"> </w:t>
+      </w:r>
+      <w:r>
+        <w:rPr>
+          <w:rFonts w:hint="cs"/>
+          <w:rtl/>
+        </w:rPr>
+        <w:t>(נכון לכתיבת שורות אלה, טרם הקמת הממשל</w:t>
+      </w:r>
+      <w:r>
+        <w:rPr>
+          <w:rFonts w:hint="cs"/>
+          <w:rtl/>
+        </w:rPr>
+        <w:t>ה</w:t>
+      </w:r>
+      <w:r>
+        <w:rPr>
+          <w:rFonts w:hint="cs"/>
+          <w:rtl/>
+        </w:rPr>
+        <w:t xml:space="preserve"> בכנסת ה-24</w:t>
+      </w:r>
+      <w:r>
+        <w:rPr>
+          <w:rFonts w:hint="cs"/>
+          <w:rtl/>
+        </w:rPr>
+        <w:t>)</w:t>
+      </w:r>
+      <w:r>
+        <w:rPr>
+          <w:rtl/>
+        </w:rPr>
+        <w:t>, ובהתאם "</w:t>
+      </w:r>
+      <w:r>
+        <w:rPr>
+          <w:b/>
+          <w:bCs/>
+          <w:rtl/>
+        </w:rPr>
+        <w:t>התקופה שלפני השיתוק</w:t>
+      </w:r>
+      <w:r>
+        <w:rPr>
+          <w:rtl/>
+        </w:rPr>
+        <w:t>" הינה תקופת כהונתן של הכנסות ה-1 עד ה-20.</w:t>
       </w:r>
     </w:p>
     <w:p>
@@ -582,11 +697,37 @@
         <w:rPr>
           <w:rtl/>
         </w:rPr>
-        <w:t>של 'גוש' המפלגות הקטנות בכנסת בשלוש דרכים מרכזיות (להלן: "</w:t>
-      </w:r>
-      <w:r>
-        <w:rPr>
-          <w:b/>
+        <w:t xml:space="preserve">של </w:t>
+      </w:r>
+      <w:r>
+        <w:rPr>
+          <w:rFonts w:hint="cs"/>
+          <w:rtl/>
+        </w:rPr>
+        <w:t>"</w:t>
+      </w:r>
+      <w:r>
+        <w:rPr>
+          <w:rtl/>
+        </w:rPr>
+        <w:t>גוש המפלגות הקטנות</w:t>
+      </w:r>
+      <w:r>
+        <w:rPr>
+          <w:rFonts w:hint="cs"/>
+          <w:rtl/>
+        </w:rPr>
+        <w:t>"</w:t>
+      </w:r>
+      <w:r>
+        <w:rPr>
+          <w:rtl/>
+        </w:rPr>
+        <w:t xml:space="preserve"> בכנסת בשלוש דרכים מרכזיות (להלן: "</w:t>
+      </w:r>
+      <w:r>
+        <w:rPr>
+          <w:bCs/>
           <w:rtl/>
         </w:rPr>
         <w:t>מדד ההשפעה</w:t>
@@ -648,7 +789,20 @@
           <w:color w:val="222222"/>
           <w:rtl/>
         </w:rPr>
-        <w:t>כמה שרים וסגני שרים, יו"ר ועדות, ועוד, יש לגוש המפלגות הקטנות, מתוך סך התפקידים באותה כנסת. (ראו נספח 2 לפירוט התפקידים אשר נבחנו)</w:t>
+        <w:t xml:space="preserve">כמה שרים וסגני שרים, יו"ר ועדות, ועוד, יש </w:t>
+      </w:r>
+      <w:r>
+        <w:rPr>
+          <w:rtl/>
+        </w:rPr>
+        <w:t>לגוש המפלגות</w:t>
+      </w:r>
+      <w:r>
+        <w:rPr>
+          <w:color w:val="222222"/>
+          <w:rtl/>
+        </w:rPr>
+        <w:t xml:space="preserve"> הקטנות, מתוך סך התפקידים באותה כנסת. (ראו נספח 2 לפירוט התפקידים אשר נבחנו)</w:t>
       </w:r>
     </w:p>
     <w:p>
@@ -758,7 +912,60 @@
           <w:color w:val="222222"/>
           <w:rtl/>
         </w:rPr>
-        <w:t xml:space="preserve"> לכל אחד מהפרמטרים, נוכל לבחון אם קיים קשר בין השפעת יתר של מפלגות קטנות, לבין הימצאות שיתוק פוליטי.</w:t>
+        <w:t xml:space="preserve"> לכל אחד מהפרמטרים, נוכל לבחון אם קיים קשר בין </w:t>
+      </w:r>
+      <w:r>
+        <w:rPr>
+          <w:rFonts w:hint="cs"/>
+          <w:color w:val="222222"/>
+          <w:rtl/>
+        </w:rPr>
+        <w:t xml:space="preserve">השיתוק הפוליטי לבין עלייה ברמת השפעתן של </w:t>
+      </w:r>
+      <w:r>
+        <w:rPr>
+          <w:rFonts w:hint="cs"/>
+          <w:color w:val="222222"/>
+          <w:rtl/>
+        </w:rPr>
+        <w:t>ה</w:t>
+      </w:r>
+      <w:r>
+        <w:rPr>
+          <w:color w:val="222222"/>
+          <w:rtl/>
+        </w:rPr>
+        <w:t xml:space="preserve">מפלגות </w:t>
+      </w:r>
+      <w:r>
+        <w:rPr>
+          <w:rFonts w:hint="cs"/>
+          <w:color w:val="222222"/>
+          <w:rtl/>
+        </w:rPr>
+        <w:t>ה</w:t>
+      </w:r>
+      <w:r>
+        <w:rPr>
+          <w:color w:val="222222"/>
+          <w:rtl/>
+        </w:rPr>
+        <w:t>קטנות</w:t>
+      </w:r>
+      <w:r>
+        <w:rPr>
+          <w:rFonts w:hint="cs"/>
+          <w:color w:val="222222"/>
+          <w:rtl/>
+        </w:rPr>
+        <w:t>.</w:t>
+      </w:r>
+      <w:r>
+        <w:rPr>
+          <w:color w:val="222222"/>
+          <w:rtl/>
+        </w:rPr>
+        <w:t xml:space="preserve"> </w:t>
       </w:r>
       <w:r>
         <w:br w:type="page"/>
@@ -766,13 +973,10 @@
     </w:p>
     <w:p>
       <w:pPr>
-        <w:pStyle w:val="a3"/>
+        <w:pStyle w:val="Title"/>
         <w:bidi/>
         <w:spacing w:before="240" w:after="240"/>
         <w:jc w:val="center"/>
-        <w:rPr>
-          <w:rtl/>
-        </w:rPr>
       </w:pPr>
       <w:bookmarkStart w:id="4" w:name="_a44mu7gs2ur5" w:colFirst="0" w:colLast="0"/>
       <w:bookmarkEnd w:id="4"/>
@@ -781,13 +985,8 @@
           <w:rtl/>
         </w:rPr>
         <w:lastRenderedPageBreak/>
-        <w:t>4. שיטות</w:t>
-      </w:r>
-    </w:p>
-    <w:p>
-      <w:pPr>
-        <w:bidi/>
-      </w:pPr>
+        <w:t>שיטות</w:t>
+      </w:r>
     </w:p>
     <w:p>
       <w:pPr>
@@ -1065,7 +1264,6 @@
         <w:jc w:val="both"/>
         <w:rPr>
           <w:color w:val="222222"/>
-          <w:rtl/>
         </w:rPr>
       </w:pPr>
       <w:r>
@@ -1074,6 +1272,50 @@
           <w:rtl/>
         </w:rPr>
         <w:t>התייחסות למפלגה כחברה בקואליציה כאשר הייתה כזו במהלכה של הכנסת (גם אם הצטרפה במהלכה או פרשה במהלכה).</w:t>
+      </w:r>
+    </w:p>
+    <w:p>
+      <w:pPr>
+        <w:shd w:val="clear" w:color="auto" w:fill="FFFFFF"/>
+        <w:bidi/>
+        <w:spacing w:after="240"/>
+        <w:jc w:val="both"/>
+        <w:rPr>
+          <w:color w:val="222222"/>
+          <w:rtl/>
+        </w:rPr>
+      </w:pPr>
+      <w:r>
+        <w:rPr>
+          <w:rFonts w:hint="cs"/>
+          <w:color w:val="222222"/>
+          <w:rtl/>
+        </w:rPr>
+        <w:t xml:space="preserve">מהסתכלות בסיסית על הנתונים </w:t>
+      </w:r>
+      <w:r>
+        <w:rPr>
+          <w:rFonts w:hint="cs"/>
+          <w:color w:val="222222"/>
+          <w:rtl/>
+        </w:rPr>
+        <w:t>המגדירים את "כוחן" של המפלגות הקטנות, ניתן ל</w:t>
+      </w:r>
+      <w:r>
+        <w:rPr>
+          <w:rFonts w:hint="cs"/>
+          <w:color w:val="222222"/>
+          <w:rtl/>
+        </w:rPr>
+        <w:t xml:space="preserve">חשוב כי יש בסיס להשערת המחקר. בעמוד הבא ניתן לראות תרשימי קופסה המתארים את הנתונים באופן </w:t>
+      </w:r>
+      <w:r>
+        <w:rPr>
+          <w:rFonts w:hint="cs"/>
+          <w:color w:val="222222"/>
+          <w:rtl/>
+        </w:rPr>
+        <w:t>ויזואלי.</w:t>
       </w:r>
     </w:p>
     <w:p>
@@ -1111,12 +1353,82 @@
           <w:rtl/>
         </w:rPr>
       </w:pPr>
+    </w:p>
+    <w:p>
+      <w:pPr>
+        <w:shd w:val="clear" w:color="auto" w:fill="FFFFFF"/>
+        <w:bidi/>
+        <w:spacing w:after="240"/>
+        <w:ind w:left="360"/>
+        <w:jc w:val="both"/>
+        <w:rPr>
+          <w:color w:val="222222"/>
+          <w:rtl/>
+        </w:rPr>
+      </w:pPr>
+    </w:p>
+    <w:p>
+      <w:pPr>
+        <w:shd w:val="clear" w:color="auto" w:fill="FFFFFF"/>
+        <w:bidi/>
+        <w:spacing w:after="240"/>
+        <w:ind w:left="360"/>
+        <w:jc w:val="both"/>
+        <w:rPr>
+          <w:color w:val="222222"/>
+          <w:rtl/>
+        </w:rPr>
+      </w:pPr>
+    </w:p>
+    <w:p>
+      <w:pPr>
+        <w:shd w:val="clear" w:color="auto" w:fill="FFFFFF"/>
+        <w:bidi/>
+        <w:spacing w:after="240"/>
+        <w:ind w:left="360"/>
+        <w:jc w:val="both"/>
+        <w:rPr>
+          <w:color w:val="222222"/>
+          <w:rtl/>
+        </w:rPr>
+      </w:pPr>
+    </w:p>
+    <w:p>
+      <w:pPr>
+        <w:rPr>
+          <w:color w:val="222222"/>
+          <w:sz w:val="24"/>
+          <w:szCs w:val="24"/>
+        </w:rPr>
+      </w:pPr>
+      <w:r>
+        <w:rPr>
+          <w:color w:val="222222"/>
+          <w:sz w:val="24"/>
+          <w:szCs w:val="24"/>
+        </w:rPr>
+        <w:br w:type="page"/>
+      </w:r>
+    </w:p>
+    <w:p>
+      <w:pPr>
+        <w:shd w:val="clear" w:color="auto" w:fill="FFFFFF"/>
+        <w:bidi/>
+        <w:spacing w:before="240" w:after="240"/>
+        <w:jc w:val="center"/>
+        <w:rPr>
+          <w:color w:val="222222"/>
+          <w:sz w:val="24"/>
+          <w:szCs w:val="24"/>
+        </w:rPr>
+      </w:pPr>
       <w:r>
         <w:rPr>
           <w:noProof/>
           <w:rtl/>
         </w:rPr>
-        <w:pict w14:anchorId="100A314A">
+        <w:lastRenderedPageBreak/>
+        <w:pict w14:anchorId="53038448">
           <v:shapetype id="_x0000_t75" coordsize="21600,21600" o:spt="75" o:preferrelative="t" path="m@4@5l@4@11@9@11@9@5xe" filled="f" stroked="f">
             <v:stroke joinstyle="miter"/>
             <v:formulas>
@@ -1136,29 +1448,7 @@
             <v:path o:extrusionok="f" gradientshapeok="t" o:connecttype="rect"/>
             <o:lock v:ext="edit" aspectratio="t"/>
           </v:shapetype>
-          <v:shape id="_x0000_s1028" type="#_x0000_t75" style="position:absolute;left:0;text-align:left;margin-left:325.8pt;margin-top:2.8pt;width:188.15pt;height:115.25pt;z-index:251663360;mso-position-horizontal-relative:text;mso-position-vertical-relative:text;mso-width-relative:page;mso-height-relative:page">
-            <v:imagedata r:id="rId6" o:title="test3boxplot"/>
-          </v:shape>
-        </w:pict>
-      </w:r>
-      <w:r>
-        <w:rPr>
-          <w:noProof/>
-          <w:rtl/>
-        </w:rPr>
-        <w:pict w14:anchorId="2AEFF34A">
-          <v:shape id="_x0000_s1027" type="#_x0000_t75" style="position:absolute;left:0;text-align:left;margin-left:136pt;margin-top:3.4pt;width:190pt;height:115.5pt;z-index:251661312;mso-position-horizontal-relative:text;mso-position-vertical-relative:text;mso-width-relative:page;mso-height-relative:page">
-            <v:imagedata r:id="rId7" o:title="test2boxplot"/>
-          </v:shape>
-        </w:pict>
-      </w:r>
-      <w:r>
-        <w:rPr>
-          <w:noProof/>
-          <w:rtl/>
-        </w:rPr>
-        <w:pict w14:anchorId="53038448">
-          <v:shape id="_x0000_s1026" type="#_x0000_t75" style="position:absolute;left:0;text-align:left;margin-left:-49.5pt;margin-top:4.3pt;width:184.55pt;height:114.9pt;z-index:251659264;mso-position-horizontal-relative:text;mso-position-vertical-relative:text;mso-width-relative:page;mso-height-relative:page">
+          <v:shape id="_x0000_s1026" type="#_x0000_t75" style="position:absolute;left:0;text-align:left;margin-left:50.4pt;margin-top:-56.65pt;width:356.85pt;height:222.15pt;z-index:251659264;mso-position-horizontal-relative:text;mso-position-vertical-relative:text;mso-width-relative:page;mso-height-relative:page">
             <v:imagedata r:id="rId8" o:title="test1boxplot"/>
           </v:shape>
         </w:pict>
@@ -1167,134 +1457,56 @@
     <w:p>
       <w:pPr>
         <w:shd w:val="clear" w:color="auto" w:fill="FFFFFF"/>
-        <w:bidi/>
-        <w:spacing w:after="240"/>
-        <w:ind w:left="360"/>
-        <w:jc w:val="both"/>
-        <w:rPr>
-          <w:color w:val="222222"/>
-          <w:rtl/>
-        </w:rPr>
-      </w:pPr>
-    </w:p>
-    <w:p>
-      <w:pPr>
-        <w:shd w:val="clear" w:color="auto" w:fill="FFFFFF"/>
-        <w:bidi/>
-        <w:spacing w:after="240"/>
-        <w:ind w:left="360"/>
-        <w:jc w:val="both"/>
-        <w:rPr>
-          <w:color w:val="222222"/>
-          <w:rtl/>
-        </w:rPr>
-      </w:pPr>
-    </w:p>
-    <w:p>
-      <w:pPr>
-        <w:shd w:val="clear" w:color="auto" w:fill="FFFFFF"/>
-        <w:bidi/>
-        <w:spacing w:after="240"/>
-        <w:ind w:left="360"/>
-        <w:jc w:val="both"/>
-        <w:rPr>
-          <w:color w:val="222222"/>
-          <w:rtl/>
-        </w:rPr>
-      </w:pPr>
-    </w:p>
-    <w:p>
-      <w:pPr>
-        <w:shd w:val="clear" w:color="auto" w:fill="FFFFFF"/>
-        <w:bidi/>
-        <w:spacing w:after="240"/>
-        <w:jc w:val="both"/>
-        <w:rPr>
-          <w:color w:val="222222"/>
-        </w:rPr>
-      </w:pPr>
-    </w:p>
-    <w:p>
-      <w:pPr>
-        <w:shd w:val="clear" w:color="auto" w:fill="FFFFFF"/>
-        <w:bidi/>
         <w:spacing w:before="240" w:after="240"/>
         <w:jc w:val="center"/>
         <w:rPr>
+          <w:b/>
           <w:color w:val="222222"/>
           <w:sz w:val="24"/>
           <w:szCs w:val="24"/>
           <w:rtl/>
         </w:rPr>
       </w:pPr>
-      <w:r>
+    </w:p>
+    <w:p>
+      <w:pPr>
+        <w:shd w:val="clear" w:color="auto" w:fill="FFFFFF"/>
+        <w:spacing w:before="240" w:after="240"/>
+        <w:jc w:val="center"/>
         <w:rPr>
           <w:b/>
-          <w:color w:val="222222"/>
-          <w:sz w:val="15"/>
-          <w:szCs w:val="15"/>
-          <w:rtl/>
-        </w:rPr>
-        <w:t>*כל תצפית מייצגת מספר כנסת שונה, כאשר הכנסות בתקופת השיתוק הפוליטי (</w:t>
-      </w:r>
-      <w:r>
-        <w:rPr>
-          <w:b/>
-          <w:color w:val="222222"/>
-          <w:sz w:val="15"/>
-          <w:szCs w:val="15"/>
-        </w:rPr>
-        <w:t xml:space="preserve">Late </w:t>
-      </w:r>
-      <w:proofErr w:type="spellStart"/>
-      <w:r>
-        <w:rPr>
-          <w:b/>
-          <w:color w:val="222222"/>
-          <w:sz w:val="15"/>
-          <w:szCs w:val="15"/>
-        </w:rPr>
-        <w:t>Knessets</w:t>
-      </w:r>
-      <w:proofErr w:type="spellEnd"/>
-      <w:r>
-        <w:rPr>
-          <w:b/>
-          <w:color w:val="222222"/>
-          <w:sz w:val="15"/>
-          <w:szCs w:val="15"/>
-          <w:rtl/>
-        </w:rPr>
-        <w:t xml:space="preserve">) מוגדרות להיות כנסות 21-24, והכנסות בתקופה המשלימה יהיו 1-20. </w:t>
-      </w:r>
-    </w:p>
-    <w:p>
-      <w:pPr>
-        <w:rPr>
           <w:color w:val="222222"/>
           <w:sz w:val="24"/>
           <w:szCs w:val="24"/>
-        </w:rPr>
-      </w:pPr>
-      <w:r>
-        <w:rPr>
+          <w:rtl/>
+        </w:rPr>
+      </w:pPr>
+    </w:p>
+    <w:p>
+      <w:pPr>
+        <w:shd w:val="clear" w:color="auto" w:fill="FFFFFF"/>
+        <w:spacing w:before="240" w:after="240"/>
+        <w:jc w:val="center"/>
+        <w:rPr>
+          <w:b/>
           <w:color w:val="222222"/>
           <w:sz w:val="24"/>
           <w:szCs w:val="24"/>
-        </w:rPr>
-        <w:br w:type="page"/>
-      </w:r>
-    </w:p>
-    <w:p>
-      <w:pPr>
-        <w:shd w:val="clear" w:color="auto" w:fill="FFFFFF"/>
-        <w:bidi/>
+          <w:rtl/>
+        </w:rPr>
+      </w:pPr>
+    </w:p>
+    <w:p>
+      <w:pPr>
+        <w:shd w:val="clear" w:color="auto" w:fill="FFFFFF"/>
         <w:spacing w:before="240" w:after="240"/>
         <w:jc w:val="center"/>
         <w:rPr>
+          <w:b/>
           <w:color w:val="222222"/>
           <w:sz w:val="24"/>
           <w:szCs w:val="24"/>
+          <w:rtl/>
         </w:rPr>
       </w:pPr>
     </w:p>
@@ -1308,16 +1520,33 @@
           <w:color w:val="222222"/>
           <w:sz w:val="24"/>
           <w:szCs w:val="24"/>
-        </w:rPr>
-      </w:pPr>
-      <w:r>
+          <w:rtl/>
+        </w:rPr>
+      </w:pPr>
+    </w:p>
+    <w:p>
+      <w:pPr>
+        <w:shd w:val="clear" w:color="auto" w:fill="FFFFFF"/>
+        <w:spacing w:before="240" w:after="240"/>
+        <w:jc w:val="center"/>
         <w:rPr>
           <w:b/>
           <w:color w:val="222222"/>
           <w:sz w:val="24"/>
           <w:szCs w:val="24"/>
-        </w:rPr>
-        <w:t>Wilcoxon Rank Sum (WRS)</w:t>
+          <w:rtl/>
+        </w:rPr>
+      </w:pPr>
+      <w:r>
+        <w:rPr>
+          <w:noProof/>
+          <w:rtl/>
+        </w:rPr>
+        <w:pict w14:anchorId="2AEFF34A">
+          <v:shape id="_x0000_s1027" type="#_x0000_t75" style="position:absolute;left:0;text-align:left;margin-left:55.95pt;margin-top:27.2pt;width:342.85pt;height:208.4pt;z-index:251661312;mso-position-horizontal-relative:text;mso-position-vertical-relative:text;mso-width-relative:page;mso-height-relative:page">
+            <v:imagedata r:id="rId9" o:title="test2boxplot"/>
+          </v:shape>
+        </w:pict>
       </w:r>
     </w:p>
     <w:p>
@@ -1330,8 +1559,317 @@
           <w:color w:val="222222"/>
           <w:sz w:val="24"/>
           <w:szCs w:val="24"/>
-        </w:rPr>
-      </w:pPr>
+          <w:rtl/>
+        </w:rPr>
+      </w:pPr>
+    </w:p>
+    <w:p>
+      <w:pPr>
+        <w:shd w:val="clear" w:color="auto" w:fill="FFFFFF"/>
+        <w:spacing w:before="240" w:after="240"/>
+        <w:jc w:val="center"/>
+        <w:rPr>
+          <w:b/>
+          <w:color w:val="222222"/>
+          <w:sz w:val="24"/>
+          <w:szCs w:val="24"/>
+          <w:rtl/>
+        </w:rPr>
+      </w:pPr>
+    </w:p>
+    <w:p>
+      <w:pPr>
+        <w:shd w:val="clear" w:color="auto" w:fill="FFFFFF"/>
+        <w:spacing w:before="240" w:after="240"/>
+        <w:jc w:val="center"/>
+        <w:rPr>
+          <w:b/>
+          <w:color w:val="222222"/>
+          <w:sz w:val="24"/>
+          <w:szCs w:val="24"/>
+          <w:rtl/>
+        </w:rPr>
+      </w:pPr>
+    </w:p>
+    <w:p>
+      <w:pPr>
+        <w:shd w:val="clear" w:color="auto" w:fill="FFFFFF"/>
+        <w:spacing w:before="240" w:after="240"/>
+        <w:jc w:val="center"/>
+        <w:rPr>
+          <w:b/>
+          <w:color w:val="222222"/>
+          <w:sz w:val="24"/>
+          <w:szCs w:val="24"/>
+          <w:rtl/>
+        </w:rPr>
+      </w:pPr>
+    </w:p>
+    <w:p>
+      <w:pPr>
+        <w:shd w:val="clear" w:color="auto" w:fill="FFFFFF"/>
+        <w:spacing w:before="240" w:after="240"/>
+        <w:jc w:val="center"/>
+        <w:rPr>
+          <w:b/>
+          <w:color w:val="222222"/>
+          <w:sz w:val="24"/>
+          <w:szCs w:val="24"/>
+          <w:rtl/>
+        </w:rPr>
+      </w:pPr>
+    </w:p>
+    <w:p>
+      <w:pPr>
+        <w:shd w:val="clear" w:color="auto" w:fill="FFFFFF"/>
+        <w:spacing w:before="240" w:after="240"/>
+        <w:jc w:val="center"/>
+        <w:rPr>
+          <w:b/>
+          <w:color w:val="222222"/>
+          <w:sz w:val="24"/>
+          <w:szCs w:val="24"/>
+          <w:rtl/>
+        </w:rPr>
+      </w:pPr>
+    </w:p>
+    <w:p>
+      <w:pPr>
+        <w:shd w:val="clear" w:color="auto" w:fill="FFFFFF"/>
+        <w:spacing w:before="240" w:after="240"/>
+        <w:jc w:val="center"/>
+        <w:rPr>
+          <w:b/>
+          <w:color w:val="222222"/>
+          <w:sz w:val="24"/>
+          <w:szCs w:val="24"/>
+          <w:rtl/>
+        </w:rPr>
+      </w:pPr>
+    </w:p>
+    <w:p>
+      <w:pPr>
+        <w:shd w:val="clear" w:color="auto" w:fill="FFFFFF"/>
+        <w:spacing w:before="240" w:after="240"/>
+        <w:jc w:val="center"/>
+        <w:rPr>
+          <w:b/>
+          <w:color w:val="222222"/>
+          <w:sz w:val="24"/>
+          <w:szCs w:val="24"/>
+          <w:rtl/>
+        </w:rPr>
+      </w:pPr>
+    </w:p>
+    <w:p>
+      <w:pPr>
+        <w:shd w:val="clear" w:color="auto" w:fill="FFFFFF"/>
+        <w:spacing w:before="240" w:after="240"/>
+        <w:jc w:val="center"/>
+        <w:rPr>
+          <w:b/>
+          <w:color w:val="222222"/>
+          <w:sz w:val="24"/>
+          <w:szCs w:val="24"/>
+          <w:rtl/>
+        </w:rPr>
+      </w:pPr>
+      <w:r>
+        <w:rPr>
+          <w:noProof/>
+        </w:rPr>
+        <w:drawing>
+          <wp:anchor distT="0" distB="0" distL="114300" distR="114300" simplePos="0" relativeHeight="251659776" behindDoc="1" locked="0" layoutInCell="1" allowOverlap="1" wp14:anchorId="24BC5039" wp14:editId="0A6CFA23">
+            <wp:simplePos x="0" y="0"/>
+            <wp:positionH relativeFrom="column">
+              <wp:posOffset>640080</wp:posOffset>
+            </wp:positionH>
+            <wp:positionV relativeFrom="paragraph">
+              <wp:posOffset>93345</wp:posOffset>
+            </wp:positionV>
+            <wp:extent cx="4362450" cy="2717165"/>
+            <wp:effectExtent l="0" t="0" r="0" b="6985"/>
+            <wp:wrapTight wrapText="bothSides">
+              <wp:wrapPolygon edited="0">
+                <wp:start x="0" y="0"/>
+                <wp:lineTo x="0" y="21504"/>
+                <wp:lineTo x="21506" y="21504"/>
+                <wp:lineTo x="21506" y="0"/>
+                <wp:lineTo x="0" y="0"/>
+              </wp:wrapPolygon>
+            </wp:wrapTight>
+            <wp:docPr id="14" name="Picture 14"/>
+            <wp:cNvGraphicFramePr>
+              <a:graphicFrameLocks xmlns:a="http://schemas.openxmlformats.org/drawingml/2006/main" noChangeAspect="1"/>
+            </wp:cNvGraphicFramePr>
+            <a:graphic xmlns:a="http://schemas.openxmlformats.org/drawingml/2006/main">
+              <a:graphicData uri="http://schemas.openxmlformats.org/drawingml/2006/picture">
+                <pic:pic xmlns:pic="http://schemas.openxmlformats.org/drawingml/2006/picture">
+                  <pic:nvPicPr>
+                    <pic:cNvPr id="0" name="Picture 3"/>
+                    <pic:cNvPicPr>
+                      <a:picLocks noChangeAspect="1" noChangeArrowheads="1"/>
+                    </pic:cNvPicPr>
+                  </pic:nvPicPr>
+                  <pic:blipFill>
+                    <a:blip r:embed="rId10">
+                      <a:extLst>
+                        <a:ext uri="{28A0092B-C50C-407E-A947-70E740481C1C}">
+                          <a14:useLocalDpi xmlns:a14="http://schemas.microsoft.com/office/drawing/2010/main" val="0"/>
+                        </a:ext>
+                      </a:extLst>
+                    </a:blip>
+                    <a:srcRect/>
+                    <a:stretch>
+                      <a:fillRect/>
+                    </a:stretch>
+                  </pic:blipFill>
+                  <pic:spPr bwMode="auto">
+                    <a:xfrm>
+                      <a:off x="0" y="0"/>
+                      <a:ext cx="4362450" cy="2717165"/>
+                    </a:xfrm>
+                    <a:prstGeom prst="rect">
+                      <a:avLst/>
+                    </a:prstGeom>
+                    <a:noFill/>
+                    <a:ln>
+                      <a:noFill/>
+                    </a:ln>
+                  </pic:spPr>
+                </pic:pic>
+              </a:graphicData>
+            </a:graphic>
+            <wp14:sizeRelH relativeFrom="margin">
+              <wp14:pctWidth>0</wp14:pctWidth>
+            </wp14:sizeRelH>
+            <wp14:sizeRelV relativeFrom="margin">
+              <wp14:pctHeight>0</wp14:pctHeight>
+            </wp14:sizeRelV>
+          </wp:anchor>
+        </w:drawing>
+      </w:r>
+    </w:p>
+    <w:p>
+      <w:pPr>
+        <w:shd w:val="clear" w:color="auto" w:fill="FFFFFF"/>
+        <w:spacing w:before="240" w:after="240"/>
+        <w:jc w:val="center"/>
+        <w:rPr>
+          <w:b/>
+          <w:color w:val="222222"/>
+          <w:sz w:val="24"/>
+          <w:szCs w:val="24"/>
+          <w:rtl/>
+        </w:rPr>
+      </w:pPr>
+    </w:p>
+    <w:p>
+      <w:pPr>
+        <w:shd w:val="clear" w:color="auto" w:fill="FFFFFF"/>
+        <w:spacing w:before="240" w:after="240"/>
+        <w:jc w:val="center"/>
+        <w:rPr>
+          <w:b/>
+          <w:color w:val="222222"/>
+          <w:sz w:val="24"/>
+          <w:szCs w:val="24"/>
+          <w:rtl/>
+        </w:rPr>
+      </w:pPr>
+    </w:p>
+    <w:p>
+      <w:pPr>
+        <w:shd w:val="clear" w:color="auto" w:fill="FFFFFF"/>
+        <w:spacing w:before="240" w:after="240"/>
+        <w:jc w:val="center"/>
+        <w:rPr>
+          <w:b/>
+          <w:color w:val="222222"/>
+          <w:sz w:val="24"/>
+          <w:szCs w:val="24"/>
+          <w:rtl/>
+        </w:rPr>
+      </w:pPr>
+    </w:p>
+    <w:p>
+      <w:pPr>
+        <w:shd w:val="clear" w:color="auto" w:fill="FFFFFF"/>
+        <w:spacing w:before="240" w:after="240"/>
+        <w:jc w:val="center"/>
+        <w:rPr>
+          <w:b/>
+          <w:color w:val="222222"/>
+          <w:sz w:val="24"/>
+          <w:szCs w:val="24"/>
+          <w:rtl/>
+        </w:rPr>
+      </w:pPr>
+    </w:p>
+    <w:p>
+      <w:pPr>
+        <w:shd w:val="clear" w:color="auto" w:fill="FFFFFF"/>
+        <w:spacing w:before="240" w:after="240"/>
+        <w:jc w:val="center"/>
+        <w:rPr>
+          <w:b/>
+          <w:color w:val="222222"/>
+          <w:sz w:val="24"/>
+          <w:szCs w:val="24"/>
+          <w:rtl/>
+        </w:rPr>
+      </w:pPr>
+    </w:p>
+    <w:p>
+      <w:pPr>
+        <w:shd w:val="clear" w:color="auto" w:fill="FFFFFF"/>
+        <w:spacing w:before="240" w:after="240"/>
+        <w:jc w:val="center"/>
+        <w:rPr>
+          <w:b/>
+          <w:color w:val="222222"/>
+          <w:sz w:val="24"/>
+          <w:szCs w:val="24"/>
+          <w:rtl/>
+        </w:rPr>
+      </w:pPr>
+    </w:p>
+    <w:p>
+      <w:pPr>
+        <w:shd w:val="clear" w:color="auto" w:fill="FFFFFF"/>
+        <w:spacing w:before="240" w:after="240"/>
+        <w:jc w:val="center"/>
+        <w:rPr>
+          <w:b/>
+          <w:color w:val="222222"/>
+          <w:sz w:val="24"/>
+          <w:szCs w:val="24"/>
+          <w:rtl/>
+        </w:rPr>
+      </w:pPr>
+    </w:p>
+    <w:p>
+      <w:pPr>
+        <w:shd w:val="clear" w:color="auto" w:fill="FFFFFF"/>
+        <w:spacing w:before="240" w:after="240"/>
+        <w:jc w:val="center"/>
+        <w:rPr>
+          <w:b/>
+          <w:color w:val="222222"/>
+          <w:sz w:val="24"/>
+          <w:szCs w:val="24"/>
+        </w:rPr>
+      </w:pPr>
+      <w:r>
+        <w:rPr>
+          <w:b/>
+          <w:color w:val="222222"/>
+          <w:sz w:val="24"/>
+          <w:szCs w:val="24"/>
+        </w:rPr>
+        <w:lastRenderedPageBreak/>
+        <w:t>Wilcoxon Rank Sum (WRS)</w:t>
+      </w:r>
     </w:p>
     <w:p>
       <w:pPr>
@@ -1536,7 +2074,6 @@
         <w:jc w:val="both"/>
         <w:rPr>
           <w:color w:val="222222"/>
-          <w:rtl/>
         </w:rPr>
       </w:pPr>
       <w:r>
@@ -1677,55 +2214,54 @@
         <w:jc w:val="both"/>
         <w:rPr>
           <w:color w:val="222222"/>
-          <w:highlight w:val="yellow"/>
-        </w:rPr>
-      </w:pPr>
-    </w:p>
-    <w:p>
-      <w:pPr>
-        <w:shd w:val="clear" w:color="auto" w:fill="FFFFFF"/>
-        <w:bidi/>
-        <w:spacing w:before="240" w:after="240"/>
-        <w:jc w:val="both"/>
-        <w:rPr>
-          <w:color w:val="222222"/>
         </w:rPr>
       </w:pPr>
       <w:r>
         <w:rPr>
           <w:noProof/>
-          <w:color w:val="222222"/>
-          <w:lang w:val="en-US"/>
         </w:rPr>
         <w:drawing>
-          <wp:inline distT="114300" distB="114300" distL="114300" distR="114300" wp14:anchorId="39C55551" wp14:editId="6266DA84">
-            <wp:extent cx="5943600" cy="850900"/>
-            <wp:effectExtent l="0" t="0" r="0" b="0"/>
-            <wp:docPr id="5" name="image13.png"/>
-            <wp:cNvGraphicFramePr/>
+          <wp:inline distT="0" distB="0" distL="0" distR="0" wp14:anchorId="1325C9EA" wp14:editId="68340D5C">
+            <wp:extent cx="5772150" cy="663575"/>
+            <wp:effectExtent l="0" t="0" r="0" b="3175"/>
+            <wp:docPr id="2" name="Picture 2"/>
+            <wp:cNvGraphicFramePr>
+              <a:graphicFrameLocks xmlns:a="http://schemas.openxmlformats.org/drawingml/2006/main" noChangeAspect="1"/>
+            </wp:cNvGraphicFramePr>
             <a:graphic xmlns:a="http://schemas.openxmlformats.org/drawingml/2006/main">
               <a:graphicData uri="http://schemas.openxmlformats.org/drawingml/2006/picture">
                 <pic:pic xmlns:pic="http://schemas.openxmlformats.org/drawingml/2006/picture">
                   <pic:nvPicPr>
-                    <pic:cNvPr id="0" name="image13.png"/>
-                    <pic:cNvPicPr preferRelativeResize="0"/>
+                    <pic:cNvPr id="0" name="Picture 1"/>
+                    <pic:cNvPicPr>
+                      <a:picLocks noChangeAspect="1" noChangeArrowheads="1"/>
+                    </pic:cNvPicPr>
                   </pic:nvPicPr>
                   <pic:blipFill>
-                    <a:blip r:embed="rId9"/>
+                    <a:blip r:embed="rId11">
+                      <a:extLst>
+                        <a:ext uri="{28A0092B-C50C-407E-A947-70E740481C1C}">
+                          <a14:useLocalDpi xmlns:a14="http://schemas.microsoft.com/office/drawing/2010/main" val="0"/>
+                        </a:ext>
+                      </a:extLst>
+                    </a:blip>
                     <a:srcRect/>
                     <a:stretch>
                       <a:fillRect/>
                     </a:stretch>
                   </pic:blipFill>
-                  <pic:spPr>
+                  <pic:spPr bwMode="auto">
                     <a:xfrm>
                       <a:off x="0" y="0"/>
-                      <a:ext cx="5943600" cy="850900"/>
+                      <a:ext cx="5772150" cy="663575"/>
                     </a:xfrm>
                     <a:prstGeom prst="rect">
                       <a:avLst/>
                     </a:prstGeom>
-                    <a:ln/>
+                    <a:noFill/>
+                    <a:ln>
+                      <a:noFill/>
+                    </a:ln>
                   </pic:spPr>
                 </pic:pic>
               </a:graphicData>
@@ -1811,14 +2347,7 @@
             <w:rFonts w:ascii="Cambria Math" w:hAnsi="Cambria Math"/>
             <w:color w:val="222222"/>
           </w:rPr>
-          <m:t>Y</m:t>
-        </m:r>
-        <m:r>
-          <w:rPr>
-            <w:rFonts w:ascii="Cambria Math" w:hAnsi="Cambria Math"/>
-            <w:color w:val="222222"/>
-          </w:rPr>
-          <m:t xml:space="preserve"> </m:t>
+          <m:t xml:space="preserve">Y </m:t>
         </m:r>
       </m:oMath>
       <w:r>
@@ -2185,7 +2714,6 @@
         <w:spacing w:before="240" w:after="240"/>
         <w:jc w:val="both"/>
         <w:rPr>
-          <w:rFonts w:hint="cs"/>
           <w:color w:val="222222"/>
           <w:rtl/>
         </w:rPr>
@@ -2266,7 +2794,14 @@
             <w:rFonts w:ascii="Cambria Math" w:hAnsi="Cambria Math"/>
             <w:color w:val="222222"/>
           </w:rPr>
-          <m:t>=21</m:t>
+          <m:t>=2</m:t>
+        </m:r>
+        <m:r>
+          <w:rPr>
+            <w:rFonts w:ascii="Cambria Math" w:hAnsi="Cambria Math"/>
+            <w:color w:val="222222"/>
+          </w:rPr>
+          <m:t>0</m:t>
         </m:r>
       </m:oMath>
       <w:r>
@@ -2281,9 +2816,7 @@
     <w:p>
       <w:pPr>
         <w:rPr>
-          <w:rFonts w:hint="cs"/>
-          <w:color w:val="222222"/>
-          <w:rtl/>
+          <w:color w:val="222222"/>
         </w:rPr>
       </w:pPr>
       <w:r>
@@ -2299,26 +2832,16 @@
         <w:shd w:val="clear" w:color="auto" w:fill="FFFFFF"/>
         <w:bidi/>
         <w:spacing w:before="240" w:after="240"/>
-        <w:jc w:val="both"/>
-        <w:rPr>
-          <w:color w:val="222222"/>
-        </w:rPr>
-      </w:pPr>
-    </w:p>
-    <w:p>
-      <w:pPr>
-        <w:shd w:val="clear" w:color="auto" w:fill="FFFFFF"/>
-        <w:bidi/>
-        <w:spacing w:before="240" w:after="240"/>
-        <w:rPr>
-          <w:color w:val="222222"/>
-        </w:rPr>
-      </w:pPr>
-      <w:r>
-        <w:rPr>
-          <w:color w:val="222222"/>
-          <w:rtl/>
-        </w:rPr>
+        <w:rPr>
+          <w:color w:val="222222"/>
+        </w:rPr>
+      </w:pPr>
+      <w:r>
+        <w:rPr>
+          <w:color w:val="222222"/>
+          <w:rtl/>
+        </w:rPr>
+        <w:lastRenderedPageBreak/>
         <w:t xml:space="preserve">בכדי לאפשר הפעלה של מבחן </w:t>
       </w:r>
       <w:r>
@@ -2403,69 +2926,143 @@
           <w:color w:val="222222"/>
           <w:rtl/>
         </w:rPr>
-        <w:t>עבור השוואת תוחלת סך המנדטים של המפלגות הקטנות בכנסת (מבחן שני), נטען כי מקור המנדטים המייצגים את המפלגות הקטנות בכנסת הינו בבוחרים שדעתם עשויה להשתנות מבחירות לבחירות אשר מחפשים להכניס רוח חדשה לבית הנבחרים. אנו נניח שגודל קבוצה זו בעם הינה בלתי תלויה משנה לשנה. נוסיף ונתייחס לסייג בעניין מספר המפלגות שלא עברו את אחוז החסימה - נניח שמעט קולות 'בוזבזו' לשם כך מאותו קהל בכל כנסת. לכן, כפועל יוצא, נניח שבכל כנסת גודל 'גוש המפלגות הקטנות' הינו בלתי תלוי באחרות.</w:t>
-      </w:r>
-      <w:r>
-        <w:rPr>
-          <w:color w:val="222222"/>
+        <w:t>עבור השוואת תוחלת סך המנדטים של המפלגות הקטנות בכנסת (מבחן שני), נטען כי מקור המנדטים המייצגים את המפלגות הקטנות בכנסת הינו בבוחרים שדעתם עשויה להשתנות מבחירות לבחירות</w:t>
+      </w:r>
+      <w:r>
+        <w:rPr>
+          <w:rFonts w:hint="cs"/>
+          <w:color w:val="222222"/>
+          <w:rtl/>
+        </w:rPr>
+        <w:t xml:space="preserve">. </w:t>
+      </w:r>
+      <w:r>
+        <w:rPr>
+          <w:color w:val="222222"/>
+          <w:rtl/>
+        </w:rPr>
+        <w:t xml:space="preserve">יחד עם זאת, בשל גודלן הקטן והדינמיות הפוליטית של אותן מפלגות, </w:t>
+      </w:r>
+      <w:r>
+        <w:rPr>
+          <w:rFonts w:hint="cs"/>
+          <w:color w:val="222222"/>
+          <w:rtl/>
+        </w:rPr>
+        <w:t>הימצאותן בכנסת הנוכחית אינ</w:t>
+      </w:r>
+      <w:r>
+        <w:rPr>
+          <w:rFonts w:hint="cs"/>
+          <w:color w:val="222222"/>
+          <w:rtl/>
+        </w:rPr>
+        <w:t xml:space="preserve">ה מעידה בהכרח על סבירות גבוהה יותר לבחירתן בשנית בכנסות הבאות </w:t>
+      </w:r>
+      <w:r>
+        <w:rPr>
+          <w:color w:val="222222"/>
+          <w:rtl/>
+        </w:rPr>
+        <w:t>(בשונה ממפלגות גדולות יותר אשר בד"כ סביר שיכהנו בכנסות עוקבות).</w:t>
+      </w:r>
+      <w:r>
+        <w:rPr>
+          <w:rFonts w:hint="cs"/>
+          <w:color w:val="222222"/>
+          <w:rtl/>
+        </w:rPr>
+        <w:t xml:space="preserve"> </w:t>
+      </w:r>
+      <w:r>
+        <w:rPr>
+          <w:rFonts w:hint="cs"/>
+          <w:color w:val="222222"/>
+          <w:rtl/>
+        </w:rPr>
+        <w:t xml:space="preserve">ולכן, </w:t>
+      </w:r>
+      <w:r>
+        <w:rPr>
+          <w:color w:val="222222"/>
+          <w:rtl/>
+        </w:rPr>
+        <w:t>אנו נניח שגודל קבוצה זו בעם הינ</w:t>
+      </w:r>
+      <w:r>
+        <w:rPr>
+          <w:rFonts w:hint="cs"/>
+          <w:color w:val="222222"/>
+          <w:rtl/>
+        </w:rPr>
+        <w:t>ו</w:t>
+      </w:r>
+      <w:r>
+        <w:rPr>
+          <w:color w:val="222222"/>
+          <w:rtl/>
+        </w:rPr>
+        <w:t xml:space="preserve"> בלתי תלוי מ</w:t>
+      </w:r>
+      <w:r>
+        <w:rPr>
+          <w:rFonts w:hint="cs"/>
+          <w:color w:val="222222"/>
+          <w:rtl/>
+        </w:rPr>
+        <w:t>כנסת</w:t>
+      </w:r>
+      <w:r>
+        <w:rPr>
+          <w:color w:val="222222"/>
+          <w:rtl/>
+        </w:rPr>
+        <w:t xml:space="preserve"> ל</w:t>
+      </w:r>
+      <w:r>
+        <w:rPr>
+          <w:rFonts w:hint="cs"/>
+          <w:color w:val="222222"/>
+          <w:rtl/>
+        </w:rPr>
+        <w:t>כנסת</w:t>
+      </w:r>
+      <w:r>
+        <w:rPr>
+          <w:color w:val="222222"/>
+          <w:rtl/>
+        </w:rPr>
+        <w:t>.</w:t>
+      </w:r>
+      <w:r>
+        <w:rPr>
+          <w:color w:val="222222"/>
+          <w:rtl/>
         </w:rPr>
         <w:br/>
       </w:r>
       <w:r>
         <w:rPr>
           <w:color w:val="222222"/>
-          <w:sz w:val="18"/>
-          <w:szCs w:val="18"/>
-          <w:rtl/>
-        </w:rPr>
-        <w:t xml:space="preserve">עבור השוואת תוחלת סך המנדטים של המפלגות הקטנות בכנסת (מבחן שני), </w:t>
-      </w:r>
-      <w:r>
-        <w:rPr>
-          <w:color w:val="222222"/>
-          <w:sz w:val="18"/>
-          <w:szCs w:val="18"/>
-          <w:highlight w:val="green"/>
-          <w:rtl/>
-        </w:rPr>
-        <w:t xml:space="preserve">אנו נטען כי המפלגות הקטנות בכנסת מייצגות בד"כ את קצוות המפה הפוליטית או את קולו של מגזר מסוים. יחד עם זאת, בשל גודלן הקטן והדינמיות הפוליטית של אותן מפלגות, הישארותן בכנסת עוקבת אינו בהכרח סביר יותר במידה והיו בכנסת הנוכחית (בשונה ממפלגות גדולות יותר אשר בד"כ סביר שיכהנו בכנסות עוקבות). על כן, נניח לצורך נוחות הבדיקה כי מספר המנדטים של מפלגות קטנות בכנסת בלתי תלוי בין כנסת אחת </w:t>
-      </w:r>
-      <w:proofErr w:type="spellStart"/>
-      <w:r>
-        <w:rPr>
-          <w:color w:val="222222"/>
-          <w:sz w:val="18"/>
-          <w:szCs w:val="18"/>
-          <w:highlight w:val="green"/>
-          <w:rtl/>
-        </w:rPr>
-        <w:t>לשניה</w:t>
-      </w:r>
-      <w:proofErr w:type="spellEnd"/>
-      <w:r>
-        <w:rPr>
-          <w:color w:val="222222"/>
-          <w:sz w:val="18"/>
-          <w:szCs w:val="18"/>
-          <w:highlight w:val="green"/>
-          <w:rtl/>
-        </w:rPr>
-        <w:t>.</w:t>
-      </w:r>
-    </w:p>
-    <w:p>
-      <w:pPr>
-        <w:shd w:val="clear" w:color="auto" w:fill="FFFFFF"/>
-        <w:bidi/>
-        <w:spacing w:before="240" w:after="240"/>
-        <w:ind w:left="720"/>
-        <w:rPr>
-          <w:color w:val="222222"/>
-          <w:sz w:val="18"/>
-          <w:szCs w:val="18"/>
-          <w:highlight w:val="green"/>
-        </w:rPr>
-      </w:pPr>
+          <w:rtl/>
+        </w:rPr>
+        <w:t>נוסיף ונתייחס לסייג בעניין מספר המפלגות שלא עברו את אחוז החסימה - נניח שמעט קולות 'בוזבזו' לשם כך מאות</w:t>
+      </w:r>
+      <w:r>
+        <w:rPr>
+          <w:rFonts w:hint="cs"/>
+          <w:color w:val="222222"/>
+          <w:rtl/>
+        </w:rPr>
+        <w:t xml:space="preserve">ה אוכלוסייה </w:t>
+      </w:r>
+      <w:r>
+        <w:rPr>
+          <w:color w:val="222222"/>
+          <w:rtl/>
+        </w:rPr>
+        <w:t>בכל כנסת. לכן, כפועל יוצא, נניח שבכל כנסת גודל 'גוש המפלגות הקטנות' הינו בלתי תלוי באחרות.</w:t>
+      </w:r>
     </w:p>
     <w:p>
       <w:pPr>
@@ -2534,90 +3131,30 @@
       </w:pPr>
       <w:r>
         <w:rPr>
-          <w:color w:val="222222"/>
-          <w:rtl/>
-        </w:rPr>
-        <w:t xml:space="preserve">נעשה זאת בעזרת התרשמות חזותית מתרשימי </w:t>
-      </w:r>
-      <w:r>
-        <w:rPr>
-          <w:color w:val="222222"/>
-        </w:rPr>
-        <w:t>QQ-Plot</w:t>
-      </w:r>
-      <w:r>
-        <w:rPr>
-          <w:color w:val="222222"/>
-          <w:rtl/>
-        </w:rPr>
-        <w:t xml:space="preserve">, בהשוואה </w:t>
-      </w:r>
-      <w:proofErr w:type="spellStart"/>
-      <w:r>
-        <w:rPr>
-          <w:color w:val="222222"/>
-          <w:rtl/>
-        </w:rPr>
-        <w:t>לשברונים</w:t>
-      </w:r>
-      <w:proofErr w:type="spellEnd"/>
-      <w:r>
-        <w:rPr>
-          <w:color w:val="222222"/>
-          <w:rtl/>
-        </w:rPr>
-        <w:t xml:space="preserve"> התיאורטיים של התפלגות נורמלית סטנדרטית (ציר ה-</w:t>
-      </w:r>
-      <w:r>
-        <w:rPr>
-          <w:color w:val="222222"/>
-        </w:rPr>
-        <w:t>X</w:t>
-      </w:r>
-      <w:r>
-        <w:rPr>
-          <w:color w:val="222222"/>
-          <w:rtl/>
-        </w:rPr>
-        <w:t>). אם סכומי הדרגות אכן מתפלגים כדרוש, נצפה לראות את הפרמוטציות על קו ישר (</w:t>
-      </w:r>
-      <w:proofErr w:type="spellStart"/>
-      <w:r>
-        <w:rPr>
-          <w:color w:val="222222"/>
-          <w:rtl/>
-        </w:rPr>
-        <w:t>אינווריאנטיות</w:t>
-      </w:r>
-      <w:proofErr w:type="spellEnd"/>
-      <w:r>
-        <w:rPr>
-          <w:color w:val="222222"/>
-          <w:rtl/>
-        </w:rPr>
-        <w:t xml:space="preserve"> להזזה ושינוי יחידות של משתנה נורמלי).</w:t>
-      </w:r>
-    </w:p>
-    <w:p>
-      <w:pPr>
-        <w:shd w:val="clear" w:color="auto" w:fill="FFFFFF"/>
-        <w:bidi/>
-        <w:spacing w:before="240" w:after="240"/>
-        <w:ind w:left="360"/>
-        <w:rPr>
-          <w:color w:val="222222"/>
-        </w:rPr>
-      </w:pPr>
-      <w:r>
-        <w:rPr>
           <w:noProof/>
           <w:color w:val="222222"/>
           <w:lang w:val="en-US"/>
         </w:rPr>
         <w:drawing>
-          <wp:inline distT="114300" distB="114300" distL="114300" distR="114300" wp14:anchorId="2073A947" wp14:editId="3F9BEC27">
-            <wp:extent cx="5772150" cy="1138955"/>
-            <wp:effectExtent l="0" t="0" r="0" b="4445"/>
+          <wp:anchor distT="0" distB="0" distL="114300" distR="114300" simplePos="0" relativeHeight="251656704" behindDoc="1" locked="0" layoutInCell="1" allowOverlap="1" wp14:anchorId="2073A947" wp14:editId="796221FF">
+            <wp:simplePos x="0" y="0"/>
+            <wp:positionH relativeFrom="margin">
+              <wp:posOffset>-358140</wp:posOffset>
+            </wp:positionH>
+            <wp:positionV relativeFrom="paragraph">
+              <wp:posOffset>697865</wp:posOffset>
+            </wp:positionV>
+            <wp:extent cx="6690360" cy="1965960"/>
+            <wp:effectExtent l="0" t="0" r="0" b="0"/>
+            <wp:wrapTight wrapText="bothSides">
+              <wp:wrapPolygon edited="0">
+                <wp:start x="0" y="0"/>
+                <wp:lineTo x="0" y="21349"/>
+                <wp:lineTo x="21526" y="21349"/>
+                <wp:lineTo x="21526" y="0"/>
+                <wp:lineTo x="0" y="0"/>
+              </wp:wrapPolygon>
+            </wp:wrapTight>
             <wp:docPr id="9" name="image10.png"/>
             <wp:cNvGraphicFramePr/>
             <a:graphic xmlns:a="http://schemas.openxmlformats.org/drawingml/2006/main">
@@ -2628,7 +3165,13 @@
                     <pic:cNvPicPr preferRelativeResize="0"/>
                   </pic:nvPicPr>
                   <pic:blipFill>
-                    <a:blip r:embed="rId10"/>
+                    <a:blip r:embed="rId12">
+                      <a:extLst>
+                        <a:ext uri="{28A0092B-C50C-407E-A947-70E740481C1C}">
+                          <a14:useLocalDpi xmlns:a14="http://schemas.microsoft.com/office/drawing/2010/main" val="0"/>
+                        </a:ext>
+                      </a:extLst>
+                    </a:blip>
                     <a:srcRect/>
                     <a:stretch>
                       <a:fillRect/>
@@ -2637,7 +3180,7 @@
                   <pic:spPr>
                     <a:xfrm>
                       <a:off x="0" y="0"/>
-                      <a:ext cx="5772150" cy="1138955"/>
+                      <a:ext cx="6690360" cy="1965960"/>
                     </a:xfrm>
                     <a:prstGeom prst="rect">
                       <a:avLst/>
@@ -2647,9 +3190,80 @@
                 </pic:pic>
               </a:graphicData>
             </a:graphic>
-          </wp:inline>
+            <wp14:sizeRelH relativeFrom="margin">
+              <wp14:pctWidth>0</wp14:pctWidth>
+            </wp14:sizeRelH>
+            <wp14:sizeRelV relativeFrom="margin">
+              <wp14:pctHeight>0</wp14:pctHeight>
+            </wp14:sizeRelV>
+          </wp:anchor>
         </w:drawing>
       </w:r>
+      <w:r>
+        <w:rPr>
+          <w:color w:val="222222"/>
+          <w:rtl/>
+        </w:rPr>
+        <w:t xml:space="preserve">נעשה זאת בעזרת התרשמות חזותית מתרשימי </w:t>
+      </w:r>
+      <w:r>
+        <w:rPr>
+          <w:color w:val="222222"/>
+        </w:rPr>
+        <w:t>QQ-Plot</w:t>
+      </w:r>
+      <w:r>
+        <w:rPr>
+          <w:color w:val="222222"/>
+          <w:rtl/>
+        </w:rPr>
+        <w:t xml:space="preserve">, בהשוואה </w:t>
+      </w:r>
+      <w:proofErr w:type="spellStart"/>
+      <w:r>
+        <w:rPr>
+          <w:color w:val="222222"/>
+          <w:rtl/>
+        </w:rPr>
+        <w:t>לשברונים</w:t>
+      </w:r>
+      <w:proofErr w:type="spellEnd"/>
+      <w:r>
+        <w:rPr>
+          <w:color w:val="222222"/>
+          <w:rtl/>
+        </w:rPr>
+        <w:t xml:space="preserve"> התיאורטיים של התפלגות נורמלית סטנדרטית (ציר ה-</w:t>
+      </w:r>
+      <w:r>
+        <w:rPr>
+          <w:color w:val="222222"/>
+        </w:rPr>
+        <w:t>X</w:t>
+      </w:r>
+      <w:r>
+        <w:rPr>
+          <w:color w:val="222222"/>
+          <w:rtl/>
+        </w:rPr>
+        <w:t>). אם סכומי הדרגות אכן מתפלגים כדרוש, נצפה לראות את הפרמוטציות על קו ישר (</w:t>
+      </w:r>
+      <w:proofErr w:type="spellStart"/>
+      <w:r>
+        <w:rPr>
+          <w:color w:val="222222"/>
+          <w:rtl/>
+        </w:rPr>
+        <w:t>אינווריאנטיות</w:t>
+      </w:r>
+      <w:proofErr w:type="spellEnd"/>
+      <w:r>
+        <w:rPr>
+          <w:color w:val="222222"/>
+          <w:rtl/>
+        </w:rPr>
+        <w:t xml:space="preserve"> להזזה ושינוי יחידות של משתנה נורמלי).</w:t>
+      </w:r>
     </w:p>
     <w:p>
       <w:pPr>
@@ -2661,22 +3275,39 @@
           <w:color w:val="222222"/>
         </w:rPr>
       </w:pPr>
-      <w:r>
-        <w:rPr>
-          <w:color w:val="222222"/>
-          <w:rtl/>
-        </w:rPr>
-        <w:t>נראה שבשלושת המבחנים אכן סביר יהיה להשתמש בקירוב הנורמלי של סכומי הדרגות.</w:t>
-      </w:r>
-    </w:p>
-    <w:p>
-      <w:pPr>
-        <w:shd w:val="clear" w:color="auto" w:fill="FFFFFF"/>
-        <w:bidi/>
-        <w:spacing w:before="240" w:after="240"/>
-        <w:rPr>
-          <w:color w:val="222222"/>
-          <w:rtl/>
+    </w:p>
+    <w:p>
+      <w:pPr>
+        <w:shd w:val="clear" w:color="auto" w:fill="FFFFFF"/>
+        <w:bidi/>
+        <w:spacing w:before="240" w:after="240"/>
+        <w:rPr>
+          <w:color w:val="222222"/>
+        </w:rPr>
+      </w:pPr>
+      <w:r>
+        <w:rPr>
+          <w:rFonts w:hint="cs"/>
+          <w:color w:val="222222"/>
+          <w:rtl/>
+        </w:rPr>
+        <w:t>ניתן לראות</w:t>
+      </w:r>
+      <w:r>
+        <w:rPr>
+          <w:color w:val="222222"/>
+          <w:rtl/>
+        </w:rPr>
+        <w:t xml:space="preserve"> שבשלושת המבחנים אכן סביר יהיה להשתמש בקירוב הנורמלי של סכומי הדרגות.</w:t>
+      </w:r>
+    </w:p>
+    <w:p>
+      <w:pPr>
+        <w:shd w:val="clear" w:color="auto" w:fill="FFFFFF"/>
+        <w:bidi/>
+        <w:spacing w:before="240" w:after="240"/>
+        <w:rPr>
+          <w:color w:val="222222"/>
         </w:rPr>
       </w:pPr>
       <w:r>
@@ -2765,35 +3396,14 @@
         <w:spacing w:before="240" w:after="240"/>
         <w:rPr>
           <w:color w:val="222222"/>
-          <w:rtl/>
-        </w:rPr>
-      </w:pPr>
-    </w:p>
-    <w:p>
-      <w:pPr>
-        <w:shd w:val="clear" w:color="auto" w:fill="FFFFFF"/>
-        <w:bidi/>
-        <w:spacing w:before="240" w:after="240"/>
-        <w:rPr>
-          <w:color w:val="222222"/>
-        </w:rPr>
-      </w:pPr>
-    </w:p>
-    <w:p>
-      <w:pPr>
-        <w:shd w:val="clear" w:color="auto" w:fill="FFFFFF"/>
-        <w:bidi/>
-        <w:spacing w:before="240" w:after="240"/>
-        <w:rPr>
-          <w:color w:val="222222"/>
-        </w:rPr>
-      </w:pPr>
-      <w:r>
-        <w:rPr>
-          <w:color w:val="222222"/>
-          <w:rtl/>
-        </w:rPr>
-        <w:t>נפרט כעת את קבצי הנתונים העיקריים עימם עבדנו. הקובץ המרכזי הראשון סביבו סובב הפרויקט הוא קובץ הכנסות - קובץ זה הופק באופן ידני על ידי איגוד של נתונים ממספר מקורות. הקובץ מכיל את רשימת המפלגות בכל אחת מן הכנסות, כאשר עבור כל מפלגה מופיעים הנתונים להלן :</w:t>
+        </w:rPr>
+      </w:pPr>
+      <w:r>
+        <w:rPr>
+          <w:color w:val="222222"/>
+          <w:rtl/>
+        </w:rPr>
+        <w:t>נפרט כעת את קבצי הנתונים העיקריים עימם עבדנו. הקובץ המרכזי הראשון סביבו סובב הפרויקט הוא קובץ הכנסות - קובץ זה הופק באופן ידני על ידי איגוד של נתונים ממספר מקורות. הקובץ מכיל את רשימת המפלגות בכל אחת מן הכנסות, כאשר עבור כל מפלגה מופיעים הנתונים להלן:</w:t>
       </w:r>
     </w:p>
     <w:p>
@@ -2996,23 +3606,7 @@
           <w:color w:val="222222"/>
           <w:rtl/>
         </w:rPr>
-        <w:t xml:space="preserve">מעבר על כלל </w:t>
-      </w:r>
-      <w:proofErr w:type="spellStart"/>
-      <w:r>
-        <w:rPr>
-          <w:color w:val="222222"/>
-          <w:rtl/>
-        </w:rPr>
-        <w:t>מזהי</w:t>
-      </w:r>
-      <w:proofErr w:type="spellEnd"/>
-      <w:r>
-        <w:rPr>
-          <w:color w:val="222222"/>
-          <w:rtl/>
-        </w:rPr>
-        <w:t xml:space="preserve"> המפלגות ווידוא כי הם תואמים את המזהים שנמצאים בקובץ הכנסות (וידאנו כי המזהה שמופיע הוא מזהה המפלגה מטעמה נבחרו הח"כים לכנסת).</w:t>
+        <w:t>מעבר על כלל מזהי המפלגות ווידוא כי הם תואמים את המזהים שנמצאים בקובץ הכנסות (וידאנו כי המזהה שמופיע הוא מזהה המפלגה מטעמה נבחרו הח"כים לכנסת).</w:t>
       </w:r>
     </w:p>
     <w:p>
@@ -3052,23 +3646,7 @@
           <w:color w:val="222222"/>
           <w:rtl/>
         </w:rPr>
-        <w:t xml:space="preserve">מציאת </w:t>
-      </w:r>
-      <w:proofErr w:type="spellStart"/>
-      <w:r>
-        <w:rPr>
-          <w:color w:val="222222"/>
-          <w:rtl/>
-        </w:rPr>
-        <w:t>מזהי</w:t>
-      </w:r>
-      <w:proofErr w:type="spellEnd"/>
-      <w:r>
-        <w:rPr>
-          <w:color w:val="222222"/>
-          <w:rtl/>
-        </w:rPr>
-        <w:t xml:space="preserve"> המפלגות הקטנות (מפלגות בנות לכל היותר 7 מנדטים).</w:t>
+        <w:t>מציאת מזהי המפלגות הקטנות (מפלגות בנות לכל היותר 7 מנדטים).</w:t>
       </w:r>
     </w:p>
     <w:p>
@@ -3162,7 +3740,7 @@
     </w:p>
     <w:p>
       <w:pPr>
-        <w:pStyle w:val="a3"/>
+        <w:pStyle w:val="Title"/>
         <w:bidi/>
         <w:spacing w:before="240" w:after="240"/>
         <w:jc w:val="center"/>
@@ -3174,7 +3752,7 @@
           <w:rtl/>
         </w:rPr>
         <w:lastRenderedPageBreak/>
-        <w:t>5. תוצאות</w:t>
+        <w:t>תוצאות</w:t>
       </w:r>
     </w:p>
     <w:p>
@@ -3212,7 +3790,7 @@
                     <pic:cNvPicPr preferRelativeResize="0"/>
                   </pic:nvPicPr>
                   <pic:blipFill>
-                    <a:blip r:embed="rId11"/>
+                    <a:blip r:embed="rId13"/>
                     <a:srcRect/>
                     <a:stretch>
                       <a:fillRect/>
@@ -3237,7 +3815,7 @@
     </w:p>
     <w:p>
       <w:pPr>
-        <w:pStyle w:val="a5"/>
+        <w:pStyle w:val="Subtitle"/>
         <w:bidi/>
         <w:spacing w:before="240" w:after="240"/>
         <w:rPr>
@@ -3251,7 +3829,7 @@
     </w:p>
     <w:p>
       <w:pPr>
-        <w:pStyle w:val="a5"/>
+        <w:pStyle w:val="Subtitle"/>
         <w:bidi/>
         <w:spacing w:before="240" w:after="240"/>
         <w:rPr>
@@ -3289,7 +3867,14 @@
         <w:t xml:space="preserve"> עבור התוצאה שקיבלנו הוא </w:t>
       </w:r>
       <w:r>
-        <w:t>0.408.</w:t>
+        <w:t>0.408</w:t>
+      </w:r>
+      <w:r>
+        <w:rPr>
+          <w:rFonts w:hint="cs"/>
+          <w:rtl/>
+        </w:rPr>
+        <w:t>.</w:t>
       </w:r>
     </w:p>
     <w:p>
@@ -3334,7 +3919,7 @@
                     <pic:cNvPicPr preferRelativeResize="0"/>
                   </pic:nvPicPr>
                   <pic:blipFill>
-                    <a:blip r:embed="rId12"/>
+                    <a:blip r:embed="rId14"/>
                     <a:srcRect/>
                     <a:stretch>
                       <a:fillRect/>
@@ -3361,6 +3946,9 @@
       <w:pPr>
         <w:bidi/>
         <w:spacing w:before="240" w:after="240"/>
+        <w:rPr>
+          <w:rtl/>
+        </w:rPr>
       </w:pPr>
       <w:r>
         <w:rPr>
@@ -3368,101 +3956,103 @@
         </w:rPr>
         <w:t>תחת שינוי הגדרתן של מפלגות קטנות לבעלות פחות מנדטים, קיבלנו כי מובהקות התוצאה המתקבלת במבחן עולה ומחדדת את אי דחיית השערת האפס. במקביל, תחת שינוי הגדרתן של מפלגות קטנות לבעלות יותר מנדטים, קיבלנו כי מובהקות התוצאה יורדת בצורה חדה, ומאפשרת לנו לדחות את השערת המחקר ברמת מובהקות של 3.33% - ולהסיק כי תוחלת יחס התפקידים למפלגות קטנות עלתה בתקופת השיתוק.</w:t>
       </w:r>
-    </w:p>
-    <w:p>
-      <w:pPr>
-        <w:pStyle w:val="a5"/>
-        <w:shd w:val="clear" w:color="auto" w:fill="FFFFFF"/>
-        <w:bidi/>
-        <w:spacing w:before="240" w:after="240"/>
-        <w:rPr>
-          <w:color w:val="auto"/>
+      <w:bookmarkStart w:id="7" w:name="_2yre33dolkog" w:colFirst="0" w:colLast="0"/>
+      <w:bookmarkEnd w:id="7"/>
+    </w:p>
+    <w:p>
+      <w:pPr>
+        <w:pStyle w:val="Subtitle"/>
+        <w:shd w:val="clear" w:color="auto" w:fill="FFFFFF"/>
+        <w:bidi/>
+        <w:spacing w:before="240" w:after="240"/>
+      </w:pPr>
+      <w:r>
+        <w:rPr>
+          <w:rtl/>
+        </w:rPr>
+        <w:lastRenderedPageBreak/>
+        <w:t>מבחן 2 - סך המנדטים למפלגות קטנות</w:t>
+      </w:r>
+    </w:p>
+    <w:p>
+      <w:pPr>
+        <w:bidi/>
+        <w:spacing w:before="240" w:after="240"/>
+      </w:pPr>
+      <w:r>
+        <w:rPr>
+          <w:rtl/>
+        </w:rPr>
+        <w:t xml:space="preserve">במבחן שערכנו לא דחינו את השערת האפס ברמת מובהקות 3.33%. לכן, לא ניתן להסיק כי הפרש </w:t>
+      </w:r>
+      <w:proofErr w:type="spellStart"/>
+      <w:r>
+        <w:rPr>
+          <w:rtl/>
+        </w:rPr>
+        <w:t>התוחלות</w:t>
+      </w:r>
+      <w:proofErr w:type="spellEnd"/>
+      <w:r>
+        <w:rPr>
+          <w:rtl/>
+        </w:rPr>
+        <w:t xml:space="preserve"> בין מספר המנדטים של מפלגות קטנות גדל בין הכנסות בתקופת השיתוק הפוליטי לבין הכנסות שאינן בתקופה זו. ה-</w:t>
+      </w:r>
+      <w:r>
+        <w:t>p-value</w:t>
+      </w:r>
+      <w:r>
+        <w:rPr>
+          <w:rtl/>
+        </w:rPr>
+        <w:t xml:space="preserve"> עבור התוצאה שקיבלנו הוא 0.08.</w:t>
+      </w:r>
+    </w:p>
+    <w:p>
+      <w:pPr>
+        <w:bidi/>
+        <w:spacing w:before="240" w:after="240"/>
+        <w:rPr>
+          <w:rtl/>
+        </w:rPr>
+      </w:pPr>
+      <w:r>
+        <w:rPr>
+          <w:rtl/>
+        </w:rPr>
+        <w:t>בגרף הבא ניתן לראות כי כאשר מסתכלים על מס' המנדטים למפ</w:t>
+      </w:r>
+      <w:r>
+        <w:rPr>
+          <w:rFonts w:hint="cs"/>
+          <w:rtl/>
+        </w:rPr>
+        <w:t xml:space="preserve">לגות </w:t>
+      </w:r>
+      <w:r>
+        <w:rPr>
+          <w:rtl/>
+        </w:rPr>
+        <w:t>קטנות בחלוקה לכנסות, קל לראות באופן ויזואלי כי תוחלת מס' המנדטים בתקופת השיתוק איננה גדולה יותר מזו שבתקופה שלפניה (על אף התצפית הקיצונית בכנסת ה-24)</w:t>
+      </w:r>
+      <w:r>
+        <w:rPr>
+          <w:rFonts w:hint="cs"/>
+          <w:rtl/>
+        </w:rPr>
+        <w:t>.</w:t>
+      </w:r>
+    </w:p>
+    <w:p>
+      <w:pPr>
+        <w:bidi/>
+        <w:spacing w:before="240" w:after="240"/>
+        <w:rPr>
           <w:sz w:val="24"/>
           <w:szCs w:val="24"/>
-          <w:rtl/>
-        </w:rPr>
-      </w:pPr>
-      <w:bookmarkStart w:id="7" w:name="_2yre33dolkog" w:colFirst="0" w:colLast="0"/>
-      <w:bookmarkEnd w:id="7"/>
-    </w:p>
-    <w:p>
-      <w:pPr>
-        <w:pStyle w:val="a5"/>
-        <w:shd w:val="clear" w:color="auto" w:fill="FFFFFF"/>
-        <w:bidi/>
-        <w:spacing w:before="240" w:after="240"/>
-      </w:pPr>
-      <w:r>
-        <w:rPr>
-          <w:rtl/>
-        </w:rPr>
-        <w:t>מבחן 2 - סך המנדטים למפלגות קטנות</w:t>
-      </w:r>
-    </w:p>
-    <w:p>
-      <w:pPr>
-        <w:bidi/>
-        <w:spacing w:before="240" w:after="240"/>
-      </w:pPr>
-      <w:r>
-        <w:rPr>
-          <w:rtl/>
-        </w:rPr>
-        <w:t xml:space="preserve">במבחן שערכנו לא דחינו את השערת האפס ברמת מובהקות 3.33%. לכן, לא ניתן להסיק כי הפרש </w:t>
-      </w:r>
-      <w:proofErr w:type="spellStart"/>
-      <w:r>
-        <w:rPr>
-          <w:rtl/>
-        </w:rPr>
-        <w:t>התוחלות</w:t>
-      </w:r>
-      <w:proofErr w:type="spellEnd"/>
-      <w:r>
-        <w:rPr>
-          <w:rtl/>
-        </w:rPr>
-        <w:t xml:space="preserve"> בין מספר המנדטים של מפלגות קטנות גדל בין הכנסות בתקופת השיתוק הפוליטי לבין הכנסות שאינן בתקופה זו. ה-</w:t>
-      </w:r>
-      <w:r>
-        <w:t>p-value</w:t>
-      </w:r>
-      <w:r>
-        <w:rPr>
-          <w:rtl/>
-        </w:rPr>
-        <w:t xml:space="preserve"> עבור התוצאה שקיבלנו הוא 0.08.</w:t>
-      </w:r>
-    </w:p>
-    <w:p>
-      <w:pPr>
-        <w:bidi/>
-        <w:spacing w:before="240" w:after="240"/>
-        <w:rPr>
-          <w:sz w:val="24"/>
-          <w:szCs w:val="24"/>
-        </w:rPr>
-      </w:pPr>
-      <w:r>
-        <w:rPr>
-          <w:rtl/>
-        </w:rPr>
-        <w:t xml:space="preserve">בגרף הבא ניתן לראות כי כאשר מסתכלים על מס' המנדטים </w:t>
-      </w:r>
-      <w:proofErr w:type="spellStart"/>
-      <w:r>
-        <w:rPr>
-          <w:rtl/>
-        </w:rPr>
-        <w:t>למפ</w:t>
-      </w:r>
-      <w:proofErr w:type="spellEnd"/>
-      <w:r>
-        <w:rPr>
-          <w:rtl/>
-        </w:rPr>
-        <w:t>' קטנות בחלוקה לכנסות, קל לראות באופן ויזואלי כי תוחלת מס' המנדטים בתקופת השיתוק איננה גדולה יותר מזו שבתקופה שלפניה (על אף התצפית הקיצונית בכנסת ה-24)</w:t>
-      </w:r>
+        </w:rPr>
+      </w:pPr>
       <w:r>
         <w:rPr>
           <w:noProof/>
@@ -3484,7 +4074,7 @@
                     <pic:cNvPicPr preferRelativeResize="0"/>
                   </pic:nvPicPr>
                   <pic:blipFill>
-                    <a:blip r:embed="rId13"/>
+                    <a:blip r:embed="rId15"/>
                     <a:srcRect/>
                     <a:stretch>
                       <a:fillRect/>
@@ -3550,24 +4140,15 @@
     </w:p>
     <w:p>
       <w:pPr>
-        <w:pStyle w:val="a5"/>
-        <w:bidi/>
-        <w:spacing w:before="240" w:after="240"/>
-        <w:rPr>
-          <w:rtl/>
-        </w:rPr>
-      </w:pPr>
-    </w:p>
-    <w:p>
-      <w:pPr>
-        <w:pStyle w:val="a5"/>
-        <w:bidi/>
-        <w:spacing w:before="240" w:after="240"/>
-      </w:pPr>
-      <w:r>
-        <w:rPr>
-          <w:rtl/>
-        </w:rPr>
+        <w:pStyle w:val="Subtitle"/>
+        <w:bidi/>
+        <w:spacing w:before="240" w:after="240"/>
+      </w:pPr>
+      <w:r>
+        <w:rPr>
+          <w:rtl/>
+        </w:rPr>
+        <w:lastRenderedPageBreak/>
         <w:t>מבחן 3 - יחס גוש הקטנות מן הקואליציה</w:t>
       </w:r>
     </w:p>
@@ -3601,21 +4182,20 @@
         <w:rPr>
           <w:rtl/>
         </w:rPr>
-        <w:t xml:space="preserve">בגרף הבא ניתן לראות כי כאשר מסתכלים על מס' המנדטים </w:t>
-      </w:r>
-      <w:proofErr w:type="spellStart"/>
-      <w:r>
-        <w:rPr>
-          <w:rtl/>
-        </w:rPr>
-        <w:t>למפ</w:t>
-      </w:r>
-      <w:proofErr w:type="spellEnd"/>
-      <w:r>
-        <w:rPr>
-          <w:rtl/>
-        </w:rPr>
-        <w:t>' קטנות בחלוקה לכנסות, קל לראות באופן ויזואלי כי תוחלת מס' המנדטים בתקופת השיתוק איננה גדולה יותר מזו שבתקופה שלפניה (ואפילו קטנה במעט).</w:t>
+        <w:t>בגרף הבא ניתן לראות כי כאשר מסתכלים על מס' המנדטים למפ</w:t>
+      </w:r>
+      <w:r>
+        <w:rPr>
+          <w:rFonts w:hint="cs"/>
+          <w:rtl/>
+        </w:rPr>
+        <w:t>לגות</w:t>
+      </w:r>
+      <w:r>
+        <w:rPr>
+          <w:rtl/>
+        </w:rPr>
+        <w:t xml:space="preserve"> קטנות בחלוקה לכנסות, קל לראות באופן ויזואלי כי תוחלת מס' המנדטים בתקופת השיתוק איננה גדולה יותר מזו שבתקופה שלפניה (ואפילו קטנה במעט).</w:t>
       </w:r>
     </w:p>
     <w:p>
@@ -3648,7 +4228,7 @@
                     <pic:cNvPicPr preferRelativeResize="0"/>
                   </pic:nvPicPr>
                   <pic:blipFill>
-                    <a:blip r:embed="rId14"/>
+                    <a:blip r:embed="rId16"/>
                     <a:srcRect/>
                     <a:stretch>
                       <a:fillRect/>
@@ -3736,13 +4316,10 @@
     </w:p>
     <w:p>
       <w:pPr>
-        <w:pStyle w:val="a3"/>
+        <w:pStyle w:val="Title"/>
         <w:bidi/>
         <w:spacing w:before="240" w:after="240"/>
         <w:jc w:val="center"/>
-        <w:rPr>
-          <w:rtl/>
-        </w:rPr>
       </w:pPr>
       <w:bookmarkStart w:id="9" w:name="_il1siyxip89o" w:colFirst="0" w:colLast="0"/>
       <w:bookmarkEnd w:id="9"/>
@@ -3750,13 +4327,9 @@
         <w:rPr>
           <w:rtl/>
         </w:rPr>
-        <w:t>6. דיון ומסקנות</w:t>
-      </w:r>
-    </w:p>
-    <w:p>
-      <w:pPr>
-        <w:bidi/>
-      </w:pPr>
+        <w:lastRenderedPageBreak/>
+        <w:t>דיון ומסקנות</w:t>
+      </w:r>
     </w:p>
     <w:p>
       <w:pPr>
@@ -3801,24 +4374,26 @@
       </w:r>
       <w:r>
         <w:rPr>
-          <w:color w:val="222222"/>
-          <w:u w:val="single"/>
-          <w:rtl/>
-        </w:rPr>
-        <w:t>דחינו</w:t>
-      </w:r>
-      <w:r>
-        <w:rPr>
-          <w:color w:val="222222"/>
-        </w:rPr>
-        <w:t xml:space="preserve"> </w:t>
-      </w:r>
-      <w:r>
-        <w:rPr>
-          <w:color w:val="222222"/>
-          <w:rtl/>
-        </w:rPr>
-        <w:t xml:space="preserve">את שלושת המבחנים. לכן, </w:t>
+          <w:rFonts w:hint="cs"/>
+          <w:color w:val="222222"/>
+          <w:rtl/>
+        </w:rPr>
+        <w:t>לא הצלחנו לדחות את השערת האפס</w:t>
+      </w:r>
+      <w:r>
+        <w:rPr>
+          <w:rFonts w:hint="cs"/>
+          <w:color w:val="222222"/>
+          <w:rtl/>
+        </w:rPr>
+        <w:t xml:space="preserve"> ב</w:t>
+      </w:r>
+      <w:r>
+        <w:rPr>
+          <w:color w:val="222222"/>
+          <w:rtl/>
+        </w:rPr>
+        <w:t xml:space="preserve">שלושת המבחנים. לכן, </w:t>
       </w:r>
       <w:r>
         <w:rPr>
@@ -3833,7 +4408,69 @@
           <w:color w:val="222222"/>
           <w:rtl/>
         </w:rPr>
-        <w:t xml:space="preserve"> להסיק כי קיים קשר בין השפעת המפלגות הקטנות לבין השיתוק הפוליטי בכנסת.</w:t>
+        <w:t xml:space="preserve"> להסיק כי קיים קשר בין</w:t>
+      </w:r>
+      <w:r>
+        <w:rPr>
+          <w:rFonts w:hint="cs"/>
+          <w:color w:val="222222"/>
+          <w:rtl/>
+        </w:rPr>
+        <w:t xml:space="preserve"> השי</w:t>
+      </w:r>
+      <w:r>
+        <w:rPr>
+          <w:rFonts w:hint="cs"/>
+          <w:color w:val="222222"/>
+          <w:rtl/>
+        </w:rPr>
+        <w:t>תו</w:t>
+      </w:r>
+      <w:r>
+        <w:rPr>
+          <w:rFonts w:hint="cs"/>
+          <w:color w:val="222222"/>
+          <w:rtl/>
+        </w:rPr>
+        <w:t>ק</w:t>
+      </w:r>
+      <w:r>
+        <w:rPr>
+          <w:rFonts w:hint="cs"/>
+          <w:color w:val="222222"/>
+          <w:rtl/>
+        </w:rPr>
+        <w:t xml:space="preserve"> הפוליטי לבין </w:t>
+      </w:r>
+      <w:r>
+        <w:rPr>
+          <w:rFonts w:hint="cs"/>
+          <w:color w:val="222222"/>
+          <w:rtl/>
+        </w:rPr>
+        <w:t xml:space="preserve">עלייה ברמת </w:t>
+      </w:r>
+      <w:r>
+        <w:rPr>
+          <w:color w:val="222222"/>
+          <w:rtl/>
+        </w:rPr>
+        <w:t>השפעת</w:t>
+      </w:r>
+      <w:r>
+        <w:rPr>
+          <w:rFonts w:hint="cs"/>
+          <w:color w:val="222222"/>
+          <w:rtl/>
+        </w:rPr>
+        <w:t>ן של</w:t>
+      </w:r>
+      <w:r>
+        <w:rPr>
+          <w:color w:val="222222"/>
+          <w:rtl/>
+        </w:rPr>
+        <w:t xml:space="preserve"> המפלגות הקטנות.</w:t>
       </w:r>
     </w:p>
     <w:p>
@@ -3865,7 +4502,22 @@
           <w:color w:val="222222"/>
           <w:rtl/>
         </w:rPr>
-        <w:t>ם לכנסות 1-17. כמו כן אנו מתעלמים משגיאות אנוש שיכלו להיווצר בעת הזנת הנתונים, כולל הכנסות העכשוויות. כמו כן, ייתכן כי לא הגדרנו כראוי מדד לכוח ומבחנים אחרים היו מניבים תוצאות אחרות.</w:t>
+        <w:t xml:space="preserve">ם לכנסות 1-17. כמו כן אנו מתעלמים משגיאות אנוש שיכלו להיווצר בעת הזנת הנתונים, כולל הכנסות העכשוויות. </w:t>
+      </w:r>
+      <w:r>
+        <w:rPr>
+          <w:rFonts w:hint="cs"/>
+          <w:color w:val="222222"/>
+          <w:rtl/>
+        </w:rPr>
+        <w:t>בנוסף,</w:t>
+      </w:r>
+      <w:r>
+        <w:rPr>
+          <w:color w:val="222222"/>
+          <w:rtl/>
+        </w:rPr>
+        <w:t xml:space="preserve"> ייתכן כי לא הגדרנו כראוי מדד לכוח ומבחנים אחרים היו מניבים תוצאות אחרות.</w:t>
       </w:r>
     </w:p>
     <w:p>
@@ -3929,24 +4581,84 @@
           <w:color w:val="222222"/>
           <w:rtl/>
         </w:rPr>
-        <w:t>לאור תוצאות הפרויקט, ניתן להעלות סברה חדשה כי בחינה של שנתיים על-פני התהוות פרלמנטרית בת 74 שנים הינו "קצר" מדי בכדי לקבוע כי אכן מדובר בשיתוק פוליטי. המלצתנו למחקר נוסף בנושא היא לקיחת פרק זמן ארוך יותר שיכלול מספר תצפיות גדול יותר מתקופה של שיתוק פוליטי, במידת האפשר.</w:t>
-      </w:r>
-    </w:p>
-    <w:p>
-      <w:pPr>
-        <w:shd w:val="clear" w:color="auto" w:fill="FFFFFF"/>
-        <w:bidi/>
-        <w:spacing w:before="240" w:after="240"/>
-        <w:rPr>
-          <w:color w:val="222222"/>
-        </w:rPr>
-      </w:pPr>
-      <w:r>
-        <w:rPr>
-          <w:color w:val="222222"/>
-          <w:rtl/>
-        </w:rPr>
-        <w:t xml:space="preserve">תוך כדי המחקר שלנו בחנו הגדרות אלטרנטיביות למפלגה קטנה, כפי שניתן לראות בנספח 4. נבחין כי עבור מקרה שבו מגדירים מפלגה קטנה בתור 9 מנדטים במפלגה, אנו דוחים שני מבחנים מתוך שלושה. מכיוון שלא ביצענו את הפרויקט בהתאם להגדרה זו נמליץ לבצע מחקר בהתאם כדי לאשש או לסתור את הטענה. </w:t>
+        <w:t>לאור תוצאות הפרויקט, ניתן להעלות סברה חדשה כי בחינה של שנתיים על-פני התהוות פרלמנטרית בת 74 שנים הינ</w:t>
+      </w:r>
+      <w:r>
+        <w:rPr>
+          <w:rFonts w:hint="cs"/>
+          <w:color w:val="222222"/>
+          <w:rtl/>
+        </w:rPr>
+        <w:t xml:space="preserve">ה </w:t>
+      </w:r>
+      <w:r>
+        <w:rPr>
+          <w:color w:val="222222"/>
+          <w:rtl/>
+        </w:rPr>
+        <w:t>קצר</w:t>
+      </w:r>
+      <w:r>
+        <w:rPr>
+          <w:rFonts w:hint="cs"/>
+          <w:color w:val="222222"/>
+          <w:rtl/>
+        </w:rPr>
+        <w:t>ה</w:t>
+      </w:r>
+      <w:r>
+        <w:rPr>
+          <w:color w:val="222222"/>
+          <w:rtl/>
+        </w:rPr>
+        <w:t xml:space="preserve"> מדי בכדי לקבוע כי אכן מדובר בשיתוק פוליטי. המלצתנו למחקר נוסף בנושא היא לקיחת פרק זמן ארוך יותר שיכלול מספר תצפיות גדול יותר מתקופה של שיתוק פוליטי, במידת האפשר.</w:t>
+      </w:r>
+    </w:p>
+    <w:p>
+      <w:pPr>
+        <w:shd w:val="clear" w:color="auto" w:fill="FFFFFF"/>
+        <w:bidi/>
+        <w:spacing w:before="240" w:after="240"/>
+        <w:rPr>
+          <w:color w:val="222222"/>
+        </w:rPr>
+      </w:pPr>
+      <w:r>
+        <w:rPr>
+          <w:color w:val="222222"/>
+          <w:rtl/>
+        </w:rPr>
+        <w:t xml:space="preserve">תוך כדי המחקר שלנו בחנו הגדרות אלטרנטיביות למפלגה קטנה, כפי שניתן לראות בנספח 4. נבחין כי עבור מקרה שבו מגדירים מפלגה קטנה </w:t>
+      </w:r>
+      <w:r>
+        <w:rPr>
+          <w:rFonts w:hint="cs"/>
+          <w:color w:val="222222"/>
+          <w:rtl/>
+        </w:rPr>
+        <w:t>כבעלת לכל היותר</w:t>
+      </w:r>
+      <w:r>
+        <w:rPr>
+          <w:color w:val="222222"/>
+          <w:rtl/>
+        </w:rPr>
+        <w:t xml:space="preserve"> 9 מנדטים</w:t>
+      </w:r>
+      <w:r>
+        <w:rPr>
+          <w:rFonts w:hint="cs"/>
+          <w:color w:val="222222"/>
+          <w:rtl/>
+        </w:rPr>
+        <w:t>,</w:t>
+      </w:r>
+      <w:r>
+        <w:rPr>
+          <w:color w:val="222222"/>
+          <w:rtl/>
+        </w:rPr>
+        <w:t xml:space="preserve"> אנו דוחים שני מבחנים מתוך שלושה. מכיוון שלא ביצענו את הפרויקט בהתאם להגדרה זו נמליץ לבצע מחקר בהתאם כדי לאשש או לסתור את הטענה. </w:t>
       </w:r>
     </w:p>
     <w:p>
@@ -3966,7 +4678,22 @@
           <w:color w:val="222222"/>
           <w:rtl/>
         </w:rPr>
-        <w:t>המלצה נוספת למחקר עתידי הוא לבחון פרמטרים נוספים שלא נבחנו במסגרת פרויקט זה ממאגר הכנסת כדוגמת כינוס ועדות, נוכחות חברי כנסת, היקף העלאת שאילתות על-ידי חברי הכנסת וכל אלו בהתאם לפילוח גודל כל מפלגה.</w:t>
+        <w:t>המלצה נוספת למחקר עתידי ה</w:t>
+      </w:r>
+      <w:r>
+        <w:rPr>
+          <w:rFonts w:hint="cs"/>
+          <w:color w:val="222222"/>
+          <w:rtl/>
+        </w:rPr>
+        <w:t>י</w:t>
+      </w:r>
+      <w:r>
+        <w:rPr>
+          <w:color w:val="222222"/>
+          <w:rtl/>
+        </w:rPr>
+        <w:t>א לבחון פרמטרים נוספים שלא נבחנו במסגרת פרויקט זה ממאגר הכנסת כדוגמת כינוס ועדות, נוכחות חברי כנסת, היקף העלאת שאילתות על-ידי חברי הכנסת וכל אלו בהתאם לפילוח גודל כל מפלגה.</w:t>
       </w:r>
       <w:r>
         <w:br w:type="page"/>
@@ -3974,7 +4701,7 @@
     </w:p>
     <w:p>
       <w:pPr>
-        <w:pStyle w:val="a3"/>
+        <w:pStyle w:val="Title"/>
         <w:bidi/>
         <w:spacing w:before="240" w:after="240"/>
         <w:jc w:val="center"/>
@@ -3984,18 +4711,12 @@
       </w:pPr>
       <w:bookmarkStart w:id="10" w:name="_gf22ctolwo7z" w:colFirst="0" w:colLast="0"/>
       <w:bookmarkEnd w:id="10"/>
+      <w:proofErr w:type="spellStart"/>
       <w:r>
         <w:rPr>
           <w:rtl/>
         </w:rPr>
         <w:lastRenderedPageBreak/>
-        <w:t xml:space="preserve">7. </w:t>
-      </w:r>
-      <w:proofErr w:type="spellStart"/>
-      <w:r>
-        <w:rPr>
-          <w:rtl/>
-        </w:rPr>
         <w:t>רפרנסים</w:t>
       </w:r>
       <w:proofErr w:type="spellEnd"/>
@@ -4018,7 +4739,7 @@
           <w:color w:val="222222"/>
         </w:rPr>
       </w:pPr>
-      <w:hyperlink r:id="rId15" w:anchor=":~:text=%D7%91%D7%99%D7%A9%D7%A8%D7%90%D7%9C%20%D7%A0%D7%94%D7%95%D7%92%D7%94%20%D7%A9%D7%99%D7%98%D7%AA%20%D7%91%D7%97%D7%99%D7%A8%D7%95%D7%AA%20%D7%99%D7%97%D7%A1%D7%99%D7%AA%2D%D7%90%D7%A8%D7%A6%D7%99%D7%AA%2C%20%D7%9B%D7%9C%D7%95%D7%9E%D7%A8%20%D7%94%">
+      <w:hyperlink r:id="rId17" w:anchor=":~:text=%D7%91%D7%99%D7%A9%D7%A8%D7%90%D7%9C%20%D7%A0%D7%94%D7%95%D7%92%D7%94%20%D7%A9%D7%99%D7%98%D7%AA%20%D7%91%D7%97%D7%99%D7%A8%D7%95%D7%AA%20%D7%99%D7%97%D7%A1%D7%99%D7%AA%2D%D7%90%D7%A8%D7%A6%D7%99%D7%AA%2C%20%D7%9B%D7%9C%D7%95%D7%9E%D7%A8%20%D7%94%">
         <w:r>
           <w:rPr>
             <w:color w:val="1155CC"/>
@@ -4028,7 +4749,7 @@
           <w:t>שיטת</w:t>
         </w:r>
       </w:hyperlink>
-      <w:hyperlink r:id="rId16" w:anchor=":~:text=%D7%91%D7%99%D7%A9%D7%A8%D7%90%D7%9C%20%D7%A0%D7%94%D7%95%D7%92%D7%94%20%D7%A9%D7%99%D7%98%D7%AA%20%D7%91%D7%97%D7%99%D7%A8%D7%95%D7%AA%20%D7%99%D7%97%D7%A1%D7%99%D7%AA%2D%D7%90%D7%A8%D7%A6%D7%99%D7%AA%2C%20%D7%9B%D7%9C%D7%95%D7%9E%D7%A8%20%D7%94%">
+      <w:hyperlink r:id="rId18" w:anchor=":~:text=%D7%91%D7%99%D7%A9%D7%A8%D7%90%D7%9C%20%D7%A0%D7%94%D7%95%D7%92%D7%94%20%D7%A9%D7%99%D7%98%D7%AA%20%D7%91%D7%97%D7%99%D7%A8%D7%95%D7%AA%20%D7%99%D7%97%D7%A1%D7%99%D7%AA%2D%D7%90%D7%A8%D7%A6%D7%99%D7%AA%2C%20%D7%9B%D7%9C%D7%95%D7%9E%D7%A8%20%D7%94%">
         <w:r>
           <w:rPr>
             <w:color w:val="1155CC"/>
@@ -4038,7 +4759,7 @@
           <w:t xml:space="preserve"> </w:t>
         </w:r>
       </w:hyperlink>
-      <w:hyperlink r:id="rId17" w:anchor=":~:text=%D7%91%D7%99%D7%A9%D7%A8%D7%90%D7%9C%20%D7%A0%D7%94%D7%95%D7%92%D7%94%20%D7%A9%D7%99%D7%98%D7%AA%20%D7%91%D7%97%D7%99%D7%A8%D7%95%D7%AA%20%D7%99%D7%97%D7%A1%D7%99%D7%AA%2D%D7%90%D7%A8%D7%A6%D7%99%D7%AA%2C%20%D7%9B%D7%9C%D7%95%D7%9E%D7%A8%20%D7%94%">
+      <w:hyperlink r:id="rId19" w:anchor=":~:text=%D7%91%D7%99%D7%A9%D7%A8%D7%90%D7%9C%20%D7%A0%D7%94%D7%95%D7%92%D7%94%20%D7%A9%D7%99%D7%98%D7%AA%20%D7%91%D7%97%D7%99%D7%A8%D7%95%D7%AA%20%D7%99%D7%97%D7%A1%D7%99%D7%AA%2D%D7%90%D7%A8%D7%A6%D7%99%D7%AA%2C%20%D7%9B%D7%9C%D7%95%D7%9E%D7%A8%20%D7%94%">
         <w:r>
           <w:rPr>
             <w:color w:val="1155CC"/>
@@ -4048,7 +4769,7 @@
           <w:t>הבחירות</w:t>
         </w:r>
       </w:hyperlink>
-      <w:hyperlink r:id="rId18" w:anchor=":~:text=%D7%91%D7%99%D7%A9%D7%A8%D7%90%D7%9C%20%D7%A0%D7%94%D7%95%D7%92%D7%94%20%D7%A9%D7%99%D7%98%D7%AA%20%D7%91%D7%97%D7%99%D7%A8%D7%95%D7%AA%20%D7%99%D7%97%D7%A1%D7%99%D7%AA%2D%D7%90%D7%A8%D7%A6%D7%99%D7%AA%2C%20%D7%9B%D7%9C%D7%95%D7%9E%D7%A8%20%D7%94%">
+      <w:hyperlink r:id="rId20" w:anchor=":~:text=%D7%91%D7%99%D7%A9%D7%A8%D7%90%D7%9C%20%D7%A0%D7%94%D7%95%D7%92%D7%94%20%D7%A9%D7%99%D7%98%D7%AA%20%D7%91%D7%97%D7%99%D7%A8%D7%95%D7%AA%20%D7%99%D7%97%D7%A1%D7%99%D7%AA%2D%D7%90%D7%A8%D7%A6%D7%99%D7%AA%2C%20%D7%9B%D7%9C%D7%95%D7%9E%D7%A8%20%D7%94%">
         <w:r>
           <w:rPr>
             <w:color w:val="1155CC"/>
@@ -4058,7 +4779,7 @@
           <w:t xml:space="preserve"> </w:t>
         </w:r>
       </w:hyperlink>
-      <w:hyperlink r:id="rId19" w:anchor=":~:text=%D7%91%D7%99%D7%A9%D7%A8%D7%90%D7%9C%20%D7%A0%D7%94%D7%95%D7%92%D7%94%20%D7%A9%D7%99%D7%98%D7%AA%20%D7%91%D7%97%D7%99%D7%A8%D7%95%D7%AA%20%D7%99%D7%97%D7%A1%D7%99%D7%AA%2D%D7%90%D7%A8%D7%A6%D7%99%D7%AA%2C%20%D7%9B%D7%9C%D7%95%D7%9E%D7%A8%20%D7%94%">
+      <w:hyperlink r:id="rId21" w:anchor=":~:text=%D7%91%D7%99%D7%A9%D7%A8%D7%90%D7%9C%20%D7%A0%D7%94%D7%95%D7%92%D7%94%20%D7%A9%D7%99%D7%98%D7%AA%20%D7%91%D7%97%D7%99%D7%A8%D7%95%D7%AA%20%D7%99%D7%97%D7%A1%D7%99%D7%AA%2D%D7%90%D7%A8%D7%A6%D7%99%D7%AA%2C%20%D7%9B%D7%9C%D7%95%D7%9E%D7%A8%20%D7%94%">
         <w:r>
           <w:rPr>
             <w:color w:val="1155CC"/>
@@ -4068,7 +4789,7 @@
           <w:t>לכנסת</w:t>
         </w:r>
       </w:hyperlink>
-      <w:hyperlink r:id="rId20" w:anchor=":~:text=%D7%91%D7%99%D7%A9%D7%A8%D7%90%D7%9C%20%D7%A0%D7%94%D7%95%D7%92%D7%94%20%D7%A9%D7%99%D7%98%D7%AA%20%D7%91%D7%97%D7%99%D7%A8%D7%95%D7%AA%20%D7%99%D7%97%D7%A1%D7%99%D7%AA%2D%D7%90%D7%A8%D7%A6%D7%99%D7%AA%2C%20%D7%9B%D7%9C%D7%95%D7%9E%D7%A8%20%D7%94%">
+      <w:hyperlink r:id="rId22" w:anchor=":~:text=%D7%91%D7%99%D7%A9%D7%A8%D7%90%D7%9C%20%D7%A0%D7%94%D7%95%D7%92%D7%94%20%D7%A9%D7%99%D7%98%D7%AA%20%D7%91%D7%97%D7%99%D7%A8%D7%95%D7%AA%20%D7%99%D7%97%D7%A1%D7%99%D7%AA%2D%D7%90%D7%A8%D7%A6%D7%99%D7%AA%2C%20%D7%9B%D7%9C%D7%95%D7%9E%D7%A8%20%D7%94%">
         <w:r>
           <w:rPr>
             <w:color w:val="1155CC"/>
@@ -4078,7 +4799,7 @@
           <w:t xml:space="preserve"> (</w:t>
         </w:r>
       </w:hyperlink>
-      <w:hyperlink r:id="rId21" w:anchor=":~:text=%D7%91%D7%99%D7%A9%D7%A8%D7%90%D7%9C%20%D7%A0%D7%94%D7%95%D7%92%D7%94%20%D7%A9%D7%99%D7%98%D7%AA%20%D7%91%D7%97%D7%99%D7%A8%D7%95%D7%AA%20%D7%99%D7%97%D7%A1%D7%99%D7%AA%2D%D7%90%D7%A8%D7%A6%D7%99%D7%AA%2C%20%D7%9B%D7%9C%D7%95%D7%9E%D7%A8%20%D7%94%">
+      <w:hyperlink r:id="rId23" w:anchor=":~:text=%D7%91%D7%99%D7%A9%D7%A8%D7%90%D7%9C%20%D7%A0%D7%94%D7%95%D7%92%D7%94%20%D7%A9%D7%99%D7%98%D7%AA%20%D7%91%D7%97%D7%99%D7%A8%D7%95%D7%AA%20%D7%99%D7%97%D7%A1%D7%99%D7%AA%2D%D7%90%D7%A8%D7%A6%D7%99%D7%AA%2C%20%D7%9B%D7%9C%D7%95%D7%9E%D7%A8%20%D7%94%">
         <w:r>
           <w:rPr>
             <w:color w:val="1155CC"/>
@@ -4087,7 +4808,7 @@
           <w:t>bechirot</w:t>
         </w:r>
       </w:hyperlink>
-      <w:hyperlink r:id="rId22" w:anchor=":~:text=%D7%91%D7%99%D7%A9%D7%A8%D7%90%D7%9C%20%D7%A0%D7%94%D7%95%D7%92%D7%94%20%D7%A9%D7%99%D7%98%D7%AA%20%D7%91%D7%97%D7%99%D7%A8%D7%95%D7%AA%20%D7%99%D7%97%D7%A1%D7%99%D7%AA%2D%D7%90%D7%A8%D7%A6%D7%99%D7%AA%2C%20%D7%9B%D7%9C%D7%95%D7%9E%D7%A8%20%D7%94%">
+      <w:hyperlink r:id="rId24" w:anchor=":~:text=%D7%91%D7%99%D7%A9%D7%A8%D7%90%D7%9C%20%D7%A0%D7%94%D7%95%D7%92%D7%94%20%D7%A9%D7%99%D7%98%D7%AA%20%D7%91%D7%97%D7%99%D7%A8%D7%95%D7%AA%20%D7%99%D7%97%D7%A1%D7%99%D7%AA%2D%D7%90%D7%A8%D7%A6%D7%99%D7%AA%2C%20%D7%9B%D7%9C%D7%95%D7%9E%D7%A8%20%D7%94%">
         <w:r>
           <w:rPr>
             <w:color w:val="1155CC"/>
@@ -4096,7 +4817,7 @@
           <w:t>.</w:t>
         </w:r>
       </w:hyperlink>
-      <w:hyperlink r:id="rId23" w:anchor=":~:text=%D7%91%D7%99%D7%A9%D7%A8%D7%90%D7%9C%20%D7%A0%D7%94%D7%95%D7%92%D7%94%20%D7%A9%D7%99%D7%98%D7%AA%20%D7%91%D7%97%D7%99%D7%A8%D7%95%D7%AA%20%D7%99%D7%97%D7%A1%D7%99%D7%AA%2D%D7%90%D7%A8%D7%A6%D7%99%D7%AA%2C%20%D7%9B%D7%9C%D7%95%D7%9E%D7%A8%20%D7%94%">
+      <w:hyperlink r:id="rId25" w:anchor=":~:text=%D7%91%D7%99%D7%A9%D7%A8%D7%90%D7%9C%20%D7%A0%D7%94%D7%95%D7%92%D7%94%20%D7%A9%D7%99%D7%98%D7%AA%20%D7%91%D7%97%D7%99%D7%A8%D7%95%D7%AA%20%D7%99%D7%97%D7%A1%D7%99%D7%AA%2D%D7%90%D7%A8%D7%A6%D7%99%D7%AA%2C%20%D7%9B%D7%9C%D7%95%D7%9E%D7%A8%20%D7%94%">
         <w:r>
           <w:rPr>
             <w:color w:val="1155CC"/>
@@ -4105,7 +4826,7 @@
           <w:t>gov</w:t>
         </w:r>
       </w:hyperlink>
-      <w:hyperlink r:id="rId24" w:anchor=":~:text=%D7%91%D7%99%D7%A9%D7%A8%D7%90%D7%9C%20%D7%A0%D7%94%D7%95%D7%92%D7%94%20%D7%A9%D7%99%D7%98%D7%AA%20%D7%91%D7%97%D7%99%D7%A8%D7%95%D7%AA%20%D7%99%D7%97%D7%A1%D7%99%D7%AA%2D%D7%90%D7%A8%D7%A6%D7%99%D7%AA%2C%20%D7%9B%D7%9C%D7%95%D7%9E%D7%A8%20%D7%94%">
+      <w:hyperlink r:id="rId26" w:anchor=":~:text=%D7%91%D7%99%D7%A9%D7%A8%D7%90%D7%9C%20%D7%A0%D7%94%D7%95%D7%92%D7%94%20%D7%A9%D7%99%D7%98%D7%AA%20%D7%91%D7%97%D7%99%D7%A8%D7%95%D7%AA%20%D7%99%D7%97%D7%A1%D7%99%D7%AA%2D%D7%90%D7%A8%D7%A6%D7%99%D7%AA%2C%20%D7%9B%D7%9C%D7%95%D7%9E%D7%A8%20%D7%94%">
         <w:r>
           <w:rPr>
             <w:color w:val="1155CC"/>
@@ -4114,7 +4835,7 @@
           <w:t>.</w:t>
         </w:r>
       </w:hyperlink>
-      <w:hyperlink r:id="rId25" w:anchor=":~:text=%D7%91%D7%99%D7%A9%D7%A8%D7%90%D7%9C%20%D7%A0%D7%94%D7%95%D7%92%D7%94%20%D7%A9%D7%99%D7%98%D7%AA%20%D7%91%D7%97%D7%99%D7%A8%D7%95%D7%AA%20%D7%99%D7%97%D7%A1%D7%99%D7%AA%2D%D7%90%D7%A8%D7%A6%D7%99%D7%AA%2C%20%D7%9B%D7%9C%D7%95%D7%9E%D7%A8%20%D7%94%">
+      <w:hyperlink r:id="rId27" w:anchor=":~:text=%D7%91%D7%99%D7%A9%D7%A8%D7%90%D7%9C%20%D7%A0%D7%94%D7%95%D7%92%D7%94%20%D7%A9%D7%99%D7%98%D7%AA%20%D7%91%D7%97%D7%99%D7%A8%D7%95%D7%AA%20%D7%99%D7%97%D7%A1%D7%99%D7%AA%2D%D7%90%D7%A8%D7%A6%D7%99%D7%AA%2C%20%D7%9B%D7%9C%D7%95%D7%9E%D7%A8%20%D7%94%">
         <w:r>
           <w:rPr>
             <w:color w:val="1155CC"/>
@@ -4123,7 +4844,7 @@
           <w:t>il</w:t>
         </w:r>
       </w:hyperlink>
-      <w:hyperlink r:id="rId26" w:anchor=":~:text=%D7%91%D7%99%D7%A9%D7%A8%D7%90%D7%9C%20%D7%A0%D7%94%D7%95%D7%92%D7%94%20%D7%A9%D7%99%D7%98%D7%AA%20%D7%91%D7%97%D7%99%D7%A8%D7%95%D7%AA%20%D7%99%D7%97%D7%A1%D7%99%D7%AA%2D%D7%90%D7%A8%D7%A6%D7%99%D7%AA%2C%20%D7%9B%D7%9C%D7%95%D7%9E%D7%A8%20%D7%94%">
+      <w:hyperlink r:id="rId28" w:anchor=":~:text=%D7%91%D7%99%D7%A9%D7%A8%D7%90%D7%9C%20%D7%A0%D7%94%D7%95%D7%92%D7%94%20%D7%A9%D7%99%D7%98%D7%AA%20%D7%91%D7%97%D7%99%D7%A8%D7%95%D7%AA%20%D7%99%D7%97%D7%A1%D7%99%D7%AA%2D%D7%90%D7%A8%D7%A6%D7%99%D7%AA%2C%20%D7%9B%D7%9C%D7%95%D7%9E%D7%A8%20%D7%94%">
         <w:r>
           <w:rPr>
             <w:color w:val="1155CC"/>
@@ -4145,7 +4866,7 @@
           <w:color w:val="222222"/>
         </w:rPr>
       </w:pPr>
-      <w:hyperlink r:id="rId27">
+      <w:hyperlink r:id="rId29">
         <w:r>
           <w:rPr>
             <w:color w:val="1155CC"/>
@@ -4155,7 +4876,7 @@
           <w:t>המשבר</w:t>
         </w:r>
       </w:hyperlink>
-      <w:hyperlink r:id="rId28">
+      <w:hyperlink r:id="rId30">
         <w:r>
           <w:rPr>
             <w:color w:val="1155CC"/>
@@ -4165,7 +4886,7 @@
           <w:t xml:space="preserve"> </w:t>
         </w:r>
       </w:hyperlink>
-      <w:hyperlink r:id="rId29">
+      <w:hyperlink r:id="rId31">
         <w:r>
           <w:rPr>
             <w:color w:val="1155CC"/>
@@ -4175,7 +4896,7 @@
           <w:t>הפוליטי</w:t>
         </w:r>
       </w:hyperlink>
-      <w:hyperlink r:id="rId30">
+      <w:hyperlink r:id="rId32">
         <w:r>
           <w:rPr>
             <w:color w:val="1155CC"/>
@@ -4185,7 +4906,7 @@
           <w:t xml:space="preserve"> </w:t>
         </w:r>
       </w:hyperlink>
-      <w:hyperlink r:id="rId31">
+      <w:hyperlink r:id="rId33">
         <w:r>
           <w:rPr>
             <w:color w:val="1155CC"/>
@@ -4195,7 +4916,7 @@
           <w:t>בישראל</w:t>
         </w:r>
       </w:hyperlink>
-      <w:hyperlink r:id="rId32">
+      <w:hyperlink r:id="rId34">
         <w:r>
           <w:rPr>
             <w:color w:val="1155CC"/>
@@ -4205,7 +4926,7 @@
           <w:t xml:space="preserve"> (2019–</w:t>
         </w:r>
       </w:hyperlink>
-      <w:hyperlink r:id="rId33">
+      <w:hyperlink r:id="rId35">
         <w:r>
           <w:rPr>
             <w:color w:val="1155CC"/>
@@ -4215,7 +4936,7 @@
           <w:t>הווה</w:t>
         </w:r>
       </w:hyperlink>
-      <w:hyperlink r:id="rId34">
+      <w:hyperlink r:id="rId36">
         <w:r>
           <w:rPr>
             <w:color w:val="1155CC"/>
@@ -4225,7 +4946,7 @@
           <w:t xml:space="preserve">) – </w:t>
         </w:r>
       </w:hyperlink>
-      <w:hyperlink r:id="rId35">
+      <w:hyperlink r:id="rId37">
         <w:r>
           <w:rPr>
             <w:color w:val="1155CC"/>
@@ -4235,7 +4956,7 @@
           <w:t>ויקיפדיה</w:t>
         </w:r>
       </w:hyperlink>
-      <w:hyperlink r:id="rId36">
+      <w:hyperlink r:id="rId38">
         <w:r>
           <w:rPr>
             <w:color w:val="1155CC"/>
@@ -4245,7 +4966,7 @@
           <w:t xml:space="preserve"> (</w:t>
         </w:r>
       </w:hyperlink>
-      <w:hyperlink r:id="rId37">
+      <w:hyperlink r:id="rId39">
         <w:r>
           <w:rPr>
             <w:color w:val="1155CC"/>
@@ -4254,7 +4975,7 @@
           <w:t>wikipedia</w:t>
         </w:r>
       </w:hyperlink>
-      <w:hyperlink r:id="rId38">
+      <w:hyperlink r:id="rId40">
         <w:r>
           <w:rPr>
             <w:color w:val="1155CC"/>
@@ -4263,7 +4984,7 @@
           <w:t>.</w:t>
         </w:r>
       </w:hyperlink>
-      <w:hyperlink r:id="rId39">
+      <w:hyperlink r:id="rId41">
         <w:r>
           <w:rPr>
             <w:color w:val="1155CC"/>
@@ -4272,7 +4993,7 @@
           <w:t>org</w:t>
         </w:r>
       </w:hyperlink>
-      <w:hyperlink r:id="rId40">
+      <w:hyperlink r:id="rId42">
         <w:r>
           <w:rPr>
             <w:color w:val="1155CC"/>
@@ -4294,7 +5015,7 @@
           <w:color w:val="222222"/>
         </w:rPr>
       </w:pPr>
-      <w:hyperlink r:id="rId41">
+      <w:hyperlink r:id="rId43">
         <w:r>
           <w:rPr>
             <w:color w:val="1155CC"/>
@@ -4304,7 +5025,7 @@
           <w:t>ממשלה</w:t>
         </w:r>
       </w:hyperlink>
-      <w:hyperlink r:id="rId42">
+      <w:hyperlink r:id="rId44">
         <w:r>
           <w:rPr>
             <w:color w:val="1155CC"/>
@@ -4314,7 +5035,7 @@
           <w:t xml:space="preserve"> </w:t>
         </w:r>
       </w:hyperlink>
-      <w:hyperlink r:id="rId43">
+      <w:hyperlink r:id="rId45">
         <w:r>
           <w:rPr>
             <w:color w:val="1155CC"/>
@@ -4324,7 +5045,7 @@
           <w:t>בהקפאה</w:t>
         </w:r>
       </w:hyperlink>
-      <w:hyperlink r:id="rId44">
+      <w:hyperlink r:id="rId46">
         <w:r>
           <w:rPr>
             <w:color w:val="1155CC"/>
@@ -4334,7 +5055,7 @@
           <w:t xml:space="preserve"> - </w:t>
         </w:r>
       </w:hyperlink>
-      <w:hyperlink r:id="rId45">
+      <w:hyperlink r:id="rId47">
         <w:r>
           <w:rPr>
             <w:color w:val="1155CC"/>
@@ -4344,7 +5065,7 @@
           <w:t>המכון</w:t>
         </w:r>
       </w:hyperlink>
-      <w:hyperlink r:id="rId46">
+      <w:hyperlink r:id="rId48">
         <w:r>
           <w:rPr>
             <w:color w:val="1155CC"/>
@@ -4354,7 +5075,7 @@
           <w:t xml:space="preserve"> </w:t>
         </w:r>
       </w:hyperlink>
-      <w:hyperlink r:id="rId47">
+      <w:hyperlink r:id="rId49">
         <w:r>
           <w:rPr>
             <w:color w:val="1155CC"/>
@@ -4364,7 +5085,7 @@
           <w:t>הישראלי</w:t>
         </w:r>
       </w:hyperlink>
-      <w:hyperlink r:id="rId48">
+      <w:hyperlink r:id="rId50">
         <w:r>
           <w:rPr>
             <w:color w:val="1155CC"/>
@@ -4374,7 +5095,7 @@
           <w:t xml:space="preserve"> </w:t>
         </w:r>
       </w:hyperlink>
-      <w:hyperlink r:id="rId49">
+      <w:hyperlink r:id="rId51">
         <w:r>
           <w:rPr>
             <w:color w:val="1155CC"/>
@@ -4384,7 +5105,7 @@
           <w:t>לדמוקרטיה</w:t>
         </w:r>
       </w:hyperlink>
-      <w:hyperlink r:id="rId50">
+      <w:hyperlink r:id="rId52">
         <w:r>
           <w:rPr>
             <w:color w:val="1155CC"/>
@@ -4394,7 +5115,7 @@
           <w:t xml:space="preserve"> (</w:t>
         </w:r>
       </w:hyperlink>
-      <w:hyperlink r:id="rId51">
+      <w:hyperlink r:id="rId53">
         <w:r>
           <w:rPr>
             <w:color w:val="1155CC"/>
@@ -4403,7 +5124,7 @@
           <w:t>idi</w:t>
         </w:r>
       </w:hyperlink>
-      <w:hyperlink r:id="rId52">
+      <w:hyperlink r:id="rId54">
         <w:r>
           <w:rPr>
             <w:color w:val="1155CC"/>
@@ -4412,7 +5133,7 @@
           <w:t>.</w:t>
         </w:r>
       </w:hyperlink>
-      <w:hyperlink r:id="rId53">
+      <w:hyperlink r:id="rId55">
         <w:r>
           <w:rPr>
             <w:color w:val="1155CC"/>
@@ -4421,7 +5142,7 @@
           <w:t>org</w:t>
         </w:r>
       </w:hyperlink>
-      <w:hyperlink r:id="rId54">
+      <w:hyperlink r:id="rId56">
         <w:r>
           <w:rPr>
             <w:color w:val="1155CC"/>
@@ -4430,7 +5151,7 @@
           <w:t>.</w:t>
         </w:r>
       </w:hyperlink>
-      <w:hyperlink r:id="rId55">
+      <w:hyperlink r:id="rId57">
         <w:r>
           <w:rPr>
             <w:color w:val="1155CC"/>
@@ -4439,7 +5160,7 @@
           <w:t>il</w:t>
         </w:r>
       </w:hyperlink>
-      <w:hyperlink r:id="rId56">
+      <w:hyperlink r:id="rId58">
         <w:r>
           <w:rPr>
             <w:color w:val="1155CC"/>
@@ -4461,7 +5182,7 @@
           <w:color w:val="222222"/>
         </w:rPr>
       </w:pPr>
-      <w:hyperlink r:id="rId57">
+      <w:hyperlink r:id="rId59">
         <w:r>
           <w:rPr>
             <w:color w:val="1155CC"/>
@@ -4471,7 +5192,7 @@
           <w:t>ממשלת</w:t>
         </w:r>
       </w:hyperlink>
-      <w:hyperlink r:id="rId58">
+      <w:hyperlink r:id="rId60">
         <w:r>
           <w:rPr>
             <w:color w:val="1155CC"/>
@@ -4481,7 +5202,7 @@
           <w:t xml:space="preserve"> </w:t>
         </w:r>
       </w:hyperlink>
-      <w:hyperlink r:id="rId59">
+      <w:hyperlink r:id="rId61">
         <w:r>
           <w:rPr>
             <w:color w:val="1155CC"/>
@@ -4491,7 +5212,7 @@
           <w:t>חירום</w:t>
         </w:r>
       </w:hyperlink>
-      <w:hyperlink r:id="rId60">
+      <w:hyperlink r:id="rId62">
         <w:r>
           <w:rPr>
             <w:color w:val="1155CC"/>
@@ -4501,7 +5222,7 @@
           <w:t xml:space="preserve"> </w:t>
         </w:r>
       </w:hyperlink>
-      <w:hyperlink r:id="rId61">
+      <w:hyperlink r:id="rId63">
         <w:r>
           <w:rPr>
             <w:color w:val="1155CC"/>
@@ -4511,7 +5232,7 @@
           <w:t>או</w:t>
         </w:r>
       </w:hyperlink>
-      <w:hyperlink r:id="rId62">
+      <w:hyperlink r:id="rId64">
         <w:r>
           <w:rPr>
             <w:color w:val="1155CC"/>
@@ -4521,7 +5242,7 @@
           <w:t xml:space="preserve"> </w:t>
         </w:r>
       </w:hyperlink>
-      <w:hyperlink r:id="rId63">
+      <w:hyperlink r:id="rId65">
         <w:r>
           <w:rPr>
             <w:color w:val="1155CC"/>
@@ -4531,7 +5252,7 @@
           <w:t>שיתוק</w:t>
         </w:r>
       </w:hyperlink>
-      <w:hyperlink r:id="rId64">
+      <w:hyperlink r:id="rId66">
         <w:r>
           <w:rPr>
             <w:color w:val="1155CC"/>
@@ -4541,7 +5262,7 @@
           <w:t xml:space="preserve"> </w:t>
         </w:r>
       </w:hyperlink>
-      <w:hyperlink r:id="rId65">
+      <w:hyperlink r:id="rId67">
         <w:r>
           <w:rPr>
             <w:color w:val="1155CC"/>
@@ -4551,7 +5272,7 @@
           <w:t>מערכתי</w:t>
         </w:r>
       </w:hyperlink>
-      <w:hyperlink r:id="rId66">
+      <w:hyperlink r:id="rId68">
         <w:r>
           <w:rPr>
             <w:color w:val="1155CC"/>
@@ -4561,7 +5282,7 @@
           <w:t xml:space="preserve">? - </w:t>
         </w:r>
       </w:hyperlink>
-      <w:hyperlink r:id="rId67">
+      <w:hyperlink r:id="rId69">
         <w:r>
           <w:rPr>
             <w:color w:val="1155CC"/>
@@ -4571,7 +5292,7 @@
           <w:t>המכון</w:t>
         </w:r>
       </w:hyperlink>
-      <w:hyperlink r:id="rId68">
+      <w:hyperlink r:id="rId70">
         <w:r>
           <w:rPr>
             <w:color w:val="1155CC"/>
@@ -4581,7 +5302,7 @@
           <w:t xml:space="preserve"> </w:t>
         </w:r>
       </w:hyperlink>
-      <w:hyperlink r:id="rId69">
+      <w:hyperlink r:id="rId71">
         <w:r>
           <w:rPr>
             <w:color w:val="1155CC"/>
@@ -4591,7 +5312,7 @@
           <w:t>הישראלי</w:t>
         </w:r>
       </w:hyperlink>
-      <w:hyperlink r:id="rId70">
+      <w:hyperlink r:id="rId72">
         <w:r>
           <w:rPr>
             <w:color w:val="1155CC"/>
@@ -4601,7 +5322,7 @@
           <w:t xml:space="preserve"> </w:t>
         </w:r>
       </w:hyperlink>
-      <w:hyperlink r:id="rId71">
+      <w:hyperlink r:id="rId73">
         <w:r>
           <w:rPr>
             <w:color w:val="1155CC"/>
@@ -4611,7 +5332,7 @@
           <w:t>לדמוקרטיה</w:t>
         </w:r>
       </w:hyperlink>
-      <w:hyperlink r:id="rId72">
+      <w:hyperlink r:id="rId74">
         <w:r>
           <w:rPr>
             <w:color w:val="1155CC"/>
@@ -4621,7 +5342,7 @@
           <w:t xml:space="preserve"> (</w:t>
         </w:r>
       </w:hyperlink>
-      <w:hyperlink r:id="rId73">
+      <w:hyperlink r:id="rId75">
         <w:r>
           <w:rPr>
             <w:color w:val="1155CC"/>
@@ -4630,7 +5351,7 @@
           <w:t>idi</w:t>
         </w:r>
       </w:hyperlink>
-      <w:hyperlink r:id="rId74">
+      <w:hyperlink r:id="rId76">
         <w:r>
           <w:rPr>
             <w:color w:val="1155CC"/>
@@ -4639,7 +5360,7 @@
           <w:t>.</w:t>
         </w:r>
       </w:hyperlink>
-      <w:hyperlink r:id="rId75">
+      <w:hyperlink r:id="rId77">
         <w:r>
           <w:rPr>
             <w:color w:val="1155CC"/>
@@ -4648,7 +5369,7 @@
           <w:t>org</w:t>
         </w:r>
       </w:hyperlink>
-      <w:hyperlink r:id="rId76">
+      <w:hyperlink r:id="rId78">
         <w:r>
           <w:rPr>
             <w:color w:val="1155CC"/>
@@ -4657,7 +5378,7 @@
           <w:t>.</w:t>
         </w:r>
       </w:hyperlink>
-      <w:hyperlink r:id="rId77">
+      <w:hyperlink r:id="rId79">
         <w:r>
           <w:rPr>
             <w:color w:val="1155CC"/>
@@ -4666,7 +5387,7 @@
           <w:t>il</w:t>
         </w:r>
       </w:hyperlink>
-      <w:hyperlink r:id="rId78">
+      <w:hyperlink r:id="rId80">
         <w:r>
           <w:rPr>
             <w:color w:val="1155CC"/>
@@ -4688,7 +5409,7 @@
           <w:color w:val="222222"/>
         </w:rPr>
       </w:pPr>
-      <w:hyperlink r:id="rId79">
+      <w:hyperlink r:id="rId81">
         <w:r>
           <w:rPr>
             <w:color w:val="1155CC"/>
@@ -4698,7 +5419,7 @@
           <w:t>חוק</w:t>
         </w:r>
       </w:hyperlink>
-      <w:hyperlink r:id="rId80">
+      <w:hyperlink r:id="rId82">
         <w:r>
           <w:rPr>
             <w:color w:val="1155CC"/>
@@ -4708,7 +5429,7 @@
           <w:t xml:space="preserve"> </w:t>
         </w:r>
       </w:hyperlink>
-      <w:hyperlink r:id="rId81">
+      <w:hyperlink r:id="rId83">
         <w:r>
           <w:rPr>
             <w:color w:val="1155CC"/>
@@ -4718,7 +5439,7 @@
           <w:t>חופש</w:t>
         </w:r>
       </w:hyperlink>
-      <w:hyperlink r:id="rId82">
+      <w:hyperlink r:id="rId84">
         <w:r>
           <w:rPr>
             <w:color w:val="1155CC"/>
@@ -4728,7 +5449,7 @@
           <w:t xml:space="preserve"> </w:t>
         </w:r>
       </w:hyperlink>
-      <w:hyperlink r:id="rId83">
+      <w:hyperlink r:id="rId85">
         <w:r>
           <w:rPr>
             <w:color w:val="1155CC"/>
@@ -4738,7 +5459,7 @@
           <w:t>המידע</w:t>
         </w:r>
       </w:hyperlink>
-      <w:hyperlink r:id="rId84">
+      <w:hyperlink r:id="rId86">
         <w:r>
           <w:rPr>
             <w:color w:val="1155CC"/>
@@ -4748,7 +5469,7 @@
           <w:t xml:space="preserve"> – </w:t>
         </w:r>
       </w:hyperlink>
-      <w:hyperlink r:id="rId85">
+      <w:hyperlink r:id="rId87">
         <w:r>
           <w:rPr>
             <w:color w:val="1155CC"/>
@@ -4758,7 +5479,7 @@
           <w:t>ויקיפדיה</w:t>
         </w:r>
       </w:hyperlink>
-      <w:hyperlink r:id="rId86">
+      <w:hyperlink r:id="rId88">
         <w:r>
           <w:rPr>
             <w:color w:val="1155CC"/>
@@ -4768,7 +5489,7 @@
           <w:t xml:space="preserve"> (</w:t>
         </w:r>
       </w:hyperlink>
-      <w:hyperlink r:id="rId87">
+      <w:hyperlink r:id="rId89">
         <w:r>
           <w:rPr>
             <w:color w:val="1155CC"/>
@@ -4777,7 +5498,7 @@
           <w:t>wikipedia</w:t>
         </w:r>
       </w:hyperlink>
-      <w:hyperlink r:id="rId88">
+      <w:hyperlink r:id="rId90">
         <w:r>
           <w:rPr>
             <w:color w:val="1155CC"/>
@@ -4786,7 +5507,7 @@
           <w:t>.</w:t>
         </w:r>
       </w:hyperlink>
-      <w:hyperlink r:id="rId89">
+      <w:hyperlink r:id="rId91">
         <w:r>
           <w:rPr>
             <w:color w:val="1155CC"/>
@@ -4795,7 +5516,7 @@
           <w:t>org</w:t>
         </w:r>
       </w:hyperlink>
-      <w:hyperlink r:id="rId90">
+      <w:hyperlink r:id="rId92">
         <w:r>
           <w:rPr>
             <w:color w:val="1155CC"/>
@@ -4817,7 +5538,7 @@
           <w:color w:val="222222"/>
         </w:rPr>
       </w:pPr>
-      <w:hyperlink r:id="rId91">
+      <w:hyperlink r:id="rId93">
         <w:r>
           <w:rPr>
             <w:color w:val="1155CC"/>
@@ -4827,7 +5548,7 @@
           <w:t>מידע</w:t>
         </w:r>
       </w:hyperlink>
-      <w:hyperlink r:id="rId92">
+      <w:hyperlink r:id="rId94">
         <w:r>
           <w:rPr>
             <w:color w:val="1155CC"/>
@@ -4837,7 +5558,7 @@
           <w:t xml:space="preserve"> </w:t>
         </w:r>
       </w:hyperlink>
-      <w:hyperlink r:id="rId93">
+      <w:hyperlink r:id="rId95">
         <w:r>
           <w:rPr>
             <w:color w:val="1155CC"/>
@@ -4847,7 +5568,7 @@
           <w:t>ומחקר</w:t>
         </w:r>
       </w:hyperlink>
-      <w:hyperlink r:id="rId94">
+      <w:hyperlink r:id="rId96">
         <w:r>
           <w:rPr>
             <w:color w:val="1155CC"/>
@@ -4857,7 +5578,7 @@
           <w:t xml:space="preserve"> (</w:t>
         </w:r>
       </w:hyperlink>
-      <w:hyperlink r:id="rId95">
+      <w:hyperlink r:id="rId97">
         <w:r>
           <w:rPr>
             <w:color w:val="1155CC"/>
@@ -4866,7 +5587,7 @@
           <w:t>knesset</w:t>
         </w:r>
       </w:hyperlink>
-      <w:hyperlink r:id="rId96">
+      <w:hyperlink r:id="rId98">
         <w:r>
           <w:rPr>
             <w:color w:val="1155CC"/>
@@ -4875,7 +5596,7 @@
           <w:t>.</w:t>
         </w:r>
       </w:hyperlink>
-      <w:hyperlink r:id="rId97">
+      <w:hyperlink r:id="rId99">
         <w:r>
           <w:rPr>
             <w:color w:val="1155CC"/>
@@ -4884,7 +5605,7 @@
           <w:t>gov</w:t>
         </w:r>
       </w:hyperlink>
-      <w:hyperlink r:id="rId98">
+      <w:hyperlink r:id="rId100">
         <w:r>
           <w:rPr>
             <w:color w:val="1155CC"/>
@@ -4893,7 +5614,7 @@
           <w:t>.</w:t>
         </w:r>
       </w:hyperlink>
-      <w:hyperlink r:id="rId99">
+      <w:hyperlink r:id="rId101">
         <w:r>
           <w:rPr>
             <w:color w:val="1155CC"/>
@@ -4902,7 +5623,7 @@
           <w:t>il</w:t>
         </w:r>
       </w:hyperlink>
-      <w:hyperlink r:id="rId100">
+      <w:hyperlink r:id="rId102">
         <w:r>
           <w:rPr>
             <w:color w:val="1155CC"/>
@@ -4924,7 +5645,7 @@
           <w:color w:val="222222"/>
         </w:rPr>
       </w:pPr>
-      <w:hyperlink r:id="rId101">
+      <w:hyperlink r:id="rId103">
         <w:r>
           <w:rPr>
             <w:color w:val="1155CC"/>
@@ -4934,7 +5655,7 @@
           <w:t>מידע</w:t>
         </w:r>
       </w:hyperlink>
-      <w:hyperlink r:id="rId102">
+      <w:hyperlink r:id="rId104">
         <w:r>
           <w:rPr>
             <w:color w:val="1155CC"/>
@@ -4944,7 +5665,7 @@
           <w:t xml:space="preserve"> </w:t>
         </w:r>
       </w:hyperlink>
-      <w:hyperlink r:id="rId103">
+      <w:hyperlink r:id="rId105">
         <w:r>
           <w:rPr>
             <w:color w:val="1155CC"/>
@@ -4954,7 +5675,7 @@
           <w:t>פרלמנטרי</w:t>
         </w:r>
       </w:hyperlink>
-      <w:hyperlink r:id="rId104">
+      <w:hyperlink r:id="rId106">
         <w:r>
           <w:rPr>
             <w:color w:val="1155CC"/>
@@ -4964,7 +5685,7 @@
           <w:t xml:space="preserve"> </w:t>
         </w:r>
       </w:hyperlink>
-      <w:hyperlink r:id="rId105">
+      <w:hyperlink r:id="rId107">
         <w:r>
           <w:rPr>
             <w:color w:val="1155CC"/>
@@ -4974,7 +5695,7 @@
           <w:t>זמין</w:t>
         </w:r>
       </w:hyperlink>
-      <w:hyperlink r:id="rId106">
+      <w:hyperlink r:id="rId108">
         <w:r>
           <w:rPr>
             <w:color w:val="1155CC"/>
@@ -4984,7 +5705,7 @@
           <w:t xml:space="preserve"> (</w:t>
         </w:r>
       </w:hyperlink>
-      <w:hyperlink r:id="rId107">
+      <w:hyperlink r:id="rId109">
         <w:r>
           <w:rPr>
             <w:color w:val="1155CC"/>
@@ -4993,7 +5714,7 @@
           <w:t>knesset</w:t>
         </w:r>
       </w:hyperlink>
-      <w:hyperlink r:id="rId108">
+      <w:hyperlink r:id="rId110">
         <w:r>
           <w:rPr>
             <w:color w:val="1155CC"/>
@@ -5002,7 +5723,7 @@
           <w:t>.</w:t>
         </w:r>
       </w:hyperlink>
-      <w:hyperlink r:id="rId109">
+      <w:hyperlink r:id="rId111">
         <w:r>
           <w:rPr>
             <w:color w:val="1155CC"/>
@@ -5011,7 +5732,7 @@
           <w:t>gov</w:t>
         </w:r>
       </w:hyperlink>
-      <w:hyperlink r:id="rId110">
+      <w:hyperlink r:id="rId112">
         <w:r>
           <w:rPr>
             <w:color w:val="1155CC"/>
@@ -5020,7 +5741,7 @@
           <w:t>.</w:t>
         </w:r>
       </w:hyperlink>
-      <w:hyperlink r:id="rId111">
+      <w:hyperlink r:id="rId113">
         <w:r>
           <w:rPr>
             <w:color w:val="1155CC"/>
@@ -5029,7 +5750,7 @@
           <w:t>il</w:t>
         </w:r>
       </w:hyperlink>
-      <w:hyperlink r:id="rId112">
+      <w:hyperlink r:id="rId114">
         <w:r>
           <w:rPr>
             <w:color w:val="1155CC"/>
@@ -5052,7 +5773,7 @@
           <w:color w:val="222222"/>
         </w:rPr>
       </w:pPr>
-      <w:hyperlink r:id="rId113">
+      <w:hyperlink r:id="rId115">
         <w:r>
           <w:rPr>
             <w:color w:val="1155CC"/>
@@ -5062,7 +5783,7 @@
           <w:t>ממשלות</w:t>
         </w:r>
       </w:hyperlink>
-      <w:hyperlink r:id="rId114">
+      <w:hyperlink r:id="rId116">
         <w:r>
           <w:rPr>
             <w:color w:val="1155CC"/>
@@ -5072,7 +5793,7 @@
           <w:t xml:space="preserve"> </w:t>
         </w:r>
       </w:hyperlink>
-      <w:hyperlink r:id="rId115">
+      <w:hyperlink r:id="rId117">
         <w:r>
           <w:rPr>
             <w:color w:val="1155CC"/>
@@ -5082,7 +5803,7 @@
           <w:t>וכנסות</w:t>
         </w:r>
       </w:hyperlink>
-      <w:hyperlink r:id="rId116">
+      <w:hyperlink r:id="rId118">
         <w:r>
           <w:rPr>
             <w:color w:val="1155CC"/>
@@ -5092,7 +5813,7 @@
           <w:t xml:space="preserve"> </w:t>
         </w:r>
       </w:hyperlink>
-      <w:hyperlink r:id="rId117">
+      <w:hyperlink r:id="rId119">
         <w:r>
           <w:rPr>
             <w:color w:val="1155CC"/>
@@ -5102,7 +5823,7 @@
           <w:t>ישראל</w:t>
         </w:r>
       </w:hyperlink>
-      <w:hyperlink r:id="rId118">
+      <w:hyperlink r:id="rId120">
         <w:r>
           <w:rPr>
             <w:color w:val="1155CC"/>
@@ -5112,7 +5833,7 @@
           <w:t xml:space="preserve"> (</w:t>
         </w:r>
       </w:hyperlink>
-      <w:hyperlink r:id="rId119">
+      <w:hyperlink r:id="rId121">
         <w:r>
           <w:rPr>
             <w:color w:val="1155CC"/>
@@ -5121,7 +5842,7 @@
           <w:t>wikipedia</w:t>
         </w:r>
       </w:hyperlink>
-      <w:hyperlink r:id="rId120">
+      <w:hyperlink r:id="rId122">
         <w:r>
           <w:rPr>
             <w:color w:val="1155CC"/>
@@ -5130,7 +5851,7 @@
           <w:t>.</w:t>
         </w:r>
       </w:hyperlink>
-      <w:hyperlink r:id="rId121">
+      <w:hyperlink r:id="rId123">
         <w:r>
           <w:rPr>
             <w:color w:val="1155CC"/>
@@ -5139,7 +5860,7 @@
           <w:t>org</w:t>
         </w:r>
       </w:hyperlink>
-      <w:hyperlink r:id="rId122">
+      <w:hyperlink r:id="rId124">
         <w:r>
           <w:rPr>
             <w:color w:val="1155CC"/>
@@ -5151,7 +5872,7 @@
     </w:p>
     <w:p>
       <w:pPr>
-        <w:pStyle w:val="a3"/>
+        <w:pStyle w:val="Title"/>
         <w:bidi/>
         <w:spacing w:before="240" w:after="240"/>
         <w:jc w:val="center"/>
@@ -5164,7 +5885,7 @@
     </w:p>
     <w:p>
       <w:pPr>
-        <w:pStyle w:val="a3"/>
+        <w:pStyle w:val="Title"/>
         <w:bidi/>
         <w:spacing w:before="240" w:after="240"/>
         <w:jc w:val="center"/>
@@ -5177,25 +5898,12 @@
           <w:rtl/>
         </w:rPr>
         <w:lastRenderedPageBreak/>
-        <w:t>8</w:t>
-      </w:r>
-      <w:r>
-        <w:rPr>
-          <w:rtl/>
-        </w:rPr>
-        <w:t xml:space="preserve">. </w:t>
-      </w:r>
-      <w:r>
-        <w:rPr>
-          <w:rFonts w:hint="cs"/>
-          <w:rtl/>
-        </w:rPr>
         <w:t>נספחים</w:t>
       </w:r>
     </w:p>
     <w:p>
       <w:pPr>
-        <w:pStyle w:val="a3"/>
+        <w:pStyle w:val="Title"/>
         <w:bidi/>
         <w:spacing w:before="240" w:after="240"/>
         <w:rPr>
@@ -5218,7 +5926,7 @@
           <w:b/>
         </w:rPr>
       </w:pPr>
-      <w:hyperlink r:id="rId123" w:anchor="readme">
+      <w:hyperlink r:id="rId125" w:anchor="readme">
         <w:proofErr w:type="spellStart"/>
         <w:r>
           <w:rPr>
@@ -5231,7 +5939,7 @@
         </w:r>
         <w:proofErr w:type="spellEnd"/>
       </w:hyperlink>
-      <w:hyperlink r:id="rId124" w:anchor="readme">
+      <w:hyperlink r:id="rId126" w:anchor="readme">
         <w:r>
           <w:rPr>
             <w:b/>
@@ -5242,7 +5950,7 @@
           <w:t xml:space="preserve"> </w:t>
         </w:r>
       </w:hyperlink>
-      <w:hyperlink r:id="rId125" w:anchor="readme">
+      <w:hyperlink r:id="rId127" w:anchor="readme">
         <w:r>
           <w:rPr>
             <w:b/>
@@ -5253,7 +5961,7 @@
           <w:t>שמכיל</w:t>
         </w:r>
       </w:hyperlink>
-      <w:hyperlink r:id="rId126" w:anchor="readme">
+      <w:hyperlink r:id="rId128" w:anchor="readme">
         <w:r>
           <w:rPr>
             <w:b/>
@@ -5264,7 +5972,7 @@
           <w:t xml:space="preserve"> </w:t>
         </w:r>
       </w:hyperlink>
-      <w:hyperlink r:id="rId127" w:anchor="readme">
+      <w:hyperlink r:id="rId129" w:anchor="readme">
         <w:r>
           <w:rPr>
             <w:b/>
@@ -5275,7 +5983,7 @@
           <w:t>את</w:t>
         </w:r>
       </w:hyperlink>
-      <w:hyperlink r:id="rId128" w:anchor="readme">
+      <w:hyperlink r:id="rId130" w:anchor="readme">
         <w:r>
           <w:rPr>
             <w:b/>
@@ -5286,7 +5994,7 @@
           <w:t xml:space="preserve"> </w:t>
         </w:r>
       </w:hyperlink>
-      <w:hyperlink r:id="rId129" w:anchor="readme">
+      <w:hyperlink r:id="rId131" w:anchor="readme">
         <w:r>
           <w:rPr>
             <w:b/>
@@ -5297,7 +6005,7 @@
           <w:t>כלל</w:t>
         </w:r>
       </w:hyperlink>
-      <w:hyperlink r:id="rId130" w:anchor="readme">
+      <w:hyperlink r:id="rId132" w:anchor="readme">
         <w:r>
           <w:rPr>
             <w:b/>
@@ -5308,7 +6016,7 @@
           <w:t xml:space="preserve"> </w:t>
         </w:r>
       </w:hyperlink>
-      <w:hyperlink r:id="rId131" w:anchor="readme">
+      <w:hyperlink r:id="rId133" w:anchor="readme">
         <w:r>
           <w:rPr>
             <w:b/>
@@ -5319,7 +6027,7 @@
           <w:t>קבצי</w:t>
         </w:r>
       </w:hyperlink>
-      <w:hyperlink r:id="rId132" w:anchor="readme">
+      <w:hyperlink r:id="rId134" w:anchor="readme">
         <w:r>
           <w:rPr>
             <w:b/>
@@ -5330,7 +6038,7 @@
           <w:t xml:space="preserve"> </w:t>
         </w:r>
       </w:hyperlink>
-      <w:hyperlink r:id="rId133" w:anchor="readme">
+      <w:hyperlink r:id="rId135" w:anchor="readme">
         <w:r>
           <w:rPr>
             <w:b/>
@@ -5395,7 +6103,7 @@
                     <pic:cNvPicPr preferRelativeResize="0"/>
                   </pic:nvPicPr>
                   <pic:blipFill>
-                    <a:blip r:embed="rId134"/>
+                    <a:blip r:embed="rId136"/>
                     <a:srcRect/>
                     <a:stretch>
                       <a:fillRect/>
@@ -5518,223 +6226,6 @@
                 <pic:pic xmlns:pic="http://schemas.openxmlformats.org/drawingml/2006/picture">
                   <pic:nvPicPr>
                     <pic:cNvPr id="0" name="image1.png"/>
-                    <pic:cNvPicPr preferRelativeResize="0"/>
-                  </pic:nvPicPr>
-                  <pic:blipFill>
-                    <a:blip r:embed="rId135"/>
-                    <a:srcRect/>
-                    <a:stretch>
-                      <a:fillRect/>
-                    </a:stretch>
-                  </pic:blipFill>
-                  <pic:spPr>
-                    <a:xfrm>
-                      <a:off x="0" y="0"/>
-                      <a:ext cx="2943225" cy="923925"/>
-                    </a:xfrm>
-                    <a:prstGeom prst="rect">
-                      <a:avLst/>
-                    </a:prstGeom>
-                    <a:ln/>
-                  </pic:spPr>
-                </pic:pic>
-              </a:graphicData>
-            </a:graphic>
-          </wp:inline>
-        </w:drawing>
-      </w:r>
-    </w:p>
-    <w:p>
-      <w:pPr>
-        <w:bidi/>
-        <w:spacing w:before="240" w:after="240"/>
-        <w:jc w:val="center"/>
-        <w:rPr>
-          <w:b/>
-          <w:sz w:val="24"/>
-          <w:szCs w:val="24"/>
-          <w:u w:val="single"/>
-        </w:rPr>
-      </w:pPr>
-      <w:r>
-        <w:rPr>
-          <w:b/>
-          <w:noProof/>
-          <w:sz w:val="24"/>
-          <w:szCs w:val="24"/>
-          <w:u w:val="single"/>
-          <w:lang w:val="en-US"/>
-        </w:rPr>
-        <w:drawing>
-          <wp:inline distT="114300" distB="114300" distL="114300" distR="114300" wp14:anchorId="69C3037E" wp14:editId="7969E890">
-            <wp:extent cx="2943225" cy="914400"/>
-            <wp:effectExtent l="0" t="0" r="0" b="0"/>
-            <wp:docPr id="1" name="image6.png"/>
-            <wp:cNvGraphicFramePr/>
-            <a:graphic xmlns:a="http://schemas.openxmlformats.org/drawingml/2006/main">
-              <a:graphicData uri="http://schemas.openxmlformats.org/drawingml/2006/picture">
-                <pic:pic xmlns:pic="http://schemas.openxmlformats.org/drawingml/2006/picture">
-                  <pic:nvPicPr>
-                    <pic:cNvPr id="0" name="image6.png"/>
-                    <pic:cNvPicPr preferRelativeResize="0"/>
-                  </pic:nvPicPr>
-                  <pic:blipFill>
-                    <a:blip r:embed="rId136"/>
-                    <a:srcRect/>
-                    <a:stretch>
-                      <a:fillRect/>
-                    </a:stretch>
-                  </pic:blipFill>
-                  <pic:spPr>
-                    <a:xfrm>
-                      <a:off x="0" y="0"/>
-                      <a:ext cx="2943225" cy="914400"/>
-                    </a:xfrm>
-                    <a:prstGeom prst="rect">
-                      <a:avLst/>
-                    </a:prstGeom>
-                    <a:ln/>
-                  </pic:spPr>
-                </pic:pic>
-              </a:graphicData>
-            </a:graphic>
-          </wp:inline>
-        </w:drawing>
-      </w:r>
-    </w:p>
-    <w:p>
-      <w:pPr>
-        <w:bidi/>
-        <w:spacing w:before="240" w:after="240"/>
-        <w:rPr>
-          <w:b/>
-          <w:sz w:val="24"/>
-          <w:szCs w:val="24"/>
-          <w:u w:val="single"/>
-        </w:rPr>
-      </w:pPr>
-    </w:p>
-    <w:p>
-      <w:pPr>
-        <w:bidi/>
-        <w:spacing w:before="240" w:after="240"/>
-      </w:pPr>
-      <w:r>
-        <w:rPr>
-          <w:rtl/>
-        </w:rPr>
-        <w:t>כפי שניתן לראות בטבלאות מעלה, תחת הגדרת מפלגה קטנה בצורה מחמירה יותר, לא הצלחנו לדחות את השערות האפס במב</w:t>
-      </w:r>
-      <w:r>
-        <w:rPr>
-          <w:rtl/>
-        </w:rPr>
-        <w:t>חנים השונים ברמת מובהקות 0.033</w:t>
-      </w:r>
-      <w:r>
-        <w:rPr>
-          <w:rFonts w:hint="cs"/>
-          <w:rtl/>
-        </w:rPr>
-        <w:t>.</w:t>
-      </w:r>
-      <w:bookmarkStart w:id="13" w:name="_GoBack"/>
-      <w:bookmarkEnd w:id="13"/>
-    </w:p>
-    <w:p>
-      <w:pPr>
-        <w:numPr>
-          <w:ilvl w:val="0"/>
-          <w:numId w:val="1"/>
-        </w:numPr>
-        <w:bidi/>
-        <w:spacing w:before="240"/>
-      </w:pPr>
-      <w:r>
-        <w:rPr>
-          <w:rtl/>
-        </w:rPr>
-        <w:t>תוחלת יחס התפקידים עבור מפלגות קטנות לא גדלה בתקופת השיתוק לעומת התקופה שלפניה</w:t>
-      </w:r>
-    </w:p>
-    <w:p>
-      <w:pPr>
-        <w:numPr>
-          <w:ilvl w:val="0"/>
-          <w:numId w:val="1"/>
-        </w:numPr>
-        <w:bidi/>
-      </w:pPr>
-      <w:r>
-        <w:rPr>
-          <w:rtl/>
-        </w:rPr>
-        <w:t>תוחלת גודל גוש המפלגות הקטנות לא גדלה בתקופת השיתוק לעומת התקופה שלפניה</w:t>
-      </w:r>
-    </w:p>
-    <w:p>
-      <w:pPr>
-        <w:numPr>
-          <w:ilvl w:val="0"/>
-          <w:numId w:val="1"/>
-        </w:numPr>
-        <w:bidi/>
-      </w:pPr>
-      <w:r>
-        <w:rPr>
-          <w:rtl/>
-        </w:rPr>
-        <w:t>תוחלת יחס גוש המפלגות הקטנות מן הקואליציה לא גדלה בתקופת השיתוק לעומת התקופה שלפניה</w:t>
-      </w:r>
-    </w:p>
-    <w:p>
-      <w:pPr>
-        <w:numPr>
-          <w:ilvl w:val="1"/>
-          <w:numId w:val="5"/>
-        </w:numPr>
-        <w:bidi/>
-        <w:spacing w:after="240"/>
-        <w:rPr>
-          <w:b/>
-        </w:rPr>
-      </w:pPr>
-      <w:r>
-        <w:rPr>
-          <w:b/>
-          <w:rtl/>
-        </w:rPr>
-        <w:t>הגדרה מקלה - מפ' קטנה היא מפ' בת לכל היותר 8 מנדטים או 9 מנדטים</w:t>
-      </w:r>
-    </w:p>
-    <w:p>
-      <w:pPr>
-        <w:bidi/>
-        <w:spacing w:before="240" w:after="240"/>
-        <w:jc w:val="center"/>
-        <w:rPr>
-          <w:sz w:val="24"/>
-          <w:szCs w:val="24"/>
-        </w:rPr>
-      </w:pPr>
-      <w:r>
-        <w:rPr>
-          <w:noProof/>
-          <w:sz w:val="24"/>
-          <w:szCs w:val="24"/>
-          <w:lang w:val="en-US"/>
-        </w:rPr>
-        <w:drawing>
-          <wp:inline distT="114300" distB="114300" distL="114300" distR="114300" wp14:anchorId="6F0BDCD0" wp14:editId="3523052F">
-            <wp:extent cx="2943225" cy="923925"/>
-            <wp:effectExtent l="0" t="0" r="0" b="0"/>
-            <wp:docPr id="11" name="image8.png"/>
-            <wp:cNvGraphicFramePr/>
-            <a:graphic xmlns:a="http://schemas.openxmlformats.org/drawingml/2006/main">
-              <a:graphicData uri="http://schemas.openxmlformats.org/drawingml/2006/picture">
-                <pic:pic xmlns:pic="http://schemas.openxmlformats.org/drawingml/2006/picture">
-                  <pic:nvPicPr>
-                    <pic:cNvPr id="0" name="image8.png"/>
                     <pic:cNvPicPr preferRelativeResize="0"/>
                   </pic:nvPicPr>
                   <pic:blipFill>
@@ -5767,28 +6258,32 @@
         <w:spacing w:before="240" w:after="240"/>
         <w:jc w:val="center"/>
         <w:rPr>
+          <w:b/>
           <w:sz w:val="24"/>
           <w:szCs w:val="24"/>
-        </w:rPr>
-      </w:pPr>
-      <w:r>
-        <w:rPr>
+          <w:u w:val="single"/>
+        </w:rPr>
+      </w:pPr>
+      <w:r>
+        <w:rPr>
+          <w:b/>
           <w:noProof/>
           <w:sz w:val="24"/>
           <w:szCs w:val="24"/>
+          <w:u w:val="single"/>
           <w:lang w:val="en-US"/>
         </w:rPr>
         <w:drawing>
-          <wp:inline distT="114300" distB="114300" distL="114300" distR="114300" wp14:anchorId="1B8AAC06" wp14:editId="31F634C0">
+          <wp:inline distT="114300" distB="114300" distL="114300" distR="114300" wp14:anchorId="69C3037E" wp14:editId="7969E890">
             <wp:extent cx="2943225" cy="914400"/>
             <wp:effectExtent l="0" t="0" r="0" b="0"/>
-            <wp:docPr id="8" name="image3.png"/>
+            <wp:docPr id="1" name="image6.png"/>
             <wp:cNvGraphicFramePr/>
             <a:graphic xmlns:a="http://schemas.openxmlformats.org/drawingml/2006/main">
               <a:graphicData uri="http://schemas.openxmlformats.org/drawingml/2006/picture">
                 <pic:pic xmlns:pic="http://schemas.openxmlformats.org/drawingml/2006/picture">
                   <pic:nvPicPr>
-                    <pic:cNvPr id="0" name="image3.png"/>
+                    <pic:cNvPr id="0" name="image6.png"/>
                     <pic:cNvPicPr preferRelativeResize="0"/>
                   </pic:nvPicPr>
                   <pic:blipFill>
@@ -5819,6 +6314,217 @@
       <w:pPr>
         <w:bidi/>
         <w:spacing w:before="240" w:after="240"/>
+        <w:rPr>
+          <w:b/>
+          <w:sz w:val="24"/>
+          <w:szCs w:val="24"/>
+          <w:u w:val="single"/>
+        </w:rPr>
+      </w:pPr>
+    </w:p>
+    <w:p>
+      <w:pPr>
+        <w:bidi/>
+        <w:spacing w:before="240" w:after="240"/>
+      </w:pPr>
+      <w:r>
+        <w:rPr>
+          <w:rtl/>
+        </w:rPr>
+        <w:t>כפי שניתן לראות בטבלאות מעלה, תחת הגדרת מפלגה קטנה בצורה מחמירה יותר, לא הצלחנו לדחות את השערות האפס במב</w:t>
+      </w:r>
+      <w:r>
+        <w:rPr>
+          <w:rtl/>
+        </w:rPr>
+        <w:t>חנים השונים ברמת מובהקות 0.033</w:t>
+      </w:r>
+      <w:r>
+        <w:rPr>
+          <w:rFonts w:hint="cs"/>
+          <w:rtl/>
+        </w:rPr>
+        <w:t>.</w:t>
+      </w:r>
+    </w:p>
+    <w:p>
+      <w:pPr>
+        <w:numPr>
+          <w:ilvl w:val="0"/>
+          <w:numId w:val="1"/>
+        </w:numPr>
+        <w:bidi/>
+        <w:spacing w:before="240"/>
+      </w:pPr>
+      <w:r>
+        <w:rPr>
+          <w:rtl/>
+        </w:rPr>
+        <w:t>תוחלת יחס התפקידים עבור מפלגות קטנות לא גדלה בתקופת השיתוק לעומת התקופה שלפניה</w:t>
+      </w:r>
+    </w:p>
+    <w:p>
+      <w:pPr>
+        <w:numPr>
+          <w:ilvl w:val="0"/>
+          <w:numId w:val="1"/>
+        </w:numPr>
+        <w:bidi/>
+      </w:pPr>
+      <w:r>
+        <w:rPr>
+          <w:rtl/>
+        </w:rPr>
+        <w:t>תוחלת גודל גוש המפלגות הקטנות לא גדלה בתקופת השיתוק לעומת התקופה שלפניה</w:t>
+      </w:r>
+    </w:p>
+    <w:p>
+      <w:pPr>
+        <w:numPr>
+          <w:ilvl w:val="0"/>
+          <w:numId w:val="1"/>
+        </w:numPr>
+        <w:bidi/>
+      </w:pPr>
+      <w:r>
+        <w:rPr>
+          <w:rtl/>
+        </w:rPr>
+        <w:t>תוחלת יחס גוש המפלגות הקטנות מן הקואליציה לא גדלה בתקופת השיתוק לעומת התקופה שלפניה</w:t>
+      </w:r>
+    </w:p>
+    <w:p>
+      <w:pPr>
+        <w:numPr>
+          <w:ilvl w:val="1"/>
+          <w:numId w:val="5"/>
+        </w:numPr>
+        <w:bidi/>
+        <w:spacing w:after="240"/>
+        <w:rPr>
+          <w:b/>
+        </w:rPr>
+      </w:pPr>
+      <w:r>
+        <w:rPr>
+          <w:b/>
+          <w:rtl/>
+        </w:rPr>
+        <w:t>הגדרה מקלה - מפ' קטנה היא מפ' בת לכל היותר 8 מנדטים או 9 מנדטים</w:t>
+      </w:r>
+    </w:p>
+    <w:p>
+      <w:pPr>
+        <w:bidi/>
+        <w:spacing w:before="240" w:after="240"/>
+        <w:jc w:val="center"/>
+        <w:rPr>
+          <w:sz w:val="24"/>
+          <w:szCs w:val="24"/>
+        </w:rPr>
+      </w:pPr>
+      <w:r>
+        <w:rPr>
+          <w:noProof/>
+          <w:sz w:val="24"/>
+          <w:szCs w:val="24"/>
+          <w:lang w:val="en-US"/>
+        </w:rPr>
+        <w:drawing>
+          <wp:inline distT="114300" distB="114300" distL="114300" distR="114300" wp14:anchorId="6F0BDCD0" wp14:editId="3523052F">
+            <wp:extent cx="2943225" cy="923925"/>
+            <wp:effectExtent l="0" t="0" r="0" b="0"/>
+            <wp:docPr id="11" name="image8.png"/>
+            <wp:cNvGraphicFramePr/>
+            <a:graphic xmlns:a="http://schemas.openxmlformats.org/drawingml/2006/main">
+              <a:graphicData uri="http://schemas.openxmlformats.org/drawingml/2006/picture">
+                <pic:pic xmlns:pic="http://schemas.openxmlformats.org/drawingml/2006/picture">
+                  <pic:nvPicPr>
+                    <pic:cNvPr id="0" name="image8.png"/>
+                    <pic:cNvPicPr preferRelativeResize="0"/>
+                  </pic:nvPicPr>
+                  <pic:blipFill>
+                    <a:blip r:embed="rId139"/>
+                    <a:srcRect/>
+                    <a:stretch>
+                      <a:fillRect/>
+                    </a:stretch>
+                  </pic:blipFill>
+                  <pic:spPr>
+                    <a:xfrm>
+                      <a:off x="0" y="0"/>
+                      <a:ext cx="2943225" cy="923925"/>
+                    </a:xfrm>
+                    <a:prstGeom prst="rect">
+                      <a:avLst/>
+                    </a:prstGeom>
+                    <a:ln/>
+                  </pic:spPr>
+                </pic:pic>
+              </a:graphicData>
+            </a:graphic>
+          </wp:inline>
+        </w:drawing>
+      </w:r>
+    </w:p>
+    <w:p>
+      <w:pPr>
+        <w:bidi/>
+        <w:spacing w:before="240" w:after="240"/>
+        <w:jc w:val="center"/>
+        <w:rPr>
+          <w:sz w:val="24"/>
+          <w:szCs w:val="24"/>
+        </w:rPr>
+      </w:pPr>
+      <w:r>
+        <w:rPr>
+          <w:noProof/>
+          <w:sz w:val="24"/>
+          <w:szCs w:val="24"/>
+          <w:lang w:val="en-US"/>
+        </w:rPr>
+        <w:drawing>
+          <wp:inline distT="114300" distB="114300" distL="114300" distR="114300" wp14:anchorId="1B8AAC06" wp14:editId="31F634C0">
+            <wp:extent cx="2943225" cy="914400"/>
+            <wp:effectExtent l="0" t="0" r="0" b="0"/>
+            <wp:docPr id="8" name="image3.png"/>
+            <wp:cNvGraphicFramePr/>
+            <a:graphic xmlns:a="http://schemas.openxmlformats.org/drawingml/2006/main">
+              <a:graphicData uri="http://schemas.openxmlformats.org/drawingml/2006/picture">
+                <pic:pic xmlns:pic="http://schemas.openxmlformats.org/drawingml/2006/picture">
+                  <pic:nvPicPr>
+                    <pic:cNvPr id="0" name="image3.png"/>
+                    <pic:cNvPicPr preferRelativeResize="0"/>
+                  </pic:nvPicPr>
+                  <pic:blipFill>
+                    <a:blip r:embed="rId140"/>
+                    <a:srcRect/>
+                    <a:stretch>
+                      <a:fillRect/>
+                    </a:stretch>
+                  </pic:blipFill>
+                  <pic:spPr>
+                    <a:xfrm>
+                      <a:off x="0" y="0"/>
+                      <a:ext cx="2943225" cy="914400"/>
+                    </a:xfrm>
+                    <a:prstGeom prst="rect">
+                      <a:avLst/>
+                    </a:prstGeom>
+                    <a:ln/>
+                  </pic:spPr>
+                </pic:pic>
+              </a:graphicData>
+            </a:graphic>
+          </wp:inline>
+        </w:drawing>
+      </w:r>
+    </w:p>
+    <w:p>
+      <w:pPr>
+        <w:bidi/>
+        <w:spacing w:before="240" w:after="240"/>
       </w:pPr>
       <w:r>
         <w:rPr>
@@ -5967,18 +6673,124 @@
       </w:r>
     </w:p>
     <w:sectPr>
+      <w:footerReference w:type="default" r:id="rId141"/>
       <w:pgSz w:w="12240" w:h="15840"/>
       <w:pgMar w:top="1440" w:right="1710" w:bottom="1440" w:left="1440" w:header="720" w:footer="720" w:gutter="0"/>
       <w:pgNumType w:start="1"/>
       <w:cols w:space="720"/>
+      <w:titlePg/>
+      <w:docGrid w:linePitch="299"/>
     </w:sectPr>
   </w:body>
 </w:document>
 </file>
 
+<file path=word/endnotes.xml><?xml version="1.0" encoding="utf-8"?>
+<w:endnotes xmlns:wpc="http://schemas.microsoft.com/office/word/2010/wordprocessingCanvas" xmlns:cx="http://schemas.microsoft.com/office/drawing/2014/chartex" xmlns:cx1="http://schemas.microsoft.com/office/drawing/2015/9/8/chartex" xmlns:cx2="http://schemas.microsoft.com/office/drawing/2015/10/21/chartex" xmlns:cx3="http://schemas.microsoft.com/office/drawing/2016/5/9/chartex" xmlns:cx4="http://schemas.microsoft.com/office/drawing/2016/5/10/chartex" xmlns:cx5="http://schemas.microsoft.com/office/drawing/2016/5/11/chartex" xmlns:cx6="http://schemas.microsoft.com/office/drawing/2016/5/12/chartex" xmlns:cx7="http://schemas.microsoft.com/office/drawing/2016/5/13/chartex" xmlns:cx8="http://schemas.microsoft.com/office/drawing/2016/5/14/chartex" xmlns:mc="http://schemas.openxmlformats.org/markup-compatibility/2006" xmlns:aink="http://schemas.microsoft.com/office/drawing/2016/ink" xmlns:am3d="http://schemas.microsoft.com/office/drawing/2017/model3d" xmlns:o="urn:schemas-microsoft-com:office:office" xmlns:r="http://schemas.openxmlformats.org/officeDocument/2006/relationships" xmlns:m="http://schemas.openxmlformats.org/officeDocument/2006/math" xmlns:v="urn:schemas-microsoft-com:vml" xmlns:wp14="http://schemas.microsoft.com/office/word/2010/wordprocessingDrawing" xmlns:wp="http://schemas.openxmlformats.org/drawingml/2006/wordprocessingDrawing" xmlns:w10="urn:schemas-microsoft-com:office:word" xmlns:w="http://schemas.openxmlformats.org/wordprocessingml/2006/main" xmlns:w14="http://schemas.microsoft.com/office/word/2010/wordml" xmlns:w15="http://schemas.microsoft.com/office/word/2012/wordml" xmlns:w16cex="http://schemas.microsoft.com/office/word/2018/wordml/cex" xmlns:w16cid="http://schemas.microsoft.com/office/word/2016/wordml/cid" xmlns:w16="http://schemas.microsoft.com/office/word/2018/wordml" xmlns:w16sdtdh="http://schemas.microsoft.com/office/word/2020/wordml/sdtdatahash" xmlns:w16se="http://schemas.microsoft.com/office/word/2015/wordml/symex" xmlns:wpg="http://schemas.microsoft.com/office/word/2010/wordprocessingGroup" xmlns:wpi="http://schemas.microsoft.com/office/word/2010/wordprocessingInk" xmlns:wne="http://schemas.microsoft.com/office/word/2006/wordml" xmlns:wps="http://schemas.microsoft.com/office/word/2010/wordprocessingShape" mc:Ignorable="w14 w15 w16se w16cid w16 w16cex w16sdtdh wp14">
+  <w:endnote w:type="separator" w:id="-1">
+    <w:p>
+      <w:pPr>
+        <w:spacing w:line="240" w:lineRule="auto"/>
+      </w:pPr>
+      <w:r>
+        <w:separator/>
+      </w:r>
+    </w:p>
+  </w:endnote>
+  <w:endnote w:type="continuationSeparator" w:id="0">
+    <w:p>
+      <w:pPr>
+        <w:spacing w:line="240" w:lineRule="auto"/>
+      </w:pPr>
+      <w:r>
+        <w:continuationSeparator/>
+      </w:r>
+    </w:p>
+  </w:endnote>
+</w:endnotes>
+</file>
+
+<file path=word/footer1.xml><?xml version="1.0" encoding="utf-8"?>
+<w:ftr xmlns:wpc="http://schemas.microsoft.com/office/word/2010/wordprocessingCanvas" xmlns:cx="http://schemas.microsoft.com/office/drawing/2014/chartex" xmlns:cx1="http://schemas.microsoft.com/office/drawing/2015/9/8/chartex" xmlns:cx2="http://schemas.microsoft.com/office/drawing/2015/10/21/chartex" xmlns:cx3="http://schemas.microsoft.com/office/drawing/2016/5/9/chartex" xmlns:cx4="http://schemas.microsoft.com/office/drawing/2016/5/10/chartex" xmlns:cx5="http://schemas.microsoft.com/office/drawing/2016/5/11/chartex" xmlns:cx6="http://schemas.microsoft.com/office/drawing/2016/5/12/chartex" xmlns:cx7="http://schemas.microsoft.com/office/drawing/2016/5/13/chartex" xmlns:cx8="http://schemas.microsoft.com/office/drawing/2016/5/14/chartex" xmlns:mc="http://schemas.openxmlformats.org/markup-compatibility/2006" xmlns:aink="http://schemas.microsoft.com/office/drawing/2016/ink" xmlns:am3d="http://schemas.microsoft.com/office/drawing/2017/model3d" xmlns:o="urn:schemas-microsoft-com:office:office" xmlns:r="http://schemas.openxmlformats.org/officeDocument/2006/relationships" xmlns:m="http://schemas.openxmlformats.org/officeDocument/2006/math" xmlns:v="urn:schemas-microsoft-com:vml" xmlns:wp14="http://schemas.microsoft.com/office/word/2010/wordprocessingDrawing" xmlns:wp="http://schemas.openxmlformats.org/drawingml/2006/wordprocessingDrawing" xmlns:w10="urn:schemas-microsoft-com:office:word" xmlns:w="http://schemas.openxmlformats.org/wordprocessingml/2006/main" xmlns:w14="http://schemas.microsoft.com/office/word/2010/wordml" xmlns:w15="http://schemas.microsoft.com/office/word/2012/wordml" xmlns:w16cex="http://schemas.microsoft.com/office/word/2018/wordml/cex" xmlns:w16cid="http://schemas.microsoft.com/office/word/2016/wordml/cid" xmlns:w16="http://schemas.microsoft.com/office/word/2018/wordml" xmlns:w16sdtdh="http://schemas.microsoft.com/office/word/2020/wordml/sdtdatahash" xmlns:w16se="http://schemas.microsoft.com/office/word/2015/wordml/symex" xmlns:wpg="http://schemas.microsoft.com/office/word/2010/wordprocessingGroup" xmlns:wpi="http://schemas.microsoft.com/office/word/2010/wordprocessingInk" xmlns:wne="http://schemas.microsoft.com/office/word/2006/wordml" xmlns:wps="http://schemas.microsoft.com/office/word/2010/wordprocessingShape" mc:Ignorable="w14 w15 w16se w16cid w16 w16cex w16sdtdh wp14">
+  <w:sdt>
+    <w:sdtPr>
+      <w:id w:val="-837462210"/>
+      <w:docPartObj>
+        <w:docPartGallery w:val="Page Numbers (Bottom of Page)"/>
+        <w:docPartUnique/>
+      </w:docPartObj>
+    </w:sdtPr>
+    <w:sdtEndPr>
+      <w:rPr>
+        <w:noProof/>
+      </w:rPr>
+    </w:sdtEndPr>
+    <w:sdtContent>
+      <w:p>
+        <w:pPr>
+          <w:pStyle w:val="Footer"/>
+          <w:jc w:val="center"/>
+        </w:pPr>
+        <w:r>
+          <w:fldChar w:fldCharType="begin"/>
+        </w:r>
+        <w:r>
+          <w:instrText xml:space="preserve"> PAGE   \* MERGEFORMAT </w:instrText>
+        </w:r>
+        <w:r>
+          <w:fldChar w:fldCharType="separate"/>
+        </w:r>
+        <w:r>
+          <w:rPr>
+            <w:noProof/>
+          </w:rPr>
+          <w:t>2</w:t>
+        </w:r>
+        <w:r>
+          <w:rPr>
+            <w:noProof/>
+          </w:rPr>
+          <w:fldChar w:fldCharType="end"/>
+        </w:r>
+      </w:p>
+    </w:sdtContent>
+  </w:sdt>
+  <w:p>
+    <w:pPr>
+      <w:pStyle w:val="Footer"/>
+    </w:pPr>
+  </w:p>
+</w:ftr>
+</file>
+
+<file path=word/footnotes.xml><?xml version="1.0" encoding="utf-8"?>
+<w:footnotes xmlns:wpc="http://schemas.microsoft.com/office/word/2010/wordprocessingCanvas" xmlns:cx="http://schemas.microsoft.com/office/drawing/2014/chartex" xmlns:cx1="http://schemas.microsoft.com/office/drawing/2015/9/8/chartex" xmlns:cx2="http://schemas.microsoft.com/office/drawing/2015/10/21/chartex" xmlns:cx3="http://schemas.microsoft.com/office/drawing/2016/5/9/chartex" xmlns:cx4="http://schemas.microsoft.com/office/drawing/2016/5/10/chartex" xmlns:cx5="http://schemas.microsoft.com/office/drawing/2016/5/11/chartex" xmlns:cx6="http://schemas.microsoft.com/office/drawing/2016/5/12/chartex" xmlns:cx7="http://schemas.microsoft.com/office/drawing/2016/5/13/chartex" xmlns:cx8="http://schemas.microsoft.com/office/drawing/2016/5/14/chartex" xmlns:mc="http://schemas.openxmlformats.org/markup-compatibility/2006" xmlns:aink="http://schemas.microsoft.com/office/drawing/2016/ink" xmlns:am3d="http://schemas.microsoft.com/office/drawing/2017/model3d" xmlns:o="urn:schemas-microsoft-com:office:office" xmlns:r="http://schemas.openxmlformats.org/officeDocument/2006/relationships" xmlns:m="http://schemas.openxmlformats.org/officeDocument/2006/math" xmlns:v="urn:schemas-microsoft-com:vml" xmlns:wp14="http://schemas.microsoft.com/office/word/2010/wordprocessingDrawing" xmlns:wp="http://schemas.openxmlformats.org/drawingml/2006/wordprocessingDrawing" xmlns:w10="urn:schemas-microsoft-com:office:word" xmlns:w="http://schemas.openxmlformats.org/wordprocessingml/2006/main" xmlns:w14="http://schemas.microsoft.com/office/word/2010/wordml" xmlns:w15="http://schemas.microsoft.com/office/word/2012/wordml" xmlns:w16cex="http://schemas.microsoft.com/office/word/2018/wordml/cex" xmlns:w16cid="http://schemas.microsoft.com/office/word/2016/wordml/cid" xmlns:w16="http://schemas.microsoft.com/office/word/2018/wordml" xmlns:w16sdtdh="http://schemas.microsoft.com/office/word/2020/wordml/sdtdatahash" xmlns:w16se="http://schemas.microsoft.com/office/word/2015/wordml/symex" xmlns:wpg="http://schemas.microsoft.com/office/word/2010/wordprocessingGroup" xmlns:wpi="http://schemas.microsoft.com/office/word/2010/wordprocessingInk" xmlns:wne="http://schemas.microsoft.com/office/word/2006/wordml" xmlns:wps="http://schemas.microsoft.com/office/word/2010/wordprocessingShape" mc:Ignorable="w14 w15 w16se w16cid w16 w16cex w16sdtdh wp14">
+  <w:footnote w:type="separator" w:id="-1">
+    <w:p>
+      <w:pPr>
+        <w:spacing w:line="240" w:lineRule="auto"/>
+      </w:pPr>
+      <w:r>
+        <w:separator/>
+      </w:r>
+    </w:p>
+  </w:footnote>
+  <w:footnote w:type="continuationSeparator" w:id="0">
+    <w:p>
+      <w:pPr>
+        <w:spacing w:line="240" w:lineRule="auto"/>
+      </w:pPr>
+      <w:r>
+        <w:continuationSeparator/>
+      </w:r>
+    </w:p>
+  </w:footnote>
+</w:footnotes>
+</file>
+
 <file path=word/numbering.xml><?xml version="1.0" encoding="utf-8"?>
-<w:numbering xmlns:wpc="http://schemas.microsoft.com/office/word/2010/wordprocessingCanvas" xmlns:mc="http://schemas.openxmlformats.org/markup-compatibility/2006" xmlns:o="urn:schemas-microsoft-com:office:office" xmlns:r="http://schemas.openxmlformats.org/officeDocument/2006/relationships" xmlns:m="http://schemas.openxmlformats.org/officeDocument/2006/math" xmlns:v="urn:schemas-microsoft-com:vml" xmlns:wp14="http://schemas.microsoft.com/office/word/2010/wordprocessingDrawing" xmlns:wp="http://schemas.openxmlformats.org/drawingml/2006/wordprocessingDrawing" xmlns:w10="urn:schemas-microsoft-com:office:word" xmlns:w="http://schemas.openxmlformats.org/wordprocessingml/2006/main" xmlns:w14="http://schemas.microsoft.com/office/word/2010/wordml" xmlns:w15="http://schemas.microsoft.com/office/word/2012/wordml" xmlns:wpg="http://schemas.microsoft.com/office/word/2010/wordprocessingGroup" xmlns:wpi="http://schemas.microsoft.com/office/word/2010/wordprocessingInk" xmlns:wne="http://schemas.microsoft.com/office/word/2006/wordml" xmlns:wps="http://schemas.microsoft.com/office/word/2010/wordprocessingShape" mc:Ignorable="w14 w15 wp14">
-  <w:abstractNum w:abstractNumId="0">
+<w:numbering xmlns:wpc="http://schemas.microsoft.com/office/word/2010/wordprocessingCanvas" xmlns:cx="http://schemas.microsoft.com/office/drawing/2014/chartex" xmlns:cx1="http://schemas.microsoft.com/office/drawing/2015/9/8/chartex" xmlns:cx2="http://schemas.microsoft.com/office/drawing/2015/10/21/chartex" xmlns:cx3="http://schemas.microsoft.com/office/drawing/2016/5/9/chartex" xmlns:cx4="http://schemas.microsoft.com/office/drawing/2016/5/10/chartex" xmlns:cx5="http://schemas.microsoft.com/office/drawing/2016/5/11/chartex" xmlns:cx6="http://schemas.microsoft.com/office/drawing/2016/5/12/chartex" xmlns:cx7="http://schemas.microsoft.com/office/drawing/2016/5/13/chartex" xmlns:cx8="http://schemas.microsoft.com/office/drawing/2016/5/14/chartex" xmlns:mc="http://schemas.openxmlformats.org/markup-compatibility/2006" xmlns:aink="http://schemas.microsoft.com/office/drawing/2016/ink" xmlns:am3d="http://schemas.microsoft.com/office/drawing/2017/model3d" xmlns:o="urn:schemas-microsoft-com:office:office" xmlns:r="http://schemas.openxmlformats.org/officeDocument/2006/relationships" xmlns:m="http://schemas.openxmlformats.org/officeDocument/2006/math" xmlns:v="urn:schemas-microsoft-com:vml" xmlns:wp14="http://schemas.microsoft.com/office/word/2010/wordprocessingDrawing" xmlns:wp="http://schemas.openxmlformats.org/drawingml/2006/wordprocessingDrawing" xmlns:w10="urn:schemas-microsoft-com:office:word" xmlns:w="http://schemas.openxmlformats.org/wordprocessingml/2006/main" xmlns:w14="http://schemas.microsoft.com/office/word/2010/wordml" xmlns:w15="http://schemas.microsoft.com/office/word/2012/wordml" xmlns:w16cex="http://schemas.microsoft.com/office/word/2018/wordml/cex" xmlns:w16cid="http://schemas.microsoft.com/office/word/2016/wordml/cid" xmlns:w16="http://schemas.microsoft.com/office/word/2018/wordml" xmlns:w16sdtdh="http://schemas.microsoft.com/office/word/2020/wordml/sdtdatahash" xmlns:w16se="http://schemas.microsoft.com/office/word/2015/wordml/symex" xmlns:wpg="http://schemas.microsoft.com/office/word/2010/wordprocessingGroup" xmlns:wpi="http://schemas.microsoft.com/office/word/2010/wordprocessingInk" xmlns:wne="http://schemas.microsoft.com/office/word/2006/wordml" xmlns:wps="http://schemas.microsoft.com/office/word/2010/wordprocessingShape" mc:Ignorable="w14 w15 w16se w16cid w16 w16cex w16sdtdh wp14">
+  <w:abstractNum w:abstractNumId="0" w15:restartNumberingAfterBreak="0">
     <w:nsid w:val="20495239"/>
     <w:multiLevelType w:val="multilevel"/>
     <w:tmpl w:val="45F09B1E"/>
@@ -6091,7 +6903,7 @@
       </w:rPr>
     </w:lvl>
   </w:abstractNum>
-  <w:abstractNum w:abstractNumId="1">
+  <w:abstractNum w:abstractNumId="1" w15:restartNumberingAfterBreak="0">
     <w:nsid w:val="212B294B"/>
     <w:multiLevelType w:val="multilevel"/>
     <w:tmpl w:val="B7EAFF94"/>
@@ -6204,7 +7016,7 @@
       </w:rPr>
     </w:lvl>
   </w:abstractNum>
-  <w:abstractNum w:abstractNumId="2">
+  <w:abstractNum w:abstractNumId="2" w15:restartNumberingAfterBreak="0">
     <w:nsid w:val="2A79246A"/>
     <w:multiLevelType w:val="multilevel"/>
     <w:tmpl w:val="7FC2D6CC"/>
@@ -6317,7 +7129,7 @@
       </w:rPr>
     </w:lvl>
   </w:abstractNum>
-  <w:abstractNum w:abstractNumId="3">
+  <w:abstractNum w:abstractNumId="3" w15:restartNumberingAfterBreak="0">
     <w:nsid w:val="3A9D60BF"/>
     <w:multiLevelType w:val="multilevel"/>
     <w:tmpl w:val="95069EBE"/>
@@ -6430,7 +7242,7 @@
       </w:rPr>
     </w:lvl>
   </w:abstractNum>
-  <w:abstractNum w:abstractNumId="4">
+  <w:abstractNum w:abstractNumId="4" w15:restartNumberingAfterBreak="0">
     <w:nsid w:val="4B59580E"/>
     <w:multiLevelType w:val="multilevel"/>
     <w:tmpl w:val="C8AC0E24"/>
@@ -6543,7 +7355,7 @@
       </w:rPr>
     </w:lvl>
   </w:abstractNum>
-  <w:abstractNum w:abstractNumId="5">
+  <w:abstractNum w:abstractNumId="5" w15:restartNumberingAfterBreak="0">
     <w:nsid w:val="540D2DB0"/>
     <w:multiLevelType w:val="multilevel"/>
     <w:tmpl w:val="F98407F6"/>
@@ -6656,7 +7468,7 @@
       </w:rPr>
     </w:lvl>
   </w:abstractNum>
-  <w:abstractNum w:abstractNumId="6">
+  <w:abstractNum w:abstractNumId="6" w15:restartNumberingAfterBreak="0">
     <w:nsid w:val="57CC066B"/>
     <w:multiLevelType w:val="multilevel"/>
     <w:tmpl w:val="EB8CECE4"/>
@@ -6769,7 +7581,7 @@
       </w:rPr>
     </w:lvl>
   </w:abstractNum>
-  <w:abstractNum w:abstractNumId="7">
+  <w:abstractNum w:abstractNumId="7" w15:restartNumberingAfterBreak="0">
     <w:nsid w:val="5ABD593A"/>
     <w:multiLevelType w:val="multilevel"/>
     <w:tmpl w:val="8C9240AE"/>
@@ -6882,7 +7694,7 @@
       </w:rPr>
     </w:lvl>
   </w:abstractNum>
-  <w:abstractNum w:abstractNumId="8">
+  <w:abstractNum w:abstractNumId="8" w15:restartNumberingAfterBreak="0">
     <w:nsid w:val="5EB21DAC"/>
     <w:multiLevelType w:val="multilevel"/>
     <w:tmpl w:val="EA20913C"/>
@@ -6995,7 +7807,7 @@
       </w:rPr>
     </w:lvl>
   </w:abstractNum>
-  <w:abstractNum w:abstractNumId="9">
+  <w:abstractNum w:abstractNumId="9" w15:restartNumberingAfterBreak="0">
     <w:nsid w:val="68717D30"/>
     <w:multiLevelType w:val="multilevel"/>
     <w:tmpl w:val="B69E829A"/>
@@ -7108,7 +7920,7 @@
       </w:rPr>
     </w:lvl>
   </w:abstractNum>
-  <w:abstractNum w:abstractNumId="10">
+  <w:abstractNum w:abstractNumId="10" w15:restartNumberingAfterBreak="0">
     <w:nsid w:val="6A91031F"/>
     <w:multiLevelType w:val="multilevel"/>
     <w:tmpl w:val="D55CDFD4"/>
@@ -7221,7 +8033,7 @@
       </w:rPr>
     </w:lvl>
   </w:abstractNum>
-  <w:abstractNum w:abstractNumId="11">
+  <w:abstractNum w:abstractNumId="11" w15:restartNumberingAfterBreak="0">
     <w:nsid w:val="783B5198"/>
     <w:multiLevelType w:val="multilevel"/>
     <w:tmpl w:val="D77A115E"/>
@@ -7374,7 +8186,7 @@
 </file>
 
 <file path=word/styles.xml><?xml version="1.0" encoding="utf-8"?>
-<w:styles xmlns:mc="http://schemas.openxmlformats.org/markup-compatibility/2006" xmlns:r="http://schemas.openxmlformats.org/officeDocument/2006/relationships" xmlns:w="http://schemas.openxmlformats.org/wordprocessingml/2006/main" xmlns:w14="http://schemas.microsoft.com/office/word/2010/wordml" xmlns:w15="http://schemas.microsoft.com/office/word/2012/wordml" mc:Ignorable="w14 w15">
+<w:styles xmlns:mc="http://schemas.openxmlformats.org/markup-compatibility/2006" xmlns:r="http://schemas.openxmlformats.org/officeDocument/2006/relationships" xmlns:w="http://schemas.openxmlformats.org/wordprocessingml/2006/main" xmlns:w14="http://schemas.microsoft.com/office/word/2010/wordml" xmlns:w15="http://schemas.microsoft.com/office/word/2012/wordml" xmlns:w16cex="http://schemas.microsoft.com/office/word/2018/wordml/cex" xmlns:w16cid="http://schemas.microsoft.com/office/word/2016/wordml/cid" xmlns:w16="http://schemas.microsoft.com/office/word/2018/wordml" xmlns:w16sdtdh="http://schemas.microsoft.com/office/word/2020/wordml/sdtdatahash" xmlns:w16se="http://schemas.microsoft.com/office/word/2015/wordml/symex" mc:Ignorable="w14 w15 w16se w16cid w16 w16cex w16sdtdh">
   <w:docDefaults>
     <w:rPrDefault>
       <w:rPr>
@@ -7390,7 +8202,7 @@
       </w:pPr>
     </w:pPrDefault>
   </w:docDefaults>
-  <w:latentStyles w:defLockedState="0" w:defUIPriority="99" w:defSemiHidden="0" w:defUnhideWhenUsed="0" w:defQFormat="0" w:count="371">
+  <w:latentStyles w:defLockedState="0" w:defUIPriority="99" w:defSemiHidden="0" w:defUnhideWhenUsed="0" w:defQFormat="0" w:count="376">
     <w:lsdException w:name="Normal" w:uiPriority="0" w:qFormat="1"/>
     <w:lsdException w:name="heading 1" w:uiPriority="9" w:qFormat="1"/>
     <w:lsdException w:name="heading 2" w:semiHidden="1" w:uiPriority="9" w:unhideWhenUsed="1" w:qFormat="1"/>
@@ -7496,7 +8308,6 @@
     <w:lsdException w:name="HTML Sample" w:semiHidden="1" w:unhideWhenUsed="1"/>
     <w:lsdException w:name="HTML Typewriter" w:semiHidden="1" w:unhideWhenUsed="1"/>
     <w:lsdException w:name="HTML Variable" w:semiHidden="1" w:unhideWhenUsed="1"/>
-    <w:lsdException w:name="Normal Table" w:semiHidden="1" w:unhideWhenUsed="1"/>
     <w:lsdException w:name="annotation subject" w:semiHidden="1" w:unhideWhenUsed="1"/>
     <w:lsdException w:name="No List" w:semiHidden="1" w:unhideWhenUsed="1"/>
     <w:lsdException w:name="Outline List 1" w:semiHidden="1" w:unhideWhenUsed="1"/>
@@ -7539,11 +8350,8 @@
     <w:lsdException w:name="Table Contemporary" w:semiHidden="1" w:unhideWhenUsed="1"/>
     <w:lsdException w:name="Table Elegant" w:semiHidden="1" w:unhideWhenUsed="1"/>
     <w:lsdException w:name="Table Professional" w:semiHidden="1" w:unhideWhenUsed="1"/>
-    <w:lsdException w:name="Table Subtle 1" w:semiHidden="1" w:unhideWhenUsed="1"/>
     <w:lsdException w:name="Table Subtle 2" w:semiHidden="1" w:unhideWhenUsed="1"/>
     <w:lsdException w:name="Table Web 1" w:semiHidden="1" w:unhideWhenUsed="1"/>
-    <w:lsdException w:name="Table Web 2" w:semiHidden="1" w:unhideWhenUsed="1"/>
-    <w:lsdException w:name="Table Web 3" w:semiHidden="1" w:unhideWhenUsed="1"/>
     <w:lsdException w:name="Balloon Text" w:semiHidden="1" w:unhideWhenUsed="1"/>
     <w:lsdException w:name="Table Grid" w:uiPriority="39"/>
     <w:lsdException w:name="Table Theme" w:semiHidden="1" w:unhideWhenUsed="1"/>
@@ -7762,14 +8570,19 @@
     <w:lsdException w:name="List Table 5 Dark Accent 6" w:uiPriority="50"/>
     <w:lsdException w:name="List Table 6 Colorful Accent 6" w:uiPriority="51"/>
     <w:lsdException w:name="List Table 7 Colorful Accent 6" w:uiPriority="52"/>
+    <w:lsdException w:name="Mention" w:semiHidden="1" w:unhideWhenUsed="1"/>
+    <w:lsdException w:name="Smart Hyperlink" w:semiHidden="1" w:unhideWhenUsed="1"/>
+    <w:lsdException w:name="Hashtag" w:semiHidden="1" w:unhideWhenUsed="1"/>
+    <w:lsdException w:name="Unresolved Mention" w:semiHidden="1" w:unhideWhenUsed="1"/>
+    <w:lsdException w:name="Smart Link" w:semiHidden="1" w:unhideWhenUsed="1"/>
   </w:latentStyles>
-  <w:style w:type="paragraph" w:default="1" w:styleId="a">
+  <w:style w:type="paragraph" w:default="1" w:styleId="Normal">
     <w:name w:val="Normal"/>
   </w:style>
-  <w:style w:type="paragraph" w:styleId="1">
+  <w:style w:type="paragraph" w:styleId="Heading1">
     <w:name w:val="heading 1"/>
-    <w:basedOn w:val="a"/>
-    <w:next w:val="a"/>
+    <w:basedOn w:val="Normal"/>
+    <w:next w:val="Normal"/>
     <w:pPr>
       <w:keepNext/>
       <w:keepLines/>
@@ -7781,10 +8594,10 @@
       <w:szCs w:val="40"/>
     </w:rPr>
   </w:style>
-  <w:style w:type="paragraph" w:styleId="2">
+  <w:style w:type="paragraph" w:styleId="Heading2">
     <w:name w:val="heading 2"/>
-    <w:basedOn w:val="a"/>
-    <w:next w:val="a"/>
+    <w:basedOn w:val="Normal"/>
+    <w:next w:val="Normal"/>
     <w:pPr>
       <w:keepNext/>
       <w:keepLines/>
@@ -7796,10 +8609,10 @@
       <w:szCs w:val="32"/>
     </w:rPr>
   </w:style>
-  <w:style w:type="paragraph" w:styleId="3">
+  <w:style w:type="paragraph" w:styleId="Heading3">
     <w:name w:val="heading 3"/>
-    <w:basedOn w:val="a"/>
-    <w:next w:val="a"/>
+    <w:basedOn w:val="Normal"/>
+    <w:next w:val="Normal"/>
     <w:pPr>
       <w:keepNext/>
       <w:keepLines/>
@@ -7812,10 +8625,10 @@
       <w:szCs w:val="28"/>
     </w:rPr>
   </w:style>
-  <w:style w:type="paragraph" w:styleId="4">
+  <w:style w:type="paragraph" w:styleId="Heading4">
     <w:name w:val="heading 4"/>
-    <w:basedOn w:val="a"/>
-    <w:next w:val="a"/>
+    <w:basedOn w:val="Normal"/>
+    <w:next w:val="Normal"/>
     <w:pPr>
       <w:keepNext/>
       <w:keepLines/>
@@ -7828,10 +8641,10 @@
       <w:szCs w:val="24"/>
     </w:rPr>
   </w:style>
-  <w:style w:type="paragraph" w:styleId="5">
+  <w:style w:type="paragraph" w:styleId="Heading5">
     <w:name w:val="heading 5"/>
-    <w:basedOn w:val="a"/>
-    <w:next w:val="a"/>
+    <w:basedOn w:val="Normal"/>
+    <w:next w:val="Normal"/>
     <w:pPr>
       <w:keepNext/>
       <w:keepLines/>
@@ -7842,10 +8655,10 @@
       <w:color w:val="666666"/>
     </w:rPr>
   </w:style>
-  <w:style w:type="paragraph" w:styleId="6">
+  <w:style w:type="paragraph" w:styleId="Heading6">
     <w:name w:val="heading 6"/>
-    <w:basedOn w:val="a"/>
-    <w:next w:val="a"/>
+    <w:basedOn w:val="Normal"/>
+    <w:next w:val="Normal"/>
     <w:pPr>
       <w:keepNext/>
       <w:keepLines/>
@@ -7857,13 +8670,13 @@
       <w:color w:val="666666"/>
     </w:rPr>
   </w:style>
-  <w:style w:type="character" w:default="1" w:styleId="a0">
+  <w:style w:type="character" w:default="1" w:styleId="DefaultParagraphFont">
     <w:name w:val="Default Paragraph Font"/>
     <w:uiPriority w:val="1"/>
     <w:semiHidden/>
     <w:unhideWhenUsed/>
   </w:style>
-  <w:style w:type="table" w:default="1" w:styleId="a1">
+  <w:style w:type="table" w:default="1" w:styleId="TableNormal">
     <w:name w:val="Normal Table"/>
     <w:uiPriority w:val="99"/>
     <w:semiHidden/>
@@ -7878,14 +8691,14 @@
       </w:tblCellMar>
     </w:tblPr>
   </w:style>
-  <w:style w:type="numbering" w:default="1" w:styleId="a2">
+  <w:style w:type="numbering" w:default="1" w:styleId="NoList">
     <w:name w:val="No List"/>
     <w:uiPriority w:val="99"/>
     <w:semiHidden/>
     <w:unhideWhenUsed/>
   </w:style>
-  <w:style w:type="table" w:customStyle="1" w:styleId="TableNormal">
-    <w:name w:val="Table Normal"/>
+  <w:style w:type="table" w:customStyle="1" w:styleId="TableNormal1">
+    <w:name w:val="Table Normal1"/>
     <w:tblPr>
       <w:tblCellMar>
         <w:top w:w="0" w:type="dxa"/>
@@ -7895,11 +8708,11 @@
       </w:tblCellMar>
     </w:tblPr>
   </w:style>
-  <w:style w:type="paragraph" w:styleId="a3">
+  <w:style w:type="paragraph" w:styleId="Title">
     <w:name w:val="Title"/>
-    <w:basedOn w:val="a"/>
-    <w:next w:val="a"/>
-    <w:link w:val="a4"/>
+    <w:basedOn w:val="Normal"/>
+    <w:next w:val="Normal"/>
+    <w:link w:val="TitleChar"/>
     <w:pPr>
       <w:keepNext/>
       <w:keepLines/>
@@ -7910,10 +8723,10 @@
       <w:szCs w:val="52"/>
     </w:rPr>
   </w:style>
-  <w:style w:type="paragraph" w:styleId="a5">
+  <w:style w:type="paragraph" w:styleId="Subtitle">
     <w:name w:val="Subtitle"/>
-    <w:basedOn w:val="a"/>
-    <w:next w:val="a"/>
+    <w:basedOn w:val="Normal"/>
+    <w:next w:val="Normal"/>
     <w:pPr>
       <w:keepNext/>
       <w:keepLines/>
@@ -7925,10 +8738,10 @@
       <w:szCs w:val="30"/>
     </w:rPr>
   </w:style>
-  <w:style w:type="paragraph" w:styleId="a6">
+  <w:style w:type="paragraph" w:styleId="CommentText">
     <w:name w:val="annotation text"/>
-    <w:basedOn w:val="a"/>
-    <w:link w:val="a7"/>
+    <w:basedOn w:val="Normal"/>
+    <w:link w:val="CommentTextChar"/>
     <w:uiPriority w:val="99"/>
     <w:semiHidden/>
     <w:unhideWhenUsed/>
@@ -7940,10 +8753,10 @@
       <w:szCs w:val="20"/>
     </w:rPr>
   </w:style>
-  <w:style w:type="character" w:customStyle="1" w:styleId="a7">
-    <w:name w:val="טקסט הערה תו"/>
-    <w:basedOn w:val="a0"/>
-    <w:link w:val="a6"/>
+  <w:style w:type="character" w:customStyle="1" w:styleId="CommentTextChar">
+    <w:name w:val="Comment Text Char"/>
+    <w:basedOn w:val="DefaultParagraphFont"/>
+    <w:link w:val="CommentText"/>
     <w:uiPriority w:val="99"/>
     <w:semiHidden/>
     <w:rPr>
@@ -7951,9 +8764,9 @@
       <w:szCs w:val="20"/>
     </w:rPr>
   </w:style>
-  <w:style w:type="character" w:styleId="a8">
+  <w:style w:type="character" w:styleId="CommentReference">
     <w:name w:val="annotation reference"/>
-    <w:basedOn w:val="a0"/>
+    <w:basedOn w:val="DefaultParagraphFont"/>
     <w:uiPriority w:val="99"/>
     <w:semiHidden/>
     <w:unhideWhenUsed/>
@@ -7962,10 +8775,10 @@
       <w:szCs w:val="16"/>
     </w:rPr>
   </w:style>
-  <w:style w:type="paragraph" w:styleId="a9">
+  <w:style w:type="paragraph" w:styleId="BalloonText">
     <w:name w:val="Balloon Text"/>
-    <w:basedOn w:val="a"/>
-    <w:link w:val="aa"/>
+    <w:basedOn w:val="Normal"/>
+    <w:link w:val="BalloonTextChar"/>
     <w:uiPriority w:val="99"/>
     <w:semiHidden/>
     <w:unhideWhenUsed/>
@@ -7979,10 +8792,10 @@
       <w:szCs w:val="18"/>
     </w:rPr>
   </w:style>
-  <w:style w:type="character" w:customStyle="1" w:styleId="aa">
-    <w:name w:val="טקסט בלונים תו"/>
-    <w:basedOn w:val="a0"/>
-    <w:link w:val="a9"/>
+  <w:style w:type="character" w:customStyle="1" w:styleId="BalloonTextChar">
+    <w:name w:val="Balloon Text Char"/>
+    <w:basedOn w:val="DefaultParagraphFont"/>
+    <w:link w:val="BalloonText"/>
     <w:uiPriority w:val="99"/>
     <w:semiHidden/>
     <w:rsid w:val="002600FF"/>
@@ -7992,9 +8805,9 @@
       <w:szCs w:val="18"/>
     </w:rPr>
   </w:style>
-  <w:style w:type="character" w:styleId="ab">
+  <w:style w:type="character" w:styleId="PlaceholderText">
     <w:name w:val="Placeholder Text"/>
-    <w:basedOn w:val="a0"/>
+    <w:basedOn w:val="DefaultParagraphFont"/>
     <w:uiPriority w:val="99"/>
     <w:semiHidden/>
     <w:rsid w:val="002600FF"/>
@@ -8002,19 +8815,19 @@
       <w:color w:val="808080"/>
     </w:rPr>
   </w:style>
-  <w:style w:type="character" w:customStyle="1" w:styleId="a4">
-    <w:name w:val="כותרת טקסט תו"/>
-    <w:basedOn w:val="a0"/>
-    <w:link w:val="a3"/>
+  <w:style w:type="character" w:customStyle="1" w:styleId="TitleChar">
+    <w:name w:val="Title Char"/>
+    <w:basedOn w:val="DefaultParagraphFont"/>
+    <w:link w:val="Title"/>
     <w:rsid w:val="00D824E9"/>
     <w:rPr>
       <w:sz w:val="52"/>
       <w:szCs w:val="52"/>
     </w:rPr>
   </w:style>
-  <w:style w:type="paragraph" w:styleId="ac">
+  <w:style w:type="paragraph" w:styleId="ListParagraph">
     <w:name w:val="List Paragraph"/>
-    <w:basedOn w:val="a"/>
+    <w:basedOn w:val="Normal"/>
     <w:uiPriority w:val="34"/>
     <w:qFormat/>
     <w:rsid w:val="00585809"/>
@@ -8022,6 +8835,50 @@
       <w:ind w:left="720"/>
       <w:contextualSpacing/>
     </w:pPr>
+  </w:style>
+  <w:style w:type="paragraph" w:styleId="Header">
+    <w:name w:val="header"/>
+    <w:basedOn w:val="Normal"/>
+    <w:link w:val="HeaderChar"/>
+    <w:uiPriority w:val="99"/>
+    <w:unhideWhenUsed/>
+    <w:rsid w:val="00BE3A5B"/>
+    <w:pPr>
+      <w:tabs>
+        <w:tab w:val="center" w:pos="4320"/>
+        <w:tab w:val="right" w:pos="8640"/>
+      </w:tabs>
+      <w:spacing w:line="240" w:lineRule="auto"/>
+    </w:pPr>
+  </w:style>
+  <w:style w:type="character" w:customStyle="1" w:styleId="HeaderChar">
+    <w:name w:val="Header Char"/>
+    <w:basedOn w:val="DefaultParagraphFont"/>
+    <w:link w:val="Header"/>
+    <w:uiPriority w:val="99"/>
+    <w:rsid w:val="00BE3A5B"/>
+  </w:style>
+  <w:style w:type="paragraph" w:styleId="Footer">
+    <w:name w:val="footer"/>
+    <w:basedOn w:val="Normal"/>
+    <w:link w:val="FooterChar"/>
+    <w:uiPriority w:val="99"/>
+    <w:unhideWhenUsed/>
+    <w:rsid w:val="00BE3A5B"/>
+    <w:pPr>
+      <w:tabs>
+        <w:tab w:val="center" w:pos="4320"/>
+        <w:tab w:val="right" w:pos="8640"/>
+      </w:tabs>
+      <w:spacing w:line="240" w:lineRule="auto"/>
+    </w:pPr>
+  </w:style>
+  <w:style w:type="character" w:customStyle="1" w:styleId="FooterChar">
+    <w:name w:val="Footer Char"/>
+    <w:basedOn w:val="DefaultParagraphFont"/>
+    <w:link w:val="Footer"/>
+    <w:uiPriority w:val="99"/>
+    <w:rsid w:val="00BE3A5B"/>
   </w:style>
 </w:styles>
 </file>

</xml_diff>